<commit_message>
Updated app submission form
</commit_message>
<xml_diff>
--- a/manage-apps/go-market-docs/Concur_Application_Submission_Form_v4a.docx
+++ b/manage-apps/go-market-docs/Concur_Application_Submission_Form_v4a.docx
@@ -1,6 +1,6 @@
 
 <file path=word/document.xml><?xml version="1.0" encoding="utf-8"?>
-<w:document xmlns:wpc="http://schemas.microsoft.com/office/word/2010/wordprocessingCanvas" xmlns:mo="http://schemas.microsoft.com/office/mac/office/2008/main" xmlns:mc="http://schemas.openxmlformats.org/markup-compatibility/2006" xmlns:mv="urn:schemas-microsoft-com:mac:vml" xmlns:o="urn:schemas-microsoft-com:office:office" xmlns:r="http://schemas.openxmlformats.org/officeDocument/2006/relationships" xmlns:m="http://schemas.openxmlformats.org/officeDocument/2006/math" xmlns:v="urn:schemas-microsoft-com:vml" xmlns:wp14="http://schemas.microsoft.com/office/word/2010/wordprocessingDrawing" xmlns:wp="http://schemas.openxmlformats.org/drawingml/2006/wordprocessingDrawing" xmlns:w10="urn:schemas-microsoft-com:office:word" xmlns:w="http://schemas.openxmlformats.org/wordprocessingml/2006/main" xmlns:w14="http://schemas.microsoft.com/office/word/2010/wordml" xmlns:wpg="http://schemas.microsoft.com/office/word/2010/wordprocessingGroup" xmlns:wpi="http://schemas.microsoft.com/office/word/2010/wordprocessingInk" xmlns:wne="http://schemas.microsoft.com/office/word/2006/wordml" xmlns:wps="http://schemas.microsoft.com/office/word/2010/wordprocessingShape" mc:Ignorable="w14 wp14">
+<w:document xmlns:wpc="http://schemas.microsoft.com/office/word/2010/wordprocessingCanvas" xmlns:mo="http://schemas.microsoft.com/office/mac/office/2008/main" xmlns:mc="http://schemas.openxmlformats.org/markup-compatibility/2006" xmlns:mv="urn:schemas-microsoft-com:mac:vml" xmlns:o="urn:schemas-microsoft-com:office:office" xmlns:r="http://schemas.openxmlformats.org/officeDocument/2006/relationships" xmlns:m="http://schemas.openxmlformats.org/officeDocument/2006/math" xmlns:v="urn:schemas-microsoft-com:vml" xmlns:wp14="http://schemas.microsoft.com/office/word/2010/wordprocessingDrawing" xmlns:wp="http://schemas.openxmlformats.org/drawingml/2006/wordprocessingDrawing" xmlns:w10="urn:schemas-microsoft-com:office:word" xmlns:w="http://schemas.openxmlformats.org/wordprocessingml/2006/main" xmlns:w14="http://schemas.microsoft.com/office/word/2010/wordml" xmlns:w15="http://schemas.microsoft.com/office/word/2012/wordml" xmlns:wpg="http://schemas.microsoft.com/office/word/2010/wordprocessingGroup" xmlns:wpi="http://schemas.microsoft.com/office/word/2010/wordprocessingInk" xmlns:wne="http://schemas.microsoft.com/office/word/2006/wordml" xmlns:wps="http://schemas.microsoft.com/office/word/2010/wordprocessingShape" mc:Ignorable="w14 w15 wp14">
   <w:body>
     <w:p>
       <w:pPr>
@@ -48,7 +48,7 @@
                     </pic:cNvPicPr>
                   </pic:nvPicPr>
                   <pic:blipFill>
-                    <a:blip r:embed="rId8">
+                    <a:blip r:embed="rId7">
                       <a:extLst>
                         <a:ext uri="{28A0092B-C50C-407E-A947-70E740481C1C}">
                           <a14:useLocalDpi xmlns:a14="http://schemas.microsoft.com/office/drawing/2010/main" val="0"/>
@@ -131,15 +131,7 @@
               <w:rPr>
                 <w:color w:val="auto"/>
               </w:rPr>
-              <w:t>&lt;a</w:t>
-            </w:r>
-            <w:bookmarkStart w:id="0" w:name="_GoBack"/>
-            <w:bookmarkEnd w:id="0"/>
-            <w:r>
-              <w:rPr>
-                <w:color w:val="auto"/>
-              </w:rPr>
-              <w:t xml:space="preserve">pp </w:t>
+              <w:t xml:space="preserve">&lt;app </w:t>
             </w:r>
             <w:r>
               <w:rPr>
@@ -297,7 +289,7 @@
     </w:tbl>
     <w:tbl>
       <w:tblPr>
-        <w:tblStyle w:val="GridTableLight"/>
+        <w:tblStyle w:val="TableGridLight1"/>
         <w:tblW w:w="5517" w:type="pct"/>
         <w:tblInd w:w="-535" w:type="dxa"/>
         <w:tblCellMar>
@@ -1214,7 +1206,7 @@
     </w:p>
     <w:tbl>
       <w:tblPr>
-        <w:tblStyle w:val="GridTableLight"/>
+        <w:tblStyle w:val="TableGridLight1"/>
         <w:tblW w:w="5517" w:type="pct"/>
         <w:tblInd w:w="-535" w:type="dxa"/>
         <w:tblCellMar>
@@ -1700,6 +1692,52 @@
               <w:outlineLvl w:val="1"/>
             </w:pPr>
             <w:r>
+              <w:t>Technical Guide – send this as a separate attachment.</w:t>
+            </w:r>
+          </w:p>
+          <w:p/>
+          <w:p>
+            <w:r>
+              <w:t>Partner must provide a document that details the operation of the App from their side to demonstrate documented redundancy in the event the original developer leaves the company.  This document should include relevant information a new developer on your side would need to run the app start to finish, including</w:t>
+            </w:r>
+            <w:bookmarkStart w:id="0" w:name="_GoBack"/>
+            <w:bookmarkEnd w:id="0"/>
+            <w:r>
+              <w:t>:</w:t>
+            </w:r>
+          </w:p>
+          <w:p>
+            <w:pPr>
+              <w:pStyle w:val="ListParagraph"/>
+              <w:numPr>
+                <w:ilvl w:val="0"/>
+                <w:numId w:val="4"/>
+              </w:numPr>
+            </w:pPr>
+            <w:r>
+              <w:t>token management (obtaining tokens, refresh tokens</w:t>
+            </w:r>
+          </w:p>
+          <w:p>
+            <w:pPr>
+              <w:pStyle w:val="ListParagraph"/>
+              <w:numPr>
+                <w:ilvl w:val="0"/>
+                <w:numId w:val="4"/>
+              </w:numPr>
+            </w:pPr>
+            <w:r>
+              <w:t>APIs used and corresponding parameters used</w:t>
+            </w:r>
+          </w:p>
+          <w:p/>
+          <w:p>
+            <w:pPr>
+              <w:pStyle w:val="Heading2"/>
+              <w:ind w:left="0"/>
+              <w:outlineLvl w:val="1"/>
+            </w:pPr>
+            <w:r>
               <w:t>Authentication</w:t>
             </w:r>
             <w:r>
@@ -2328,7 +2366,7 @@
               </w:rPr>
               <w:t xml:space="preserve"> </w:t>
             </w:r>
-            <w:hyperlink r:id="rId9" w:history="1">
+            <w:hyperlink r:id="rId8" w:history="1">
               <w:r>
                 <w:rPr>
                   <w:rStyle w:val="Hyperlink"/>
@@ -2436,6 +2474,7 @@
                 <w:sz w:val="24"/>
                 <w:szCs w:val="24"/>
               </w:rPr>
+              <w:lastRenderedPageBreak/>
               <w:t>How will you</w:t>
             </w:r>
             <w:r>
@@ -2941,9 +2980,9 @@
       </w:pPr>
     </w:p>
     <w:sectPr>
-      <w:footerReference w:type="default" r:id="rId10"/>
-      <w:headerReference w:type="first" r:id="rId11"/>
-      <w:footerReference w:type="first" r:id="rId12"/>
+      <w:footerReference w:type="default" r:id="rId9"/>
+      <w:headerReference w:type="first" r:id="rId10"/>
+      <w:footerReference w:type="first" r:id="rId11"/>
       <w:pgSz w:w="15840" w:h="12240" w:orient="landscape"/>
       <w:pgMar w:top="900" w:right="1440" w:bottom="864" w:left="1440" w:header="720" w:footer="475" w:gutter="0"/>
       <w:cols w:space="720"/>
@@ -2955,7 +2994,7 @@
 </file>
 
 <file path=word/endnotes.xml><?xml version="1.0" encoding="utf-8"?>
-<w:endnotes xmlns:wpc="http://schemas.microsoft.com/office/word/2010/wordprocessingCanvas" xmlns:mo="http://schemas.microsoft.com/office/mac/office/2008/main" xmlns:mc="http://schemas.openxmlformats.org/markup-compatibility/2006" xmlns:mv="urn:schemas-microsoft-com:mac:vml" xmlns:o="urn:schemas-microsoft-com:office:office" xmlns:r="http://schemas.openxmlformats.org/officeDocument/2006/relationships" xmlns:m="http://schemas.openxmlformats.org/officeDocument/2006/math" xmlns:v="urn:schemas-microsoft-com:vml" xmlns:wp14="http://schemas.microsoft.com/office/word/2010/wordprocessingDrawing" xmlns:wp="http://schemas.openxmlformats.org/drawingml/2006/wordprocessingDrawing" xmlns:w10="urn:schemas-microsoft-com:office:word" xmlns:w="http://schemas.openxmlformats.org/wordprocessingml/2006/main" xmlns:w14="http://schemas.microsoft.com/office/word/2010/wordml" xmlns:wpg="http://schemas.microsoft.com/office/word/2010/wordprocessingGroup" xmlns:wpi="http://schemas.microsoft.com/office/word/2010/wordprocessingInk" xmlns:wne="http://schemas.microsoft.com/office/word/2006/wordml" xmlns:wps="http://schemas.microsoft.com/office/word/2010/wordprocessingShape" mc:Ignorable="w14 wp14">
+<w:endnotes xmlns:wpc="http://schemas.microsoft.com/office/word/2010/wordprocessingCanvas" xmlns:mo="http://schemas.microsoft.com/office/mac/office/2008/main" xmlns:mc="http://schemas.openxmlformats.org/markup-compatibility/2006" xmlns:mv="urn:schemas-microsoft-com:mac:vml" xmlns:o="urn:schemas-microsoft-com:office:office" xmlns:r="http://schemas.openxmlformats.org/officeDocument/2006/relationships" xmlns:m="http://schemas.openxmlformats.org/officeDocument/2006/math" xmlns:v="urn:schemas-microsoft-com:vml" xmlns:wp14="http://schemas.microsoft.com/office/word/2010/wordprocessingDrawing" xmlns:wp="http://schemas.openxmlformats.org/drawingml/2006/wordprocessingDrawing" xmlns:w10="urn:schemas-microsoft-com:office:word" xmlns:w="http://schemas.openxmlformats.org/wordprocessingml/2006/main" xmlns:w14="http://schemas.microsoft.com/office/word/2010/wordml" xmlns:w15="http://schemas.microsoft.com/office/word/2012/wordml" xmlns:wpg="http://schemas.microsoft.com/office/word/2010/wordprocessingGroup" xmlns:wpi="http://schemas.microsoft.com/office/word/2010/wordprocessingInk" xmlns:wne="http://schemas.microsoft.com/office/word/2006/wordml" xmlns:wps="http://schemas.microsoft.com/office/word/2010/wordprocessingShape" mc:Ignorable="w14 w15 wp14">
   <w:endnote w:type="separator" w:id="-1">
     <w:p>
       <w:pPr>
@@ -2982,7 +3021,7 @@
 </file>
 
 <file path=word/footer1.xml><?xml version="1.0" encoding="utf-8"?>
-<w:ftr xmlns:wpc="http://schemas.microsoft.com/office/word/2010/wordprocessingCanvas" xmlns:mo="http://schemas.microsoft.com/office/mac/office/2008/main" xmlns:mc="http://schemas.openxmlformats.org/markup-compatibility/2006" xmlns:mv="urn:schemas-microsoft-com:mac:vml" xmlns:o="urn:schemas-microsoft-com:office:office" xmlns:r="http://schemas.openxmlformats.org/officeDocument/2006/relationships" xmlns:m="http://schemas.openxmlformats.org/officeDocument/2006/math" xmlns:v="urn:schemas-microsoft-com:vml" xmlns:wp14="http://schemas.microsoft.com/office/word/2010/wordprocessingDrawing" xmlns:wp="http://schemas.openxmlformats.org/drawingml/2006/wordprocessingDrawing" xmlns:w10="urn:schemas-microsoft-com:office:word" xmlns:w="http://schemas.openxmlformats.org/wordprocessingml/2006/main" xmlns:w14="http://schemas.microsoft.com/office/word/2010/wordml" xmlns:wpg="http://schemas.microsoft.com/office/word/2010/wordprocessingGroup" xmlns:wpi="http://schemas.microsoft.com/office/word/2010/wordprocessingInk" xmlns:wne="http://schemas.microsoft.com/office/word/2006/wordml" xmlns:wps="http://schemas.microsoft.com/office/word/2010/wordprocessingShape" mc:Ignorable="w14 wp14">
+<w:ftr xmlns:wpc="http://schemas.microsoft.com/office/word/2010/wordprocessingCanvas" xmlns:mo="http://schemas.microsoft.com/office/mac/office/2008/main" xmlns:mc="http://schemas.openxmlformats.org/markup-compatibility/2006" xmlns:mv="urn:schemas-microsoft-com:mac:vml" xmlns:o="urn:schemas-microsoft-com:office:office" xmlns:r="http://schemas.openxmlformats.org/officeDocument/2006/relationships" xmlns:m="http://schemas.openxmlformats.org/officeDocument/2006/math" xmlns:v="urn:schemas-microsoft-com:vml" xmlns:wp14="http://schemas.microsoft.com/office/word/2010/wordprocessingDrawing" xmlns:wp="http://schemas.openxmlformats.org/drawingml/2006/wordprocessingDrawing" xmlns:w10="urn:schemas-microsoft-com:office:word" xmlns:w="http://schemas.openxmlformats.org/wordprocessingml/2006/main" xmlns:w14="http://schemas.microsoft.com/office/word/2010/wordml" xmlns:w15="http://schemas.microsoft.com/office/word/2012/wordml" xmlns:wpg="http://schemas.microsoft.com/office/word/2010/wordprocessingGroup" xmlns:wpi="http://schemas.microsoft.com/office/word/2010/wordprocessingInk" xmlns:wne="http://schemas.microsoft.com/office/word/2006/wordml" xmlns:wps="http://schemas.microsoft.com/office/word/2010/wordprocessingShape" mc:Ignorable="w14 w15 wp14">
   <w:p>
     <w:pPr>
       <w:pStyle w:val="Footer"/>
@@ -3013,7 +3052,7 @@
 </file>
 
 <file path=word/footer2.xml><?xml version="1.0" encoding="utf-8"?>
-<w:ftr xmlns:wpc="http://schemas.microsoft.com/office/word/2010/wordprocessingCanvas" xmlns:mo="http://schemas.microsoft.com/office/mac/office/2008/main" xmlns:mc="http://schemas.openxmlformats.org/markup-compatibility/2006" xmlns:mv="urn:schemas-microsoft-com:mac:vml" xmlns:o="urn:schemas-microsoft-com:office:office" xmlns:r="http://schemas.openxmlformats.org/officeDocument/2006/relationships" xmlns:m="http://schemas.openxmlformats.org/officeDocument/2006/math" xmlns:v="urn:schemas-microsoft-com:vml" xmlns:wp14="http://schemas.microsoft.com/office/word/2010/wordprocessingDrawing" xmlns:wp="http://schemas.openxmlformats.org/drawingml/2006/wordprocessingDrawing" xmlns:w10="urn:schemas-microsoft-com:office:word" xmlns:w="http://schemas.openxmlformats.org/wordprocessingml/2006/main" xmlns:w14="http://schemas.microsoft.com/office/word/2010/wordml" xmlns:wpg="http://schemas.microsoft.com/office/word/2010/wordprocessingGroup" xmlns:wpi="http://schemas.microsoft.com/office/word/2010/wordprocessingInk" xmlns:wne="http://schemas.microsoft.com/office/word/2006/wordml" xmlns:wps="http://schemas.microsoft.com/office/word/2010/wordprocessingShape" mc:Ignorable="w14 wp14">
+<w:ftr xmlns:wpc="http://schemas.microsoft.com/office/word/2010/wordprocessingCanvas" xmlns:mo="http://schemas.microsoft.com/office/mac/office/2008/main" xmlns:mc="http://schemas.openxmlformats.org/markup-compatibility/2006" xmlns:mv="urn:schemas-microsoft-com:mac:vml" xmlns:o="urn:schemas-microsoft-com:office:office" xmlns:r="http://schemas.openxmlformats.org/officeDocument/2006/relationships" xmlns:m="http://schemas.openxmlformats.org/officeDocument/2006/math" xmlns:v="urn:schemas-microsoft-com:vml" xmlns:wp14="http://schemas.microsoft.com/office/word/2010/wordprocessingDrawing" xmlns:wp="http://schemas.openxmlformats.org/drawingml/2006/wordprocessingDrawing" xmlns:w10="urn:schemas-microsoft-com:office:word" xmlns:w="http://schemas.openxmlformats.org/wordprocessingml/2006/main" xmlns:w14="http://schemas.microsoft.com/office/word/2010/wordml" xmlns:w15="http://schemas.microsoft.com/office/word/2012/wordml" xmlns:wpg="http://schemas.microsoft.com/office/word/2010/wordprocessingGroup" xmlns:wpi="http://schemas.microsoft.com/office/word/2010/wordprocessingInk" xmlns:wne="http://schemas.microsoft.com/office/word/2006/wordml" xmlns:wps="http://schemas.microsoft.com/office/word/2010/wordprocessingShape" mc:Ignorable="w14 w15 wp14">
   <w:p>
     <w:pPr>
       <w:pStyle w:val="Footer"/>
@@ -3044,7 +3083,7 @@
 </file>
 
 <file path=word/footnotes.xml><?xml version="1.0" encoding="utf-8"?>
-<w:footnotes xmlns:wpc="http://schemas.microsoft.com/office/word/2010/wordprocessingCanvas" xmlns:mo="http://schemas.microsoft.com/office/mac/office/2008/main" xmlns:mc="http://schemas.openxmlformats.org/markup-compatibility/2006" xmlns:mv="urn:schemas-microsoft-com:mac:vml" xmlns:o="urn:schemas-microsoft-com:office:office" xmlns:r="http://schemas.openxmlformats.org/officeDocument/2006/relationships" xmlns:m="http://schemas.openxmlformats.org/officeDocument/2006/math" xmlns:v="urn:schemas-microsoft-com:vml" xmlns:wp14="http://schemas.microsoft.com/office/word/2010/wordprocessingDrawing" xmlns:wp="http://schemas.openxmlformats.org/drawingml/2006/wordprocessingDrawing" xmlns:w10="urn:schemas-microsoft-com:office:word" xmlns:w="http://schemas.openxmlformats.org/wordprocessingml/2006/main" xmlns:w14="http://schemas.microsoft.com/office/word/2010/wordml" xmlns:wpg="http://schemas.microsoft.com/office/word/2010/wordprocessingGroup" xmlns:wpi="http://schemas.microsoft.com/office/word/2010/wordprocessingInk" xmlns:wne="http://schemas.microsoft.com/office/word/2006/wordml" xmlns:wps="http://schemas.microsoft.com/office/word/2010/wordprocessingShape" mc:Ignorable="w14 wp14">
+<w:footnotes xmlns:wpc="http://schemas.microsoft.com/office/word/2010/wordprocessingCanvas" xmlns:mo="http://schemas.microsoft.com/office/mac/office/2008/main" xmlns:mc="http://schemas.openxmlformats.org/markup-compatibility/2006" xmlns:mv="urn:schemas-microsoft-com:mac:vml" xmlns:o="urn:schemas-microsoft-com:office:office" xmlns:r="http://schemas.openxmlformats.org/officeDocument/2006/relationships" xmlns:m="http://schemas.openxmlformats.org/officeDocument/2006/math" xmlns:v="urn:schemas-microsoft-com:vml" xmlns:wp14="http://schemas.microsoft.com/office/word/2010/wordprocessingDrawing" xmlns:wp="http://schemas.openxmlformats.org/drawingml/2006/wordprocessingDrawing" xmlns:w10="urn:schemas-microsoft-com:office:word" xmlns:w="http://schemas.openxmlformats.org/wordprocessingml/2006/main" xmlns:w14="http://schemas.microsoft.com/office/word/2010/wordml" xmlns:w15="http://schemas.microsoft.com/office/word/2012/wordml" xmlns:wpg="http://schemas.microsoft.com/office/word/2010/wordprocessingGroup" xmlns:wpi="http://schemas.microsoft.com/office/word/2010/wordprocessingInk" xmlns:wne="http://schemas.microsoft.com/office/word/2006/wordml" xmlns:wps="http://schemas.microsoft.com/office/word/2010/wordprocessingShape" mc:Ignorable="w14 w15 wp14">
   <w:footnote w:type="separator" w:id="-1">
     <w:p>
       <w:pPr>
@@ -3071,7 +3110,7 @@
 </file>
 
 <file path=word/header1.xml><?xml version="1.0" encoding="utf-8"?>
-<w:hdr xmlns:wpc="http://schemas.microsoft.com/office/word/2010/wordprocessingCanvas" xmlns:mo="http://schemas.microsoft.com/office/mac/office/2008/main" xmlns:mc="http://schemas.openxmlformats.org/markup-compatibility/2006" xmlns:mv="urn:schemas-microsoft-com:mac:vml" xmlns:o="urn:schemas-microsoft-com:office:office" xmlns:r="http://schemas.openxmlformats.org/officeDocument/2006/relationships" xmlns:m="http://schemas.openxmlformats.org/officeDocument/2006/math" xmlns:v="urn:schemas-microsoft-com:vml" xmlns:wp14="http://schemas.microsoft.com/office/word/2010/wordprocessingDrawing" xmlns:wp="http://schemas.openxmlformats.org/drawingml/2006/wordprocessingDrawing" xmlns:w10="urn:schemas-microsoft-com:office:word" xmlns:w="http://schemas.openxmlformats.org/wordprocessingml/2006/main" xmlns:w14="http://schemas.microsoft.com/office/word/2010/wordml" xmlns:wpg="http://schemas.microsoft.com/office/word/2010/wordprocessingGroup" xmlns:wpi="http://schemas.microsoft.com/office/word/2010/wordprocessingInk" xmlns:wne="http://schemas.microsoft.com/office/word/2006/wordml" xmlns:wps="http://schemas.microsoft.com/office/word/2010/wordprocessingShape" mc:Ignorable="w14 wp14">
+<w:hdr xmlns:wpc="http://schemas.microsoft.com/office/word/2010/wordprocessingCanvas" xmlns:mo="http://schemas.microsoft.com/office/mac/office/2008/main" xmlns:mc="http://schemas.openxmlformats.org/markup-compatibility/2006" xmlns:mv="urn:schemas-microsoft-com:mac:vml" xmlns:o="urn:schemas-microsoft-com:office:office" xmlns:r="http://schemas.openxmlformats.org/officeDocument/2006/relationships" xmlns:m="http://schemas.openxmlformats.org/officeDocument/2006/math" xmlns:v="urn:schemas-microsoft-com:vml" xmlns:wp14="http://schemas.microsoft.com/office/word/2010/wordprocessingDrawing" xmlns:wp="http://schemas.openxmlformats.org/drawingml/2006/wordprocessingDrawing" xmlns:w10="urn:schemas-microsoft-com:office:word" xmlns:w="http://schemas.openxmlformats.org/wordprocessingml/2006/main" xmlns:w14="http://schemas.microsoft.com/office/word/2010/wordml" xmlns:w15="http://schemas.microsoft.com/office/word/2012/wordml" xmlns:wpg="http://schemas.microsoft.com/office/word/2010/wordprocessingGroup" xmlns:wpi="http://schemas.microsoft.com/office/word/2010/wordprocessingInk" xmlns:wne="http://schemas.microsoft.com/office/word/2006/wordml" xmlns:wps="http://schemas.microsoft.com/office/word/2010/wordprocessingShape" mc:Ignorable="w14 w15 wp14">
   <w:p>
     <w:pPr>
       <w:pStyle w:val="Header"/>
@@ -3086,7 +3125,7 @@
 </file>
 
 <file path=word/numbering.xml><?xml version="1.0" encoding="utf-8"?>
-<w:numbering xmlns:wpc="http://schemas.microsoft.com/office/word/2010/wordprocessingCanvas" xmlns:mo="http://schemas.microsoft.com/office/mac/office/2008/main" xmlns:mc="http://schemas.openxmlformats.org/markup-compatibility/2006" xmlns:mv="urn:schemas-microsoft-com:mac:vml" xmlns:o="urn:schemas-microsoft-com:office:office" xmlns:r="http://schemas.openxmlformats.org/officeDocument/2006/relationships" xmlns:m="http://schemas.openxmlformats.org/officeDocument/2006/math" xmlns:v="urn:schemas-microsoft-com:vml" xmlns:wp14="http://schemas.microsoft.com/office/word/2010/wordprocessingDrawing" xmlns:wp="http://schemas.openxmlformats.org/drawingml/2006/wordprocessingDrawing" xmlns:w10="urn:schemas-microsoft-com:office:word" xmlns:w="http://schemas.openxmlformats.org/wordprocessingml/2006/main" xmlns:w14="http://schemas.microsoft.com/office/word/2010/wordml" xmlns:wpg="http://schemas.microsoft.com/office/word/2010/wordprocessingGroup" xmlns:wpi="http://schemas.microsoft.com/office/word/2010/wordprocessingInk" xmlns:wne="http://schemas.microsoft.com/office/word/2006/wordml" xmlns:wps="http://schemas.microsoft.com/office/word/2010/wordprocessingShape" mc:Ignorable="w14 wp14">
+<w:numbering xmlns:wpc="http://schemas.microsoft.com/office/word/2010/wordprocessingCanvas" xmlns:mo="http://schemas.microsoft.com/office/mac/office/2008/main" xmlns:mc="http://schemas.openxmlformats.org/markup-compatibility/2006" xmlns:mv="urn:schemas-microsoft-com:mac:vml" xmlns:o="urn:schemas-microsoft-com:office:office" xmlns:r="http://schemas.openxmlformats.org/officeDocument/2006/relationships" xmlns:m="http://schemas.openxmlformats.org/officeDocument/2006/math" xmlns:v="urn:schemas-microsoft-com:vml" xmlns:wp14="http://schemas.microsoft.com/office/word/2010/wordprocessingDrawing" xmlns:wp="http://schemas.openxmlformats.org/drawingml/2006/wordprocessingDrawing" xmlns:w10="urn:schemas-microsoft-com:office:word" xmlns:w="http://schemas.openxmlformats.org/wordprocessingml/2006/main" xmlns:w14="http://schemas.microsoft.com/office/word/2010/wordml" xmlns:w15="http://schemas.microsoft.com/office/word/2012/wordml" xmlns:wpg="http://schemas.microsoft.com/office/word/2010/wordprocessingGroup" xmlns:wpi="http://schemas.microsoft.com/office/word/2010/wordprocessingInk" xmlns:wne="http://schemas.microsoft.com/office/word/2006/wordml" xmlns:wps="http://schemas.microsoft.com/office/word/2010/wordprocessingShape" mc:Ignorable="w14 w15 wp14">
   <w:abstractNum w:abstractNumId="0">
     <w:nsid w:val="062E45F2"/>
     <w:multiLevelType w:val="hybridMultilevel"/>
@@ -3313,6 +3352,92 @@
     </w:lvl>
   </w:abstractNum>
   <w:abstractNum w:abstractNumId="2">
+    <w:nsid w:val="6FC76265"/>
+    <w:multiLevelType w:val="hybridMultilevel"/>
+    <w:tmpl w:val="1BF4E606"/>
+    <w:lvl w:ilvl="0" w:tplc="0409000F">
+      <w:start w:val="1"/>
+      <w:numFmt w:val="decimal"/>
+      <w:lvlText w:val="%1."/>
+      <w:lvlJc w:val="left"/>
+      <w:pPr>
+        <w:ind w:left="792" w:hanging="360"/>
+      </w:pPr>
+    </w:lvl>
+    <w:lvl w:ilvl="1" w:tplc="04090019" w:tentative="1">
+      <w:start w:val="1"/>
+      <w:numFmt w:val="lowerLetter"/>
+      <w:lvlText w:val="%2."/>
+      <w:lvlJc w:val="left"/>
+      <w:pPr>
+        <w:ind w:left="1512" w:hanging="360"/>
+      </w:pPr>
+    </w:lvl>
+    <w:lvl w:ilvl="2" w:tplc="0409001B" w:tentative="1">
+      <w:start w:val="1"/>
+      <w:numFmt w:val="lowerRoman"/>
+      <w:lvlText w:val="%3."/>
+      <w:lvlJc w:val="right"/>
+      <w:pPr>
+        <w:ind w:left="2232" w:hanging="180"/>
+      </w:pPr>
+    </w:lvl>
+    <w:lvl w:ilvl="3" w:tplc="0409000F" w:tentative="1">
+      <w:start w:val="1"/>
+      <w:numFmt w:val="decimal"/>
+      <w:lvlText w:val="%4."/>
+      <w:lvlJc w:val="left"/>
+      <w:pPr>
+        <w:ind w:left="2952" w:hanging="360"/>
+      </w:pPr>
+    </w:lvl>
+    <w:lvl w:ilvl="4" w:tplc="04090019" w:tentative="1">
+      <w:start w:val="1"/>
+      <w:numFmt w:val="lowerLetter"/>
+      <w:lvlText w:val="%5."/>
+      <w:lvlJc w:val="left"/>
+      <w:pPr>
+        <w:ind w:left="3672" w:hanging="360"/>
+      </w:pPr>
+    </w:lvl>
+    <w:lvl w:ilvl="5" w:tplc="0409001B" w:tentative="1">
+      <w:start w:val="1"/>
+      <w:numFmt w:val="lowerRoman"/>
+      <w:lvlText w:val="%6."/>
+      <w:lvlJc w:val="right"/>
+      <w:pPr>
+        <w:ind w:left="4392" w:hanging="180"/>
+      </w:pPr>
+    </w:lvl>
+    <w:lvl w:ilvl="6" w:tplc="0409000F" w:tentative="1">
+      <w:start w:val="1"/>
+      <w:numFmt w:val="decimal"/>
+      <w:lvlText w:val="%7."/>
+      <w:lvlJc w:val="left"/>
+      <w:pPr>
+        <w:ind w:left="5112" w:hanging="360"/>
+      </w:pPr>
+    </w:lvl>
+    <w:lvl w:ilvl="7" w:tplc="04090019" w:tentative="1">
+      <w:start w:val="1"/>
+      <w:numFmt w:val="lowerLetter"/>
+      <w:lvlText w:val="%8."/>
+      <w:lvlJc w:val="left"/>
+      <w:pPr>
+        <w:ind w:left="5832" w:hanging="360"/>
+      </w:pPr>
+    </w:lvl>
+    <w:lvl w:ilvl="8" w:tplc="0409001B" w:tentative="1">
+      <w:start w:val="1"/>
+      <w:numFmt w:val="lowerRoman"/>
+      <w:lvlText w:val="%9."/>
+      <w:lvlJc w:val="right"/>
+      <w:pPr>
+        <w:ind w:left="6552" w:hanging="180"/>
+      </w:pPr>
+    </w:lvl>
+  </w:abstractNum>
+  <w:abstractNum w:abstractNumId="3">
     <w:nsid w:val="7C4253A1"/>
     <w:multiLevelType w:val="hybridMultilevel"/>
     <w:tmpl w:val="80909846"/>
@@ -3403,16 +3528,19 @@
     <w:abstractNumId w:val="0"/>
   </w:num>
   <w:num w:numId="2">
-    <w:abstractNumId w:val="2"/>
+    <w:abstractNumId w:val="3"/>
   </w:num>
   <w:num w:numId="3">
     <w:abstractNumId w:val="1"/>
+  </w:num>
+  <w:num w:numId="4">
+    <w:abstractNumId w:val="2"/>
   </w:num>
 </w:numbering>
 </file>
 
 <file path=word/styles.xml><?xml version="1.0" encoding="utf-8"?>
-<w:styles xmlns:mc="http://schemas.openxmlformats.org/markup-compatibility/2006" xmlns:r="http://schemas.openxmlformats.org/officeDocument/2006/relationships" xmlns:w="http://schemas.openxmlformats.org/wordprocessingml/2006/main" xmlns:w14="http://schemas.microsoft.com/office/word/2010/wordml" mc:Ignorable="w14">
+<w:styles xmlns:mc="http://schemas.openxmlformats.org/markup-compatibility/2006" xmlns:r="http://schemas.openxmlformats.org/officeDocument/2006/relationships" xmlns:w="http://schemas.openxmlformats.org/wordprocessingml/2006/main" xmlns:w14="http://schemas.microsoft.com/office/word/2010/wordml" xmlns:w15="http://schemas.microsoft.com/office/word/2012/wordml" mc:Ignorable="w14 w15">
   <w:docDefaults>
     <w:rPrDefault>
       <w:rPr>
@@ -3428,144 +3556,389 @@
       </w:pPr>
     </w:pPrDefault>
   </w:docDefaults>
-  <w:latentStyles w:defLockedState="0" w:defUIPriority="99" w:defSemiHidden="1" w:defUnhideWhenUsed="1" w:defQFormat="0" w:count="276">
-    <w:lsdException w:name="Normal" w:semiHidden="0" w:uiPriority="0" w:unhideWhenUsed="0" w:qFormat="1"/>
-    <w:lsdException w:name="heading 1" w:semiHidden="0" w:uiPriority="9" w:unhideWhenUsed="0" w:qFormat="1"/>
-    <w:lsdException w:name="heading 2" w:uiPriority="9" w:qFormat="1"/>
-    <w:lsdException w:name="heading 3" w:uiPriority="0" w:qFormat="1"/>
-    <w:lsdException w:name="heading 4" w:uiPriority="9"/>
-    <w:lsdException w:name="heading 5" w:uiPriority="9" w:qFormat="1"/>
-    <w:lsdException w:name="heading 6" w:uiPriority="9" w:qFormat="1"/>
-    <w:lsdException w:name="heading 7" w:uiPriority="9" w:qFormat="1"/>
-    <w:lsdException w:name="heading 8" w:uiPriority="9" w:qFormat="1"/>
-    <w:lsdException w:name="heading 9" w:uiPriority="9" w:qFormat="1"/>
-    <w:lsdException w:name="toc 1" w:uiPriority="39"/>
-    <w:lsdException w:name="toc 2" w:uiPriority="39"/>
-    <w:lsdException w:name="toc 3" w:uiPriority="39"/>
-    <w:lsdException w:name="toc 4" w:uiPriority="39"/>
-    <w:lsdException w:name="toc 5" w:uiPriority="39"/>
-    <w:lsdException w:name="toc 6" w:uiPriority="39"/>
-    <w:lsdException w:name="toc 7" w:uiPriority="39"/>
-    <w:lsdException w:name="toc 8" w:uiPriority="39"/>
-    <w:lsdException w:name="toc 9" w:uiPriority="39"/>
-    <w:lsdException w:name="caption" w:uiPriority="35" w:qFormat="1"/>
+  <w:latentStyles w:defLockedState="0" w:defUIPriority="99" w:defSemiHidden="0" w:defUnhideWhenUsed="0" w:defQFormat="0" w:count="382">
+    <w:lsdException w:name="Normal" w:uiPriority="0" w:qFormat="1"/>
+    <w:lsdException w:name="heading 1" w:uiPriority="9" w:qFormat="1"/>
+    <w:lsdException w:name="heading 2" w:semiHidden="1" w:uiPriority="9" w:unhideWhenUsed="1" w:qFormat="1"/>
+    <w:lsdException w:name="heading 3" w:semiHidden="1" w:uiPriority="0" w:unhideWhenUsed="1" w:qFormat="1"/>
+    <w:lsdException w:name="heading 4" w:semiHidden="1" w:uiPriority="9" w:unhideWhenUsed="1"/>
+    <w:lsdException w:name="heading 5" w:semiHidden="1" w:uiPriority="9" w:unhideWhenUsed="1" w:qFormat="1"/>
+    <w:lsdException w:name="heading 6" w:semiHidden="1" w:uiPriority="9" w:unhideWhenUsed="1" w:qFormat="1"/>
+    <w:lsdException w:name="heading 7" w:semiHidden="1" w:uiPriority="9" w:unhideWhenUsed="1" w:qFormat="1"/>
+    <w:lsdException w:name="heading 8" w:semiHidden="1" w:uiPriority="9" w:unhideWhenUsed="1" w:qFormat="1"/>
+    <w:lsdException w:name="heading 9" w:semiHidden="1" w:uiPriority="9" w:unhideWhenUsed="1" w:qFormat="1"/>
+    <w:lsdException w:name="index 1" w:semiHidden="1" w:unhideWhenUsed="1"/>
+    <w:lsdException w:name="index 2" w:semiHidden="1" w:unhideWhenUsed="1"/>
+    <w:lsdException w:name="index 3" w:semiHidden="1" w:unhideWhenUsed="1"/>
+    <w:lsdException w:name="index 4" w:semiHidden="1" w:unhideWhenUsed="1"/>
+    <w:lsdException w:name="index 5" w:semiHidden="1" w:unhideWhenUsed="1"/>
+    <w:lsdException w:name="index 6" w:semiHidden="1" w:unhideWhenUsed="1"/>
+    <w:lsdException w:name="index 7" w:semiHidden="1" w:unhideWhenUsed="1"/>
+    <w:lsdException w:name="index 8" w:semiHidden="1" w:unhideWhenUsed="1"/>
+    <w:lsdException w:name="index 9" w:semiHidden="1" w:unhideWhenUsed="1"/>
+    <w:lsdException w:name="toc 1" w:semiHidden="1" w:uiPriority="39" w:unhideWhenUsed="1"/>
+    <w:lsdException w:name="toc 2" w:semiHidden="1" w:uiPriority="39" w:unhideWhenUsed="1"/>
+    <w:lsdException w:name="toc 3" w:semiHidden="1" w:uiPriority="39" w:unhideWhenUsed="1"/>
+    <w:lsdException w:name="toc 4" w:semiHidden="1" w:uiPriority="39" w:unhideWhenUsed="1"/>
+    <w:lsdException w:name="toc 5" w:semiHidden="1" w:uiPriority="39" w:unhideWhenUsed="1"/>
+    <w:lsdException w:name="toc 6" w:semiHidden="1" w:uiPriority="39" w:unhideWhenUsed="1"/>
+    <w:lsdException w:name="toc 7" w:semiHidden="1" w:uiPriority="39" w:unhideWhenUsed="1"/>
+    <w:lsdException w:name="toc 8" w:semiHidden="1" w:uiPriority="39" w:unhideWhenUsed="1"/>
+    <w:lsdException w:name="toc 9" w:semiHidden="1" w:uiPriority="39" w:unhideWhenUsed="1"/>
+    <w:lsdException w:name="Normal Indent" w:semiHidden="1" w:unhideWhenUsed="1"/>
+    <w:lsdException w:name="footnote text" w:semiHidden="1" w:unhideWhenUsed="1"/>
+    <w:lsdException w:name="annotation text" w:semiHidden="1" w:unhideWhenUsed="1"/>
+    <w:lsdException w:name="header" w:semiHidden="1" w:unhideWhenUsed="1"/>
+    <w:lsdException w:name="footer" w:semiHidden="1" w:unhideWhenUsed="1"/>
+    <w:lsdException w:name="index heading" w:semiHidden="1" w:unhideWhenUsed="1"/>
+    <w:lsdException w:name="caption" w:semiHidden="1" w:uiPriority="35" w:unhideWhenUsed="1" w:qFormat="1"/>
+    <w:lsdException w:name="table of figures" w:semiHidden="1" w:unhideWhenUsed="1"/>
+    <w:lsdException w:name="envelope address" w:semiHidden="1" w:unhideWhenUsed="1"/>
+    <w:lsdException w:name="envelope return" w:semiHidden="1" w:unhideWhenUsed="1"/>
+    <w:lsdException w:name="footnote reference" w:semiHidden="1" w:unhideWhenUsed="1"/>
+    <w:lsdException w:name="annotation reference" w:semiHidden="1" w:unhideWhenUsed="1"/>
+    <w:lsdException w:name="line number" w:semiHidden="1" w:unhideWhenUsed="1"/>
+    <w:lsdException w:name="page number" w:semiHidden="1" w:unhideWhenUsed="1"/>
+    <w:lsdException w:name="endnote reference" w:semiHidden="1" w:unhideWhenUsed="1"/>
+    <w:lsdException w:name="endnote text" w:semiHidden="1" w:unhideWhenUsed="1"/>
+    <w:lsdException w:name="table of authorities" w:semiHidden="1" w:unhideWhenUsed="1"/>
+    <w:lsdException w:name="macro" w:semiHidden="1" w:unhideWhenUsed="1"/>
+    <w:lsdException w:name="toa heading" w:semiHidden="1" w:unhideWhenUsed="1"/>
+    <w:lsdException w:name="List" w:semiHidden="1" w:unhideWhenUsed="1"/>
+    <w:lsdException w:name="List Bullet" w:semiHidden="1" w:unhideWhenUsed="1"/>
+    <w:lsdException w:name="List Number" w:semiHidden="1" w:unhideWhenUsed="1"/>
+    <w:lsdException w:name="List 2" w:semiHidden="1" w:unhideWhenUsed="1"/>
+    <w:lsdException w:name="List 3" w:semiHidden="1" w:unhideWhenUsed="1"/>
+    <w:lsdException w:name="List 4" w:semiHidden="1" w:unhideWhenUsed="1"/>
+    <w:lsdException w:name="List 5" w:semiHidden="1" w:unhideWhenUsed="1"/>
+    <w:lsdException w:name="List Bullet 2" w:semiHidden="1" w:unhideWhenUsed="1"/>
+    <w:lsdException w:name="List Bullet 3" w:semiHidden="1" w:unhideWhenUsed="1"/>
+    <w:lsdException w:name="List Bullet 4" w:semiHidden="1" w:unhideWhenUsed="1"/>
+    <w:lsdException w:name="List Bullet 5" w:semiHidden="1" w:unhideWhenUsed="1"/>
+    <w:lsdException w:name="List Number 2" w:semiHidden="1" w:unhideWhenUsed="1"/>
+    <w:lsdException w:name="List Number 3" w:semiHidden="1" w:unhideWhenUsed="1"/>
+    <w:lsdException w:name="List Number 4" w:semiHidden="1" w:unhideWhenUsed="1"/>
+    <w:lsdException w:name="List Number 5" w:semiHidden="1" w:unhideWhenUsed="1"/>
     <w:lsdException w:name="Title" w:uiPriority="10" w:qFormat="1"/>
-    <w:lsdException w:name="Default Paragraph Font" w:uiPriority="1"/>
+    <w:lsdException w:name="Closing" w:semiHidden="1" w:unhideWhenUsed="1"/>
+    <w:lsdException w:name="Signature" w:semiHidden="1" w:unhideWhenUsed="1"/>
+    <w:lsdException w:name="Default Paragraph Font" w:semiHidden="1" w:uiPriority="1" w:unhideWhenUsed="1"/>
+    <w:lsdException w:name="Body Text" w:semiHidden="1" w:unhideWhenUsed="1"/>
+    <w:lsdException w:name="Body Text Indent" w:semiHidden="1" w:unhideWhenUsed="1"/>
+    <w:lsdException w:name="List Continue" w:semiHidden="1" w:unhideWhenUsed="1"/>
+    <w:lsdException w:name="List Continue 2" w:semiHidden="1" w:unhideWhenUsed="1"/>
+    <w:lsdException w:name="List Continue 3" w:semiHidden="1" w:unhideWhenUsed="1"/>
+    <w:lsdException w:name="List Continue 4" w:semiHidden="1" w:unhideWhenUsed="1"/>
+    <w:lsdException w:name="List Continue 5" w:semiHidden="1" w:unhideWhenUsed="1"/>
+    <w:lsdException w:name="Message Header" w:semiHidden="1" w:unhideWhenUsed="1"/>
     <w:lsdException w:name="Subtitle" w:uiPriority="11" w:qFormat="1"/>
+    <w:lsdException w:name="Salutation" w:semiHidden="1" w:unhideWhenUsed="1"/>
+    <w:lsdException w:name="Date" w:semiHidden="1" w:unhideWhenUsed="1"/>
+    <w:lsdException w:name="Body Text First Indent" w:semiHidden="1" w:unhideWhenUsed="1"/>
+    <w:lsdException w:name="Body Text First Indent 2" w:semiHidden="1" w:unhideWhenUsed="1"/>
+    <w:lsdException w:name="Note Heading" w:semiHidden="1" w:unhideWhenUsed="1"/>
+    <w:lsdException w:name="Body Text 2" w:semiHidden="1" w:unhideWhenUsed="1"/>
+    <w:lsdException w:name="Body Text 3" w:semiHidden="1" w:unhideWhenUsed="1"/>
+    <w:lsdException w:name="Body Text Indent 2" w:semiHidden="1" w:unhideWhenUsed="1"/>
+    <w:lsdException w:name="Body Text Indent 3" w:semiHidden="1" w:unhideWhenUsed="1"/>
+    <w:lsdException w:name="Block Text" w:semiHidden="1" w:unhideWhenUsed="1"/>
+    <w:lsdException w:name="Hyperlink" w:semiHidden="1" w:unhideWhenUsed="1"/>
+    <w:lsdException w:name="FollowedHyperlink" w:semiHidden="1" w:unhideWhenUsed="1"/>
     <w:lsdException w:name="Strong" w:uiPriority="22" w:qFormat="1"/>
     <w:lsdException w:name="Emphasis" w:uiPriority="20" w:qFormat="1"/>
-    <w:lsdException w:name="Table Grid" w:semiHidden="0" w:uiPriority="39" w:unhideWhenUsed="0"/>
-    <w:lsdException w:name="Placeholder Text" w:unhideWhenUsed="0"/>
-    <w:lsdException w:name="No Spacing" w:uiPriority="36" w:qFormat="1"/>
-    <w:lsdException w:name="Light Shading" w:semiHidden="0" w:uiPriority="60" w:unhideWhenUsed="0"/>
-    <w:lsdException w:name="Light List" w:semiHidden="0" w:uiPriority="61" w:unhideWhenUsed="0"/>
-    <w:lsdException w:name="Light Grid" w:semiHidden="0" w:uiPriority="62" w:unhideWhenUsed="0"/>
-    <w:lsdException w:name="Medium Shading 1" w:semiHidden="0" w:uiPriority="63" w:unhideWhenUsed="0"/>
-    <w:lsdException w:name="Medium Shading 2" w:semiHidden="0" w:uiPriority="64" w:unhideWhenUsed="0"/>
-    <w:lsdException w:name="Medium List 1" w:semiHidden="0" w:uiPriority="65" w:unhideWhenUsed="0"/>
-    <w:lsdException w:name="Medium List 2" w:semiHidden="0" w:uiPriority="66" w:unhideWhenUsed="0"/>
-    <w:lsdException w:name="Medium Grid 1" w:semiHidden="0" w:uiPriority="67" w:unhideWhenUsed="0"/>
-    <w:lsdException w:name="Medium Grid 2" w:semiHidden="0" w:uiPriority="68" w:unhideWhenUsed="0"/>
-    <w:lsdException w:name="Medium Grid 3" w:semiHidden="0" w:uiPriority="69" w:unhideWhenUsed="0"/>
-    <w:lsdException w:name="Dark List" w:semiHidden="0" w:uiPriority="70" w:unhideWhenUsed="0"/>
-    <w:lsdException w:name="Colorful Shading" w:semiHidden="0" w:uiPriority="71" w:unhideWhenUsed="0"/>
-    <w:lsdException w:name="Colorful List" w:semiHidden="0" w:uiPriority="72" w:unhideWhenUsed="0"/>
-    <w:lsdException w:name="Colorful Grid" w:semiHidden="0" w:uiPriority="73" w:unhideWhenUsed="0"/>
-    <w:lsdException w:name="Light Shading Accent 1" w:semiHidden="0" w:uiPriority="60" w:unhideWhenUsed="0"/>
-    <w:lsdException w:name="Light List Accent 1" w:semiHidden="0" w:uiPriority="61" w:unhideWhenUsed="0"/>
-    <w:lsdException w:name="Light Grid Accent 1" w:semiHidden="0" w:uiPriority="62" w:unhideWhenUsed="0"/>
-    <w:lsdException w:name="Medium Shading 1 Accent 1" w:semiHidden="0" w:uiPriority="63" w:unhideWhenUsed="0"/>
-    <w:lsdException w:name="Medium Shading 2 Accent 1" w:semiHidden="0" w:uiPriority="64" w:unhideWhenUsed="0"/>
-    <w:lsdException w:name="Medium List 1 Accent 1" w:semiHidden="0" w:uiPriority="65" w:unhideWhenUsed="0"/>
-    <w:lsdException w:name="Revision" w:unhideWhenUsed="0"/>
+    <w:lsdException w:name="Document Map" w:semiHidden="1" w:unhideWhenUsed="1"/>
+    <w:lsdException w:name="Plain Text" w:semiHidden="1" w:unhideWhenUsed="1"/>
+    <w:lsdException w:name="E-mail Signature" w:semiHidden="1" w:unhideWhenUsed="1"/>
+    <w:lsdException w:name="HTML Top of Form" w:semiHidden="1" w:unhideWhenUsed="1"/>
+    <w:lsdException w:name="HTML Bottom of Form" w:semiHidden="1" w:unhideWhenUsed="1"/>
+    <w:lsdException w:name="Normal (Web)" w:semiHidden="1" w:unhideWhenUsed="1"/>
+    <w:lsdException w:name="HTML Acronym" w:semiHidden="1" w:unhideWhenUsed="1"/>
+    <w:lsdException w:name="HTML Address" w:semiHidden="1" w:unhideWhenUsed="1"/>
+    <w:lsdException w:name="HTML Cite" w:semiHidden="1" w:unhideWhenUsed="1"/>
+    <w:lsdException w:name="HTML Code" w:semiHidden="1" w:unhideWhenUsed="1"/>
+    <w:lsdException w:name="HTML Definition" w:semiHidden="1" w:unhideWhenUsed="1"/>
+    <w:lsdException w:name="HTML Keyboard" w:semiHidden="1" w:unhideWhenUsed="1"/>
+    <w:lsdException w:name="HTML Preformatted" w:semiHidden="1" w:unhideWhenUsed="1"/>
+    <w:lsdException w:name="HTML Sample" w:semiHidden="1" w:unhideWhenUsed="1"/>
+    <w:lsdException w:name="HTML Typewriter" w:semiHidden="1" w:unhideWhenUsed="1"/>
+    <w:lsdException w:name="HTML Variable" w:semiHidden="1" w:unhideWhenUsed="1"/>
+    <w:lsdException w:name="Normal Table" w:semiHidden="1" w:unhideWhenUsed="1"/>
+    <w:lsdException w:name="annotation subject" w:semiHidden="1" w:unhideWhenUsed="1"/>
+    <w:lsdException w:name="No List" w:semiHidden="1" w:unhideWhenUsed="1"/>
+    <w:lsdException w:name="Outline List 1" w:semiHidden="1" w:unhideWhenUsed="1"/>
+    <w:lsdException w:name="Outline List 2" w:semiHidden="1" w:unhideWhenUsed="1"/>
+    <w:lsdException w:name="Outline List 3" w:semiHidden="1" w:unhideWhenUsed="1"/>
+    <w:lsdException w:name="Table Simple 1" w:semiHidden="1" w:unhideWhenUsed="1"/>
+    <w:lsdException w:name="Table Simple 2" w:semiHidden="1" w:unhideWhenUsed="1"/>
+    <w:lsdException w:name="Table Simple 3" w:semiHidden="1" w:unhideWhenUsed="1"/>
+    <w:lsdException w:name="Table Classic 1" w:semiHidden="1" w:unhideWhenUsed="1"/>
+    <w:lsdException w:name="Table Classic 2" w:semiHidden="1" w:unhideWhenUsed="1"/>
+    <w:lsdException w:name="Table Classic 3" w:semiHidden="1" w:unhideWhenUsed="1"/>
+    <w:lsdException w:name="Table Classic 4" w:semiHidden="1" w:unhideWhenUsed="1"/>
+    <w:lsdException w:name="Table Colorful 1" w:semiHidden="1" w:unhideWhenUsed="1"/>
+    <w:lsdException w:name="Table Colorful 2" w:semiHidden="1" w:unhideWhenUsed="1"/>
+    <w:lsdException w:name="Table Colorful 3" w:semiHidden="1" w:unhideWhenUsed="1"/>
+    <w:lsdException w:name="Table Columns 1" w:semiHidden="1" w:unhideWhenUsed="1"/>
+    <w:lsdException w:name="Table Columns 2" w:semiHidden="1" w:unhideWhenUsed="1"/>
+    <w:lsdException w:name="Table Columns 3" w:semiHidden="1" w:unhideWhenUsed="1"/>
+    <w:lsdException w:name="Table Columns 4" w:semiHidden="1" w:unhideWhenUsed="1"/>
+    <w:lsdException w:name="Table Columns 5" w:semiHidden="1" w:unhideWhenUsed="1"/>
+    <w:lsdException w:name="Table Grid 1" w:semiHidden="1" w:unhideWhenUsed="1"/>
+    <w:lsdException w:name="Table Grid 2" w:semiHidden="1" w:unhideWhenUsed="1"/>
+    <w:lsdException w:name="Table Grid 3" w:semiHidden="1" w:unhideWhenUsed="1"/>
+    <w:lsdException w:name="Table Grid 4" w:semiHidden="1" w:unhideWhenUsed="1"/>
+    <w:lsdException w:name="Table Grid 5" w:semiHidden="1" w:unhideWhenUsed="1"/>
+    <w:lsdException w:name="Table Grid 6" w:semiHidden="1" w:unhideWhenUsed="1"/>
+    <w:lsdException w:name="Table Grid 7" w:semiHidden="1" w:unhideWhenUsed="1"/>
+    <w:lsdException w:name="Table Grid 8" w:semiHidden="1" w:unhideWhenUsed="1"/>
+    <w:lsdException w:name="Table List 1" w:semiHidden="1" w:unhideWhenUsed="1"/>
+    <w:lsdException w:name="Table List 2" w:semiHidden="1" w:unhideWhenUsed="1"/>
+    <w:lsdException w:name="Table List 3" w:semiHidden="1" w:unhideWhenUsed="1"/>
+    <w:lsdException w:name="Table List 4" w:semiHidden="1" w:unhideWhenUsed="1"/>
+    <w:lsdException w:name="Table List 5" w:semiHidden="1" w:unhideWhenUsed="1"/>
+    <w:lsdException w:name="Table List 6" w:semiHidden="1" w:unhideWhenUsed="1"/>
+    <w:lsdException w:name="Table List 7" w:semiHidden="1" w:unhideWhenUsed="1"/>
+    <w:lsdException w:name="Table List 8" w:semiHidden="1" w:unhideWhenUsed="1"/>
+    <w:lsdException w:name="Table 3D effects 1" w:semiHidden="1" w:unhideWhenUsed="1"/>
+    <w:lsdException w:name="Table 3D effects 2" w:semiHidden="1" w:unhideWhenUsed="1"/>
+    <w:lsdException w:name="Table 3D effects 3" w:semiHidden="1" w:unhideWhenUsed="1"/>
+    <w:lsdException w:name="Table Contemporary" w:semiHidden="1" w:unhideWhenUsed="1"/>
+    <w:lsdException w:name="Table Elegant" w:semiHidden="1" w:unhideWhenUsed="1"/>
+    <w:lsdException w:name="Table Professional" w:semiHidden="1" w:unhideWhenUsed="1"/>
+    <w:lsdException w:name="Table Subtle 1" w:semiHidden="1" w:unhideWhenUsed="1"/>
+    <w:lsdException w:name="Table Subtle 2" w:semiHidden="1" w:unhideWhenUsed="1"/>
+    <w:lsdException w:name="Table Web 1" w:semiHidden="1" w:unhideWhenUsed="1"/>
+    <w:lsdException w:name="Table Web 2" w:semiHidden="1" w:unhideWhenUsed="1"/>
+    <w:lsdException w:name="Table Web 3" w:semiHidden="1" w:unhideWhenUsed="1"/>
+    <w:lsdException w:name="Balloon Text" w:semiHidden="1" w:unhideWhenUsed="1"/>
+    <w:lsdException w:name="Table Grid" w:uiPriority="39"/>
+    <w:lsdException w:name="Table Theme" w:semiHidden="1" w:unhideWhenUsed="1"/>
+    <w:lsdException w:name="Note Level 1" w:semiHidden="1" w:unhideWhenUsed="1"/>
+    <w:lsdException w:name="Note Level 2" w:semiHidden="1" w:unhideWhenUsed="1"/>
+    <w:lsdException w:name="Note Level 3" w:semiHidden="1" w:unhideWhenUsed="1"/>
+    <w:lsdException w:name="Note Level 4" w:semiHidden="1" w:unhideWhenUsed="1"/>
+    <w:lsdException w:name="Note Level 5" w:semiHidden="1" w:unhideWhenUsed="1"/>
+    <w:lsdException w:name="Note Level 6" w:semiHidden="1" w:unhideWhenUsed="1"/>
+    <w:lsdException w:name="Note Level 7" w:semiHidden="1" w:unhideWhenUsed="1"/>
+    <w:lsdException w:name="Note Level 8" w:semiHidden="1" w:unhideWhenUsed="1"/>
+    <w:lsdException w:name="Note Level 9" w:semiHidden="1" w:unhideWhenUsed="1"/>
+    <w:lsdException w:name="Placeholder Text" w:semiHidden="1"/>
+    <w:lsdException w:name="No Spacing" w:semiHidden="1" w:uiPriority="36" w:unhideWhenUsed="1" w:qFormat="1"/>
+    <w:lsdException w:name="Light Shading" w:uiPriority="60"/>
+    <w:lsdException w:name="Light List" w:uiPriority="61"/>
+    <w:lsdException w:name="Light Grid" w:uiPriority="62"/>
+    <w:lsdException w:name="Medium Shading 1" w:uiPriority="63"/>
+    <w:lsdException w:name="Medium Shading 2" w:uiPriority="64"/>
+    <w:lsdException w:name="Medium List 1" w:uiPriority="65"/>
+    <w:lsdException w:name="Medium List 2" w:uiPriority="66"/>
+    <w:lsdException w:name="Medium Grid 1" w:uiPriority="67"/>
+    <w:lsdException w:name="Medium Grid 2" w:uiPriority="68"/>
+    <w:lsdException w:name="Medium Grid 3" w:uiPriority="69"/>
+    <w:lsdException w:name="Dark List" w:uiPriority="70"/>
+    <w:lsdException w:name="Colorful Shading" w:uiPriority="71"/>
+    <w:lsdException w:name="Colorful List" w:uiPriority="72"/>
+    <w:lsdException w:name="Colorful Grid" w:uiPriority="73"/>
+    <w:lsdException w:name="Light Shading Accent 1" w:uiPriority="60"/>
+    <w:lsdException w:name="Light List Accent 1" w:uiPriority="61"/>
+    <w:lsdException w:name="Light Grid Accent 1" w:uiPriority="62"/>
+    <w:lsdException w:name="Medium Shading 1 Accent 1" w:uiPriority="63"/>
+    <w:lsdException w:name="Medium Shading 2 Accent 1" w:uiPriority="64"/>
+    <w:lsdException w:name="Medium List 1 Accent 1" w:uiPriority="65"/>
+    <w:lsdException w:name="Revision" w:semiHidden="1"/>
     <w:lsdException w:name="List Paragraph" w:uiPriority="34" w:qFormat="1"/>
     <w:lsdException w:name="Quote" w:uiPriority="29" w:qFormat="1"/>
     <w:lsdException w:name="Intense Quote" w:uiPriority="30" w:qFormat="1"/>
-    <w:lsdException w:name="Medium List 2 Accent 1" w:semiHidden="0" w:uiPriority="66" w:unhideWhenUsed="0"/>
-    <w:lsdException w:name="Medium Grid 1 Accent 1" w:semiHidden="0" w:uiPriority="67" w:unhideWhenUsed="0"/>
-    <w:lsdException w:name="Medium Grid 2 Accent 1" w:semiHidden="0" w:uiPriority="68" w:unhideWhenUsed="0"/>
-    <w:lsdException w:name="Medium Grid 3 Accent 1" w:semiHidden="0" w:uiPriority="69" w:unhideWhenUsed="0"/>
-    <w:lsdException w:name="Dark List Accent 1" w:semiHidden="0" w:uiPriority="70" w:unhideWhenUsed="0"/>
-    <w:lsdException w:name="Colorful Shading Accent 1" w:semiHidden="0" w:uiPriority="71" w:unhideWhenUsed="0"/>
-    <w:lsdException w:name="Colorful List Accent 1" w:semiHidden="0" w:uiPriority="72" w:unhideWhenUsed="0"/>
-    <w:lsdException w:name="Colorful Grid Accent 1" w:semiHidden="0" w:uiPriority="73" w:unhideWhenUsed="0"/>
-    <w:lsdException w:name="Light Shading Accent 2" w:semiHidden="0" w:uiPriority="60" w:unhideWhenUsed="0"/>
-    <w:lsdException w:name="Light List Accent 2" w:semiHidden="0" w:uiPriority="61" w:unhideWhenUsed="0"/>
-    <w:lsdException w:name="Light Grid Accent 2" w:semiHidden="0" w:uiPriority="62" w:unhideWhenUsed="0"/>
-    <w:lsdException w:name="Medium Shading 1 Accent 2" w:semiHidden="0" w:uiPriority="63" w:unhideWhenUsed="0"/>
-    <w:lsdException w:name="Medium Shading 2 Accent 2" w:semiHidden="0" w:uiPriority="64" w:unhideWhenUsed="0"/>
-    <w:lsdException w:name="Medium List 1 Accent 2" w:semiHidden="0" w:uiPriority="65" w:unhideWhenUsed="0"/>
-    <w:lsdException w:name="Medium List 2 Accent 2" w:semiHidden="0" w:uiPriority="66" w:unhideWhenUsed="0"/>
-    <w:lsdException w:name="Medium Grid 1 Accent 2" w:semiHidden="0" w:uiPriority="67" w:unhideWhenUsed="0"/>
-    <w:lsdException w:name="Medium Grid 2 Accent 2" w:semiHidden="0" w:uiPriority="68" w:unhideWhenUsed="0"/>
-    <w:lsdException w:name="Medium Grid 3 Accent 2" w:semiHidden="0" w:uiPriority="69" w:unhideWhenUsed="0"/>
-    <w:lsdException w:name="Dark List Accent 2" w:semiHidden="0" w:uiPriority="70" w:unhideWhenUsed="0"/>
-    <w:lsdException w:name="Colorful Shading Accent 2" w:semiHidden="0" w:uiPriority="71" w:unhideWhenUsed="0"/>
-    <w:lsdException w:name="Colorful List Accent 2" w:semiHidden="0" w:uiPriority="72" w:unhideWhenUsed="0"/>
-    <w:lsdException w:name="Colorful Grid Accent 2" w:semiHidden="0" w:uiPriority="73" w:unhideWhenUsed="0"/>
-    <w:lsdException w:name="Light Shading Accent 3" w:semiHidden="0" w:uiPriority="60" w:unhideWhenUsed="0"/>
-    <w:lsdException w:name="Light List Accent 3" w:semiHidden="0" w:uiPriority="61" w:unhideWhenUsed="0"/>
-    <w:lsdException w:name="Light Grid Accent 3" w:semiHidden="0" w:uiPriority="62" w:unhideWhenUsed="0"/>
-    <w:lsdException w:name="Medium Shading 1 Accent 3" w:semiHidden="0" w:uiPriority="63" w:unhideWhenUsed="0"/>
-    <w:lsdException w:name="Medium Shading 2 Accent 3" w:semiHidden="0" w:uiPriority="64" w:unhideWhenUsed="0"/>
-    <w:lsdException w:name="Medium List 1 Accent 3" w:semiHidden="0" w:uiPriority="65" w:unhideWhenUsed="0"/>
-    <w:lsdException w:name="Medium List 2 Accent 3" w:semiHidden="0" w:uiPriority="66" w:unhideWhenUsed="0"/>
-    <w:lsdException w:name="Medium Grid 1 Accent 3" w:semiHidden="0" w:uiPriority="67" w:unhideWhenUsed="0"/>
-    <w:lsdException w:name="Medium Grid 2 Accent 3" w:semiHidden="0" w:uiPriority="68" w:unhideWhenUsed="0"/>
-    <w:lsdException w:name="Medium Grid 3 Accent 3" w:semiHidden="0" w:uiPriority="69" w:unhideWhenUsed="0"/>
-    <w:lsdException w:name="Dark List Accent 3" w:semiHidden="0" w:uiPriority="70" w:unhideWhenUsed="0"/>
-    <w:lsdException w:name="Colorful Shading Accent 3" w:semiHidden="0" w:uiPriority="71" w:unhideWhenUsed="0"/>
-    <w:lsdException w:name="Colorful List Accent 3" w:semiHidden="0" w:uiPriority="72" w:unhideWhenUsed="0"/>
-    <w:lsdException w:name="Colorful Grid Accent 3" w:semiHidden="0" w:uiPriority="73" w:unhideWhenUsed="0"/>
-    <w:lsdException w:name="Light Shading Accent 4" w:semiHidden="0" w:uiPriority="60" w:unhideWhenUsed="0"/>
-    <w:lsdException w:name="Light List Accent 4" w:semiHidden="0" w:uiPriority="61" w:unhideWhenUsed="0"/>
-    <w:lsdException w:name="Light Grid Accent 4" w:semiHidden="0" w:uiPriority="62" w:unhideWhenUsed="0"/>
-    <w:lsdException w:name="Medium Shading 1 Accent 4" w:semiHidden="0" w:uiPriority="63" w:unhideWhenUsed="0"/>
-    <w:lsdException w:name="Medium Shading 2 Accent 4" w:semiHidden="0" w:uiPriority="64" w:unhideWhenUsed="0"/>
-    <w:lsdException w:name="Medium List 1 Accent 4" w:semiHidden="0" w:uiPriority="65" w:unhideWhenUsed="0"/>
-    <w:lsdException w:name="Medium List 2 Accent 4" w:semiHidden="0" w:uiPriority="66" w:unhideWhenUsed="0"/>
-    <w:lsdException w:name="Medium Grid 1 Accent 4" w:semiHidden="0" w:uiPriority="67" w:unhideWhenUsed="0"/>
-    <w:lsdException w:name="Medium Grid 2 Accent 4" w:semiHidden="0" w:uiPriority="68" w:unhideWhenUsed="0"/>
-    <w:lsdException w:name="Medium Grid 3 Accent 4" w:semiHidden="0" w:uiPriority="69" w:unhideWhenUsed="0"/>
-    <w:lsdException w:name="Dark List Accent 4" w:semiHidden="0" w:uiPriority="70" w:unhideWhenUsed="0"/>
-    <w:lsdException w:name="Colorful Shading Accent 4" w:semiHidden="0" w:uiPriority="71" w:unhideWhenUsed="0"/>
-    <w:lsdException w:name="Colorful List Accent 4" w:semiHidden="0" w:uiPriority="72" w:unhideWhenUsed="0"/>
-    <w:lsdException w:name="Colorful Grid Accent 4" w:semiHidden="0" w:uiPriority="73" w:unhideWhenUsed="0"/>
-    <w:lsdException w:name="Light Shading Accent 5" w:semiHidden="0" w:uiPriority="60" w:unhideWhenUsed="0"/>
-    <w:lsdException w:name="Light List Accent 5" w:semiHidden="0" w:uiPriority="61" w:unhideWhenUsed="0"/>
-    <w:lsdException w:name="Light Grid Accent 5" w:semiHidden="0" w:uiPriority="62" w:unhideWhenUsed="0"/>
-    <w:lsdException w:name="Medium Shading 1 Accent 5" w:semiHidden="0" w:uiPriority="63" w:unhideWhenUsed="0"/>
-    <w:lsdException w:name="Medium Shading 2 Accent 5" w:semiHidden="0" w:uiPriority="64" w:unhideWhenUsed="0"/>
-    <w:lsdException w:name="Medium List 1 Accent 5" w:semiHidden="0" w:uiPriority="65" w:unhideWhenUsed="0"/>
-    <w:lsdException w:name="Medium List 2 Accent 5" w:semiHidden="0" w:uiPriority="66" w:unhideWhenUsed="0"/>
-    <w:lsdException w:name="Medium Grid 1 Accent 5" w:semiHidden="0" w:uiPriority="67" w:unhideWhenUsed="0"/>
-    <w:lsdException w:name="Medium Grid 2 Accent 5" w:semiHidden="0" w:uiPriority="68" w:unhideWhenUsed="0"/>
-    <w:lsdException w:name="Medium Grid 3 Accent 5" w:semiHidden="0" w:uiPriority="69" w:unhideWhenUsed="0"/>
-    <w:lsdException w:name="Dark List Accent 5" w:semiHidden="0" w:uiPriority="70" w:unhideWhenUsed="0"/>
-    <w:lsdException w:name="Colorful Shading Accent 5" w:semiHidden="0" w:uiPriority="71" w:unhideWhenUsed="0"/>
-    <w:lsdException w:name="Colorful List Accent 5" w:semiHidden="0" w:uiPriority="72" w:unhideWhenUsed="0"/>
-    <w:lsdException w:name="Colorful Grid Accent 5" w:semiHidden="0" w:uiPriority="73" w:unhideWhenUsed="0"/>
-    <w:lsdException w:name="Light Shading Accent 6" w:semiHidden="0" w:uiPriority="60" w:unhideWhenUsed="0"/>
-    <w:lsdException w:name="Light List Accent 6" w:semiHidden="0" w:uiPriority="61" w:unhideWhenUsed="0"/>
-    <w:lsdException w:name="Light Grid Accent 6" w:semiHidden="0" w:uiPriority="62" w:unhideWhenUsed="0"/>
-    <w:lsdException w:name="Medium Shading 1 Accent 6" w:semiHidden="0" w:uiPriority="63" w:unhideWhenUsed="0"/>
-    <w:lsdException w:name="Medium Shading 2 Accent 6" w:semiHidden="0" w:uiPriority="64" w:unhideWhenUsed="0"/>
-    <w:lsdException w:name="Medium List 1 Accent 6" w:semiHidden="0" w:uiPriority="65" w:unhideWhenUsed="0"/>
-    <w:lsdException w:name="Medium List 2 Accent 6" w:semiHidden="0" w:uiPriority="66" w:unhideWhenUsed="0"/>
-    <w:lsdException w:name="Medium Grid 1 Accent 6" w:semiHidden="0" w:uiPriority="67" w:unhideWhenUsed="0"/>
-    <w:lsdException w:name="Medium Grid 2 Accent 6" w:semiHidden="0" w:uiPriority="68" w:unhideWhenUsed="0"/>
-    <w:lsdException w:name="Medium Grid 3 Accent 6" w:semiHidden="0" w:uiPriority="69" w:unhideWhenUsed="0"/>
-    <w:lsdException w:name="Dark List Accent 6" w:semiHidden="0" w:uiPriority="70" w:unhideWhenUsed="0"/>
-    <w:lsdException w:name="Colorful Shading Accent 6" w:semiHidden="0" w:uiPriority="71" w:unhideWhenUsed="0"/>
-    <w:lsdException w:name="Colorful List Accent 6" w:semiHidden="0" w:uiPriority="72" w:unhideWhenUsed="0"/>
-    <w:lsdException w:name="Colorful Grid Accent 6" w:semiHidden="0" w:uiPriority="73" w:unhideWhenUsed="0"/>
+    <w:lsdException w:name="Medium List 2 Accent 1" w:uiPriority="66"/>
+    <w:lsdException w:name="Medium Grid 1 Accent 1" w:uiPriority="67"/>
+    <w:lsdException w:name="Medium Grid 2 Accent 1" w:uiPriority="68"/>
+    <w:lsdException w:name="Medium Grid 3 Accent 1" w:uiPriority="69"/>
+    <w:lsdException w:name="Dark List Accent 1" w:uiPriority="70"/>
+    <w:lsdException w:name="Colorful Shading Accent 1" w:uiPriority="71"/>
+    <w:lsdException w:name="Colorful List Accent 1" w:uiPriority="72"/>
+    <w:lsdException w:name="Colorful Grid Accent 1" w:uiPriority="73"/>
+    <w:lsdException w:name="Light Shading Accent 2" w:uiPriority="60"/>
+    <w:lsdException w:name="Light List Accent 2" w:uiPriority="61"/>
+    <w:lsdException w:name="Light Grid Accent 2" w:uiPriority="62"/>
+    <w:lsdException w:name="Medium Shading 1 Accent 2" w:uiPriority="63"/>
+    <w:lsdException w:name="Medium Shading 2 Accent 2" w:uiPriority="64"/>
+    <w:lsdException w:name="Medium List 1 Accent 2" w:uiPriority="65"/>
+    <w:lsdException w:name="Medium List 2 Accent 2" w:uiPriority="66"/>
+    <w:lsdException w:name="Medium Grid 1 Accent 2" w:uiPriority="67"/>
+    <w:lsdException w:name="Medium Grid 2 Accent 2" w:uiPriority="68"/>
+    <w:lsdException w:name="Medium Grid 3 Accent 2" w:uiPriority="69"/>
+    <w:lsdException w:name="Dark List Accent 2" w:uiPriority="70"/>
+    <w:lsdException w:name="Colorful Shading Accent 2" w:uiPriority="71"/>
+    <w:lsdException w:name="Colorful List Accent 2" w:uiPriority="72"/>
+    <w:lsdException w:name="Colorful Grid Accent 2" w:uiPriority="73"/>
+    <w:lsdException w:name="Light Shading Accent 3" w:uiPriority="60"/>
+    <w:lsdException w:name="Light List Accent 3" w:uiPriority="61"/>
+    <w:lsdException w:name="Light Grid Accent 3" w:uiPriority="62"/>
+    <w:lsdException w:name="Medium Shading 1 Accent 3" w:uiPriority="63"/>
+    <w:lsdException w:name="Medium Shading 2 Accent 3" w:uiPriority="64"/>
+    <w:lsdException w:name="Medium List 1 Accent 3" w:uiPriority="65"/>
+    <w:lsdException w:name="Medium List 2 Accent 3" w:uiPriority="66"/>
+    <w:lsdException w:name="Medium Grid 1 Accent 3" w:uiPriority="67"/>
+    <w:lsdException w:name="Medium Grid 2 Accent 3" w:uiPriority="68"/>
+    <w:lsdException w:name="Medium Grid 3 Accent 3" w:uiPriority="69"/>
+    <w:lsdException w:name="Dark List Accent 3" w:uiPriority="70"/>
+    <w:lsdException w:name="Colorful Shading Accent 3" w:uiPriority="71"/>
+    <w:lsdException w:name="Colorful List Accent 3" w:uiPriority="72"/>
+    <w:lsdException w:name="Colorful Grid Accent 3" w:uiPriority="73"/>
+    <w:lsdException w:name="Light Shading Accent 4" w:uiPriority="60"/>
+    <w:lsdException w:name="Light List Accent 4" w:uiPriority="61"/>
+    <w:lsdException w:name="Light Grid Accent 4" w:uiPriority="62"/>
+    <w:lsdException w:name="Medium Shading 1 Accent 4" w:uiPriority="63"/>
+    <w:lsdException w:name="Medium Shading 2 Accent 4" w:uiPriority="64"/>
+    <w:lsdException w:name="Medium List 1 Accent 4" w:uiPriority="65"/>
+    <w:lsdException w:name="Medium List 2 Accent 4" w:uiPriority="66"/>
+    <w:lsdException w:name="Medium Grid 1 Accent 4" w:uiPriority="67"/>
+    <w:lsdException w:name="Medium Grid 2 Accent 4" w:uiPriority="68"/>
+    <w:lsdException w:name="Medium Grid 3 Accent 4" w:uiPriority="69"/>
+    <w:lsdException w:name="Dark List Accent 4" w:uiPriority="70"/>
+    <w:lsdException w:name="Colorful Shading Accent 4" w:uiPriority="71"/>
+    <w:lsdException w:name="Colorful List Accent 4" w:uiPriority="72"/>
+    <w:lsdException w:name="Colorful Grid Accent 4" w:uiPriority="73"/>
+    <w:lsdException w:name="Light Shading Accent 5" w:uiPriority="60"/>
+    <w:lsdException w:name="Light List Accent 5" w:uiPriority="61"/>
+    <w:lsdException w:name="Light Grid Accent 5" w:uiPriority="62"/>
+    <w:lsdException w:name="Medium Shading 1 Accent 5" w:uiPriority="63"/>
+    <w:lsdException w:name="Medium Shading 2 Accent 5" w:uiPriority="64"/>
+    <w:lsdException w:name="Medium List 1 Accent 5" w:uiPriority="65"/>
+    <w:lsdException w:name="Medium List 2 Accent 5" w:uiPriority="66"/>
+    <w:lsdException w:name="Medium Grid 1 Accent 5" w:uiPriority="67"/>
+    <w:lsdException w:name="Medium Grid 2 Accent 5" w:uiPriority="68"/>
+    <w:lsdException w:name="Medium Grid 3 Accent 5" w:uiPriority="69"/>
+    <w:lsdException w:name="Dark List Accent 5" w:uiPriority="70"/>
+    <w:lsdException w:name="Colorful Shading Accent 5" w:uiPriority="71"/>
+    <w:lsdException w:name="Colorful List Accent 5" w:uiPriority="72"/>
+    <w:lsdException w:name="Colorful Grid Accent 5" w:uiPriority="73"/>
+    <w:lsdException w:name="Light Shading Accent 6" w:uiPriority="60"/>
+    <w:lsdException w:name="Light List Accent 6" w:uiPriority="61"/>
+    <w:lsdException w:name="Light Grid Accent 6" w:uiPriority="62"/>
+    <w:lsdException w:name="Medium Shading 1 Accent 6" w:uiPriority="63"/>
+    <w:lsdException w:name="Medium Shading 2 Accent 6" w:uiPriority="64"/>
+    <w:lsdException w:name="Medium List 1 Accent 6" w:uiPriority="65"/>
+    <w:lsdException w:name="Medium List 2 Accent 6" w:uiPriority="66"/>
+    <w:lsdException w:name="Medium Grid 1 Accent 6" w:uiPriority="67"/>
+    <w:lsdException w:name="Medium Grid 2 Accent 6" w:uiPriority="68"/>
+    <w:lsdException w:name="Medium Grid 3 Accent 6" w:uiPriority="69"/>
+    <w:lsdException w:name="Dark List Accent 6" w:uiPriority="70"/>
+    <w:lsdException w:name="Colorful Shading Accent 6" w:uiPriority="71"/>
+    <w:lsdException w:name="Colorful List Accent 6" w:uiPriority="72"/>
+    <w:lsdException w:name="Colorful Grid Accent 6" w:uiPriority="73"/>
     <w:lsdException w:name="Subtle Emphasis" w:uiPriority="19"/>
     <w:lsdException w:name="Intense Emphasis" w:uiPriority="21" w:qFormat="1"/>
     <w:lsdException w:name="Subtle Reference" w:uiPriority="31" w:qFormat="1"/>
     <w:lsdException w:name="Intense Reference" w:uiPriority="32" w:qFormat="1"/>
     <w:lsdException w:name="Book Title" w:uiPriority="33" w:qFormat="1"/>
-    <w:lsdException w:name="Bibliography" w:uiPriority="37"/>
-    <w:lsdException w:name="TOC Heading" w:uiPriority="39" w:qFormat="1"/>
+    <w:lsdException w:name="Bibliography" w:semiHidden="1" w:uiPriority="37" w:unhideWhenUsed="1"/>
+    <w:lsdException w:name="TOC Heading" w:semiHidden="1" w:uiPriority="39" w:unhideWhenUsed="1" w:qFormat="1"/>
+    <w:lsdException w:name="Plain Table 1" w:uiPriority="41"/>
+    <w:lsdException w:name="Plain Table 2" w:uiPriority="42"/>
+    <w:lsdException w:name="Plain Table 3" w:uiPriority="43"/>
+    <w:lsdException w:name="Plain Table 4" w:uiPriority="44"/>
+    <w:lsdException w:name="Plain Table 5" w:uiPriority="45"/>
+    <w:lsdException w:name="Grid Table Light" w:uiPriority="40"/>
+    <w:lsdException w:name="Grid Table 1 Light" w:uiPriority="46"/>
+    <w:lsdException w:name="Grid Table 2" w:uiPriority="47"/>
+    <w:lsdException w:name="Grid Table 3" w:uiPriority="48"/>
+    <w:lsdException w:name="Grid Table 4" w:uiPriority="49"/>
+    <w:lsdException w:name="Grid Table 5 Dark" w:uiPriority="50"/>
+    <w:lsdException w:name="Grid Table 6 Colorful" w:uiPriority="51"/>
+    <w:lsdException w:name="Grid Table 7 Colorful" w:uiPriority="52"/>
+    <w:lsdException w:name="Grid Table 1 Light Accent 1" w:uiPriority="46"/>
+    <w:lsdException w:name="Grid Table 2 Accent 1" w:uiPriority="47"/>
+    <w:lsdException w:name="Grid Table 3 Accent 1" w:uiPriority="48"/>
+    <w:lsdException w:name="Grid Table 4 Accent 1" w:uiPriority="49"/>
+    <w:lsdException w:name="Grid Table 5 Dark Accent 1" w:uiPriority="50"/>
+    <w:lsdException w:name="Grid Table 6 Colorful Accent 1" w:uiPriority="51"/>
+    <w:lsdException w:name="Grid Table 7 Colorful Accent 1" w:uiPriority="52"/>
+    <w:lsdException w:name="Grid Table 1 Light Accent 2" w:uiPriority="46"/>
+    <w:lsdException w:name="Grid Table 2 Accent 2" w:uiPriority="47"/>
+    <w:lsdException w:name="Grid Table 3 Accent 2" w:uiPriority="48"/>
+    <w:lsdException w:name="Grid Table 4 Accent 2" w:uiPriority="49"/>
+    <w:lsdException w:name="Grid Table 5 Dark Accent 2" w:uiPriority="50"/>
+    <w:lsdException w:name="Grid Table 6 Colorful Accent 2" w:uiPriority="51"/>
+    <w:lsdException w:name="Grid Table 7 Colorful Accent 2" w:uiPriority="52"/>
+    <w:lsdException w:name="Grid Table 1 Light Accent 3" w:uiPriority="46"/>
+    <w:lsdException w:name="Grid Table 2 Accent 3" w:uiPriority="47"/>
+    <w:lsdException w:name="Grid Table 3 Accent 3" w:uiPriority="48"/>
+    <w:lsdException w:name="Grid Table 4 Accent 3" w:uiPriority="49"/>
+    <w:lsdException w:name="Grid Table 5 Dark Accent 3" w:uiPriority="50"/>
+    <w:lsdException w:name="Grid Table 6 Colorful Accent 3" w:uiPriority="51"/>
+    <w:lsdException w:name="Grid Table 7 Colorful Accent 3" w:uiPriority="52"/>
+    <w:lsdException w:name="Grid Table 1 Light Accent 4" w:uiPriority="46"/>
+    <w:lsdException w:name="Grid Table 2 Accent 4" w:uiPriority="47"/>
+    <w:lsdException w:name="Grid Table 3 Accent 4" w:uiPriority="48"/>
+    <w:lsdException w:name="Grid Table 4 Accent 4" w:uiPriority="49"/>
+    <w:lsdException w:name="Grid Table 5 Dark Accent 4" w:uiPriority="50"/>
+    <w:lsdException w:name="Grid Table 6 Colorful Accent 4" w:uiPriority="51"/>
+    <w:lsdException w:name="Grid Table 7 Colorful Accent 4" w:uiPriority="52"/>
+    <w:lsdException w:name="Grid Table 1 Light Accent 5" w:uiPriority="46"/>
+    <w:lsdException w:name="Grid Table 2 Accent 5" w:uiPriority="47"/>
+    <w:lsdException w:name="Grid Table 3 Accent 5" w:uiPriority="48"/>
+    <w:lsdException w:name="Grid Table 4 Accent 5" w:uiPriority="49"/>
+    <w:lsdException w:name="Grid Table 5 Dark Accent 5" w:uiPriority="50"/>
+    <w:lsdException w:name="Grid Table 6 Colorful Accent 5" w:uiPriority="51"/>
+    <w:lsdException w:name="Grid Table 7 Colorful Accent 5" w:uiPriority="52"/>
+    <w:lsdException w:name="Grid Table 1 Light Accent 6" w:uiPriority="46"/>
+    <w:lsdException w:name="Grid Table 2 Accent 6" w:uiPriority="47"/>
+    <w:lsdException w:name="Grid Table 3 Accent 6" w:uiPriority="48"/>
+    <w:lsdException w:name="Grid Table 4 Accent 6" w:uiPriority="49"/>
+    <w:lsdException w:name="Grid Table 5 Dark Accent 6" w:uiPriority="50"/>
+    <w:lsdException w:name="Grid Table 6 Colorful Accent 6" w:uiPriority="51"/>
+    <w:lsdException w:name="Grid Table 7 Colorful Accent 6" w:uiPriority="52"/>
+    <w:lsdException w:name="List Table 1 Light" w:uiPriority="46"/>
+    <w:lsdException w:name="List Table 2" w:uiPriority="47"/>
+    <w:lsdException w:name="List Table 3" w:uiPriority="48"/>
+    <w:lsdException w:name="List Table 4" w:uiPriority="49"/>
+    <w:lsdException w:name="List Table 5 Dark" w:uiPriority="50"/>
+    <w:lsdException w:name="List Table 6 Colorful" w:uiPriority="51"/>
+    <w:lsdException w:name="List Table 7 Colorful" w:uiPriority="52"/>
+    <w:lsdException w:name="List Table 1 Light Accent 1" w:uiPriority="46"/>
+    <w:lsdException w:name="List Table 2 Accent 1" w:uiPriority="47"/>
+    <w:lsdException w:name="List Table 3 Accent 1" w:uiPriority="48"/>
+    <w:lsdException w:name="List Table 4 Accent 1" w:uiPriority="49"/>
+    <w:lsdException w:name="List Table 5 Dark Accent 1" w:uiPriority="50"/>
+    <w:lsdException w:name="List Table 6 Colorful Accent 1" w:uiPriority="51"/>
+    <w:lsdException w:name="List Table 7 Colorful Accent 1" w:uiPriority="52"/>
+    <w:lsdException w:name="List Table 1 Light Accent 2" w:uiPriority="46"/>
+    <w:lsdException w:name="List Table 2 Accent 2" w:uiPriority="47"/>
+    <w:lsdException w:name="List Table 3 Accent 2" w:uiPriority="48"/>
+    <w:lsdException w:name="List Table 4 Accent 2" w:uiPriority="49"/>
+    <w:lsdException w:name="List Table 5 Dark Accent 2" w:uiPriority="50"/>
+    <w:lsdException w:name="List Table 6 Colorful Accent 2" w:uiPriority="51"/>
+    <w:lsdException w:name="List Table 7 Colorful Accent 2" w:uiPriority="52"/>
+    <w:lsdException w:name="List Table 1 Light Accent 3" w:uiPriority="46"/>
+    <w:lsdException w:name="List Table 2 Accent 3" w:uiPriority="47"/>
+    <w:lsdException w:name="List Table 3 Accent 3" w:uiPriority="48"/>
+    <w:lsdException w:name="List Table 4 Accent 3" w:uiPriority="49"/>
+    <w:lsdException w:name="List Table 5 Dark Accent 3" w:uiPriority="50"/>
+    <w:lsdException w:name="List Table 6 Colorful Accent 3" w:uiPriority="51"/>
+    <w:lsdException w:name="List Table 7 Colorful Accent 3" w:uiPriority="52"/>
+    <w:lsdException w:name="List Table 1 Light Accent 4" w:uiPriority="46"/>
+    <w:lsdException w:name="List Table 2 Accent 4" w:uiPriority="47"/>
+    <w:lsdException w:name="List Table 3 Accent 4" w:uiPriority="48"/>
+    <w:lsdException w:name="List Table 4 Accent 4" w:uiPriority="49"/>
+    <w:lsdException w:name="List Table 5 Dark Accent 4" w:uiPriority="50"/>
+    <w:lsdException w:name="List Table 6 Colorful Accent 4" w:uiPriority="51"/>
+    <w:lsdException w:name="List Table 7 Colorful Accent 4" w:uiPriority="52"/>
+    <w:lsdException w:name="List Table 1 Light Accent 5" w:uiPriority="46"/>
+    <w:lsdException w:name="List Table 2 Accent 5" w:uiPriority="47"/>
+    <w:lsdException w:name="List Table 3 Accent 5" w:uiPriority="48"/>
+    <w:lsdException w:name="List Table 4 Accent 5" w:uiPriority="49"/>
+    <w:lsdException w:name="List Table 5 Dark Accent 5" w:uiPriority="50"/>
+    <w:lsdException w:name="List Table 6 Colorful Accent 5" w:uiPriority="51"/>
+    <w:lsdException w:name="List Table 7 Colorful Accent 5" w:uiPriority="52"/>
+    <w:lsdException w:name="List Table 1 Light Accent 6" w:uiPriority="46"/>
+    <w:lsdException w:name="List Table 2 Accent 6" w:uiPriority="47"/>
+    <w:lsdException w:name="List Table 3 Accent 6" w:uiPriority="48"/>
+    <w:lsdException w:name="List Table 4 Accent 6" w:uiPriority="49"/>
+    <w:lsdException w:name="List Table 5 Dark Accent 6" w:uiPriority="50"/>
+    <w:lsdException w:name="List Table 6 Colorful Accent 6" w:uiPriority="51"/>
+    <w:lsdException w:name="List Table 7 Colorful Accent 6" w:uiPriority="52"/>
+    <w:lsdException w:name="Mention" w:semiHidden="1" w:unhideWhenUsed="1"/>
+    <w:lsdException w:name="Smart Hyperlink" w:semiHidden="1" w:unhideWhenUsed="1"/>
   </w:latentStyles>
   <w:style w:type="paragraph" w:default="1" w:styleId="Normal">
     <w:name w:val="Normal"/>
@@ -3694,8 +4067,8 @@
       </w:tblCellMar>
     </w:tblPr>
   </w:style>
-  <w:style w:type="table" w:customStyle="1" w:styleId="GridTable1Light">
-    <w:name w:val="Grid Table 1 Light"/>
+  <w:style w:type="table" w:customStyle="1" w:styleId="GridTable1Light1">
+    <w:name w:val="Grid Table 1 Light1"/>
     <w:basedOn w:val="TableNormal"/>
     <w:uiPriority w:val="46"/>
     <w:pPr>
@@ -3757,8 +4130,8 @@
       </w:rPr>
     </w:tblStylePr>
   </w:style>
-  <w:style w:type="table" w:customStyle="1" w:styleId="GridTableLight">
-    <w:name w:val="Grid Table Light"/>
+  <w:style w:type="table" w:customStyle="1" w:styleId="TableGridLight1">
+    <w:name w:val="Table Grid Light1"/>
     <w:basedOn w:val="TableNormal"/>
     <w:uiPriority w:val="40"/>
     <w:pPr>
@@ -4016,613 +4389,8 @@
 </w:styles>
 </file>
 
-<file path=word/stylesWithEffects.xml><?xml version="1.0" encoding="utf-8"?>
-<w:styles xmlns:wpc="http://schemas.microsoft.com/office/word/2010/wordprocessingCanvas" xmlns:mo="http://schemas.microsoft.com/office/mac/office/2008/main" xmlns:mc="http://schemas.openxmlformats.org/markup-compatibility/2006" xmlns:mv="urn:schemas-microsoft-com:mac:vml" xmlns:o="urn:schemas-microsoft-com:office:office" xmlns:r="http://schemas.openxmlformats.org/officeDocument/2006/relationships" xmlns:m="http://schemas.openxmlformats.org/officeDocument/2006/math" xmlns:v="urn:schemas-microsoft-com:vml" xmlns:wp14="http://schemas.microsoft.com/office/word/2010/wordprocessingDrawing" xmlns:wp="http://schemas.openxmlformats.org/drawingml/2006/wordprocessingDrawing" xmlns:w10="urn:schemas-microsoft-com:office:word" xmlns:w="http://schemas.openxmlformats.org/wordprocessingml/2006/main" xmlns:w14="http://schemas.microsoft.com/office/word/2010/wordml" xmlns:wpg="http://schemas.microsoft.com/office/word/2010/wordprocessingGroup" xmlns:wpi="http://schemas.microsoft.com/office/word/2010/wordprocessingInk" xmlns:wne="http://schemas.microsoft.com/office/word/2006/wordml" xmlns:wps="http://schemas.microsoft.com/office/word/2010/wordprocessingShape" mc:Ignorable="w14 wp14">
-  <w:docDefaults>
-    <w:rPrDefault>
-      <w:rPr>
-        <w:rFonts w:asciiTheme="minorHAnsi" w:eastAsiaTheme="minorEastAsia" w:hAnsiTheme="minorHAnsi" w:cstheme="minorBidi"/>
-        <w:sz w:val="22"/>
-        <w:szCs w:val="22"/>
-        <w:lang w:val="en-US" w:eastAsia="ja-JP" w:bidi="ar-SA"/>
-      </w:rPr>
-    </w:rPrDefault>
-    <w:pPrDefault>
-      <w:pPr>
-        <w:spacing w:after="200" w:line="276" w:lineRule="auto"/>
-      </w:pPr>
-    </w:pPrDefault>
-  </w:docDefaults>
-  <w:latentStyles w:defLockedState="0" w:defUIPriority="99" w:defSemiHidden="1" w:defUnhideWhenUsed="1" w:defQFormat="0" w:count="276">
-    <w:lsdException w:name="Normal" w:semiHidden="0" w:uiPriority="0" w:unhideWhenUsed="0" w:qFormat="1"/>
-    <w:lsdException w:name="heading 1" w:semiHidden="0" w:uiPriority="9" w:unhideWhenUsed="0" w:qFormat="1"/>
-    <w:lsdException w:name="heading 2" w:uiPriority="9" w:qFormat="1"/>
-    <w:lsdException w:name="heading 3" w:uiPriority="0" w:qFormat="1"/>
-    <w:lsdException w:name="heading 4" w:uiPriority="9"/>
-    <w:lsdException w:name="heading 5" w:uiPriority="9" w:qFormat="1"/>
-    <w:lsdException w:name="heading 6" w:uiPriority="9" w:qFormat="1"/>
-    <w:lsdException w:name="heading 7" w:uiPriority="9" w:qFormat="1"/>
-    <w:lsdException w:name="heading 8" w:uiPriority="9" w:qFormat="1"/>
-    <w:lsdException w:name="heading 9" w:uiPriority="9" w:qFormat="1"/>
-    <w:lsdException w:name="toc 1" w:uiPriority="39"/>
-    <w:lsdException w:name="toc 2" w:uiPriority="39"/>
-    <w:lsdException w:name="toc 3" w:uiPriority="39"/>
-    <w:lsdException w:name="toc 4" w:uiPriority="39"/>
-    <w:lsdException w:name="toc 5" w:uiPriority="39"/>
-    <w:lsdException w:name="toc 6" w:uiPriority="39"/>
-    <w:lsdException w:name="toc 7" w:uiPriority="39"/>
-    <w:lsdException w:name="toc 8" w:uiPriority="39"/>
-    <w:lsdException w:name="toc 9" w:uiPriority="39"/>
-    <w:lsdException w:name="caption" w:uiPriority="35" w:qFormat="1"/>
-    <w:lsdException w:name="Title" w:uiPriority="10" w:qFormat="1"/>
-    <w:lsdException w:name="Default Paragraph Font" w:uiPriority="1"/>
-    <w:lsdException w:name="Subtitle" w:uiPriority="11" w:qFormat="1"/>
-    <w:lsdException w:name="Strong" w:uiPriority="22" w:qFormat="1"/>
-    <w:lsdException w:name="Emphasis" w:uiPriority="20" w:qFormat="1"/>
-    <w:lsdException w:name="Table Grid" w:semiHidden="0" w:uiPriority="39" w:unhideWhenUsed="0"/>
-    <w:lsdException w:name="Placeholder Text" w:unhideWhenUsed="0"/>
-    <w:lsdException w:name="No Spacing" w:uiPriority="36" w:qFormat="1"/>
-    <w:lsdException w:name="Light Shading" w:semiHidden="0" w:uiPriority="60" w:unhideWhenUsed="0"/>
-    <w:lsdException w:name="Light List" w:semiHidden="0" w:uiPriority="61" w:unhideWhenUsed="0"/>
-    <w:lsdException w:name="Light Grid" w:semiHidden="0" w:uiPriority="62" w:unhideWhenUsed="0"/>
-    <w:lsdException w:name="Medium Shading 1" w:semiHidden="0" w:uiPriority="63" w:unhideWhenUsed="0"/>
-    <w:lsdException w:name="Medium Shading 2" w:semiHidden="0" w:uiPriority="64" w:unhideWhenUsed="0"/>
-    <w:lsdException w:name="Medium List 1" w:semiHidden="0" w:uiPriority="65" w:unhideWhenUsed="0"/>
-    <w:lsdException w:name="Medium List 2" w:semiHidden="0" w:uiPriority="66" w:unhideWhenUsed="0"/>
-    <w:lsdException w:name="Medium Grid 1" w:semiHidden="0" w:uiPriority="67" w:unhideWhenUsed="0"/>
-    <w:lsdException w:name="Medium Grid 2" w:semiHidden="0" w:uiPriority="68" w:unhideWhenUsed="0"/>
-    <w:lsdException w:name="Medium Grid 3" w:semiHidden="0" w:uiPriority="69" w:unhideWhenUsed="0"/>
-    <w:lsdException w:name="Dark List" w:semiHidden="0" w:uiPriority="70" w:unhideWhenUsed="0"/>
-    <w:lsdException w:name="Colorful Shading" w:semiHidden="0" w:uiPriority="71" w:unhideWhenUsed="0"/>
-    <w:lsdException w:name="Colorful List" w:semiHidden="0" w:uiPriority="72" w:unhideWhenUsed="0"/>
-    <w:lsdException w:name="Colorful Grid" w:semiHidden="0" w:uiPriority="73" w:unhideWhenUsed="0"/>
-    <w:lsdException w:name="Light Shading Accent 1" w:semiHidden="0" w:uiPriority="60" w:unhideWhenUsed="0"/>
-    <w:lsdException w:name="Light List Accent 1" w:semiHidden="0" w:uiPriority="61" w:unhideWhenUsed="0"/>
-    <w:lsdException w:name="Light Grid Accent 1" w:semiHidden="0" w:uiPriority="62" w:unhideWhenUsed="0"/>
-    <w:lsdException w:name="Medium Shading 1 Accent 1" w:semiHidden="0" w:uiPriority="63" w:unhideWhenUsed="0"/>
-    <w:lsdException w:name="Medium Shading 2 Accent 1" w:semiHidden="0" w:uiPriority="64" w:unhideWhenUsed="0"/>
-    <w:lsdException w:name="Medium List 1 Accent 1" w:semiHidden="0" w:uiPriority="65" w:unhideWhenUsed="0"/>
-    <w:lsdException w:name="Revision" w:unhideWhenUsed="0"/>
-    <w:lsdException w:name="List Paragraph" w:uiPriority="34" w:qFormat="1"/>
-    <w:lsdException w:name="Quote" w:uiPriority="29" w:qFormat="1"/>
-    <w:lsdException w:name="Intense Quote" w:uiPriority="30" w:qFormat="1"/>
-    <w:lsdException w:name="Medium List 2 Accent 1" w:semiHidden="0" w:uiPriority="66" w:unhideWhenUsed="0"/>
-    <w:lsdException w:name="Medium Grid 1 Accent 1" w:semiHidden="0" w:uiPriority="67" w:unhideWhenUsed="0"/>
-    <w:lsdException w:name="Medium Grid 2 Accent 1" w:semiHidden="0" w:uiPriority="68" w:unhideWhenUsed="0"/>
-    <w:lsdException w:name="Medium Grid 3 Accent 1" w:semiHidden="0" w:uiPriority="69" w:unhideWhenUsed="0"/>
-    <w:lsdException w:name="Dark List Accent 1" w:semiHidden="0" w:uiPriority="70" w:unhideWhenUsed="0"/>
-    <w:lsdException w:name="Colorful Shading Accent 1" w:semiHidden="0" w:uiPriority="71" w:unhideWhenUsed="0"/>
-    <w:lsdException w:name="Colorful List Accent 1" w:semiHidden="0" w:uiPriority="72" w:unhideWhenUsed="0"/>
-    <w:lsdException w:name="Colorful Grid Accent 1" w:semiHidden="0" w:uiPriority="73" w:unhideWhenUsed="0"/>
-    <w:lsdException w:name="Light Shading Accent 2" w:semiHidden="0" w:uiPriority="60" w:unhideWhenUsed="0"/>
-    <w:lsdException w:name="Light List Accent 2" w:semiHidden="0" w:uiPriority="61" w:unhideWhenUsed="0"/>
-    <w:lsdException w:name="Light Grid Accent 2" w:semiHidden="0" w:uiPriority="62" w:unhideWhenUsed="0"/>
-    <w:lsdException w:name="Medium Shading 1 Accent 2" w:semiHidden="0" w:uiPriority="63" w:unhideWhenUsed="0"/>
-    <w:lsdException w:name="Medium Shading 2 Accent 2" w:semiHidden="0" w:uiPriority="64" w:unhideWhenUsed="0"/>
-    <w:lsdException w:name="Medium List 1 Accent 2" w:semiHidden="0" w:uiPriority="65" w:unhideWhenUsed="0"/>
-    <w:lsdException w:name="Medium List 2 Accent 2" w:semiHidden="0" w:uiPriority="66" w:unhideWhenUsed="0"/>
-    <w:lsdException w:name="Medium Grid 1 Accent 2" w:semiHidden="0" w:uiPriority="67" w:unhideWhenUsed="0"/>
-    <w:lsdException w:name="Medium Grid 2 Accent 2" w:semiHidden="0" w:uiPriority="68" w:unhideWhenUsed="0"/>
-    <w:lsdException w:name="Medium Grid 3 Accent 2" w:semiHidden="0" w:uiPriority="69" w:unhideWhenUsed="0"/>
-    <w:lsdException w:name="Dark List Accent 2" w:semiHidden="0" w:uiPriority="70" w:unhideWhenUsed="0"/>
-    <w:lsdException w:name="Colorful Shading Accent 2" w:semiHidden="0" w:uiPriority="71" w:unhideWhenUsed="0"/>
-    <w:lsdException w:name="Colorful List Accent 2" w:semiHidden="0" w:uiPriority="72" w:unhideWhenUsed="0"/>
-    <w:lsdException w:name="Colorful Grid Accent 2" w:semiHidden="0" w:uiPriority="73" w:unhideWhenUsed="0"/>
-    <w:lsdException w:name="Light Shading Accent 3" w:semiHidden="0" w:uiPriority="60" w:unhideWhenUsed="0"/>
-    <w:lsdException w:name="Light List Accent 3" w:semiHidden="0" w:uiPriority="61" w:unhideWhenUsed="0"/>
-    <w:lsdException w:name="Light Grid Accent 3" w:semiHidden="0" w:uiPriority="62" w:unhideWhenUsed="0"/>
-    <w:lsdException w:name="Medium Shading 1 Accent 3" w:semiHidden="0" w:uiPriority="63" w:unhideWhenUsed="0"/>
-    <w:lsdException w:name="Medium Shading 2 Accent 3" w:semiHidden="0" w:uiPriority="64" w:unhideWhenUsed="0"/>
-    <w:lsdException w:name="Medium List 1 Accent 3" w:semiHidden="0" w:uiPriority="65" w:unhideWhenUsed="0"/>
-    <w:lsdException w:name="Medium List 2 Accent 3" w:semiHidden="0" w:uiPriority="66" w:unhideWhenUsed="0"/>
-    <w:lsdException w:name="Medium Grid 1 Accent 3" w:semiHidden="0" w:uiPriority="67" w:unhideWhenUsed="0"/>
-    <w:lsdException w:name="Medium Grid 2 Accent 3" w:semiHidden="0" w:uiPriority="68" w:unhideWhenUsed="0"/>
-    <w:lsdException w:name="Medium Grid 3 Accent 3" w:semiHidden="0" w:uiPriority="69" w:unhideWhenUsed="0"/>
-    <w:lsdException w:name="Dark List Accent 3" w:semiHidden="0" w:uiPriority="70" w:unhideWhenUsed="0"/>
-    <w:lsdException w:name="Colorful Shading Accent 3" w:semiHidden="0" w:uiPriority="71" w:unhideWhenUsed="0"/>
-    <w:lsdException w:name="Colorful List Accent 3" w:semiHidden="0" w:uiPriority="72" w:unhideWhenUsed="0"/>
-    <w:lsdException w:name="Colorful Grid Accent 3" w:semiHidden="0" w:uiPriority="73" w:unhideWhenUsed="0"/>
-    <w:lsdException w:name="Light Shading Accent 4" w:semiHidden="0" w:uiPriority="60" w:unhideWhenUsed="0"/>
-    <w:lsdException w:name="Light List Accent 4" w:semiHidden="0" w:uiPriority="61" w:unhideWhenUsed="0"/>
-    <w:lsdException w:name="Light Grid Accent 4" w:semiHidden="0" w:uiPriority="62" w:unhideWhenUsed="0"/>
-    <w:lsdException w:name="Medium Shading 1 Accent 4" w:semiHidden="0" w:uiPriority="63" w:unhideWhenUsed="0"/>
-    <w:lsdException w:name="Medium Shading 2 Accent 4" w:semiHidden="0" w:uiPriority="64" w:unhideWhenUsed="0"/>
-    <w:lsdException w:name="Medium List 1 Accent 4" w:semiHidden="0" w:uiPriority="65" w:unhideWhenUsed="0"/>
-    <w:lsdException w:name="Medium List 2 Accent 4" w:semiHidden="0" w:uiPriority="66" w:unhideWhenUsed="0"/>
-    <w:lsdException w:name="Medium Grid 1 Accent 4" w:semiHidden="0" w:uiPriority="67" w:unhideWhenUsed="0"/>
-    <w:lsdException w:name="Medium Grid 2 Accent 4" w:semiHidden="0" w:uiPriority="68" w:unhideWhenUsed="0"/>
-    <w:lsdException w:name="Medium Grid 3 Accent 4" w:semiHidden="0" w:uiPriority="69" w:unhideWhenUsed="0"/>
-    <w:lsdException w:name="Dark List Accent 4" w:semiHidden="0" w:uiPriority="70" w:unhideWhenUsed="0"/>
-    <w:lsdException w:name="Colorful Shading Accent 4" w:semiHidden="0" w:uiPriority="71" w:unhideWhenUsed="0"/>
-    <w:lsdException w:name="Colorful List Accent 4" w:semiHidden="0" w:uiPriority="72" w:unhideWhenUsed="0"/>
-    <w:lsdException w:name="Colorful Grid Accent 4" w:semiHidden="0" w:uiPriority="73" w:unhideWhenUsed="0"/>
-    <w:lsdException w:name="Light Shading Accent 5" w:semiHidden="0" w:uiPriority="60" w:unhideWhenUsed="0"/>
-    <w:lsdException w:name="Light List Accent 5" w:semiHidden="0" w:uiPriority="61" w:unhideWhenUsed="0"/>
-    <w:lsdException w:name="Light Grid Accent 5" w:semiHidden="0" w:uiPriority="62" w:unhideWhenUsed="0"/>
-    <w:lsdException w:name="Medium Shading 1 Accent 5" w:semiHidden="0" w:uiPriority="63" w:unhideWhenUsed="0"/>
-    <w:lsdException w:name="Medium Shading 2 Accent 5" w:semiHidden="0" w:uiPriority="64" w:unhideWhenUsed="0"/>
-    <w:lsdException w:name="Medium List 1 Accent 5" w:semiHidden="0" w:uiPriority="65" w:unhideWhenUsed="0"/>
-    <w:lsdException w:name="Medium List 2 Accent 5" w:semiHidden="0" w:uiPriority="66" w:unhideWhenUsed="0"/>
-    <w:lsdException w:name="Medium Grid 1 Accent 5" w:semiHidden="0" w:uiPriority="67" w:unhideWhenUsed="0"/>
-    <w:lsdException w:name="Medium Grid 2 Accent 5" w:semiHidden="0" w:uiPriority="68" w:unhideWhenUsed="0"/>
-    <w:lsdException w:name="Medium Grid 3 Accent 5" w:semiHidden="0" w:uiPriority="69" w:unhideWhenUsed="0"/>
-    <w:lsdException w:name="Dark List Accent 5" w:semiHidden="0" w:uiPriority="70" w:unhideWhenUsed="0"/>
-    <w:lsdException w:name="Colorful Shading Accent 5" w:semiHidden="0" w:uiPriority="71" w:unhideWhenUsed="0"/>
-    <w:lsdException w:name="Colorful List Accent 5" w:semiHidden="0" w:uiPriority="72" w:unhideWhenUsed="0"/>
-    <w:lsdException w:name="Colorful Grid Accent 5" w:semiHidden="0" w:uiPriority="73" w:unhideWhenUsed="0"/>
-    <w:lsdException w:name="Light Shading Accent 6" w:semiHidden="0" w:uiPriority="60" w:unhideWhenUsed="0"/>
-    <w:lsdException w:name="Light List Accent 6" w:semiHidden="0" w:uiPriority="61" w:unhideWhenUsed="0"/>
-    <w:lsdException w:name="Light Grid Accent 6" w:semiHidden="0" w:uiPriority="62" w:unhideWhenUsed="0"/>
-    <w:lsdException w:name="Medium Shading 1 Accent 6" w:semiHidden="0" w:uiPriority="63" w:unhideWhenUsed="0"/>
-    <w:lsdException w:name="Medium Shading 2 Accent 6" w:semiHidden="0" w:uiPriority="64" w:unhideWhenUsed="0"/>
-    <w:lsdException w:name="Medium List 1 Accent 6" w:semiHidden="0" w:uiPriority="65" w:unhideWhenUsed="0"/>
-    <w:lsdException w:name="Medium List 2 Accent 6" w:semiHidden="0" w:uiPriority="66" w:unhideWhenUsed="0"/>
-    <w:lsdException w:name="Medium Grid 1 Accent 6" w:semiHidden="0" w:uiPriority="67" w:unhideWhenUsed="0"/>
-    <w:lsdException w:name="Medium Grid 2 Accent 6" w:semiHidden="0" w:uiPriority="68" w:unhideWhenUsed="0"/>
-    <w:lsdException w:name="Medium Grid 3 Accent 6" w:semiHidden="0" w:uiPriority="69" w:unhideWhenUsed="0"/>
-    <w:lsdException w:name="Dark List Accent 6" w:semiHidden="0" w:uiPriority="70" w:unhideWhenUsed="0"/>
-    <w:lsdException w:name="Colorful Shading Accent 6" w:semiHidden="0" w:uiPriority="71" w:unhideWhenUsed="0"/>
-    <w:lsdException w:name="Colorful List Accent 6" w:semiHidden="0" w:uiPriority="72" w:unhideWhenUsed="0"/>
-    <w:lsdException w:name="Colorful Grid Accent 6" w:semiHidden="0" w:uiPriority="73" w:unhideWhenUsed="0"/>
-    <w:lsdException w:name="Subtle Emphasis" w:uiPriority="19"/>
-    <w:lsdException w:name="Intense Emphasis" w:uiPriority="21" w:qFormat="1"/>
-    <w:lsdException w:name="Subtle Reference" w:uiPriority="31" w:qFormat="1"/>
-    <w:lsdException w:name="Intense Reference" w:uiPriority="32" w:qFormat="1"/>
-    <w:lsdException w:name="Book Title" w:uiPriority="33" w:qFormat="1"/>
-    <w:lsdException w:name="Bibliography" w:uiPriority="37"/>
-    <w:lsdException w:name="TOC Heading" w:uiPriority="39" w:qFormat="1"/>
-  </w:latentStyles>
-  <w:style w:type="paragraph" w:default="1" w:styleId="Normal">
-    <w:name w:val="Normal"/>
-    <w:qFormat/>
-    <w:rsid w:val="00CA4F60"/>
-    <w:pPr>
-      <w:spacing w:before="40" w:after="40" w:line="240" w:lineRule="auto"/>
-      <w:ind w:left="72" w:right="72"/>
-    </w:pPr>
-    <w:rPr>
-      <w:rFonts w:ascii="Proxima Nova Rg" w:hAnsi="Proxima Nova Rg"/>
-    </w:rPr>
-  </w:style>
-  <w:style w:type="paragraph" w:styleId="Heading1">
-    <w:name w:val="heading 1"/>
-    <w:basedOn w:val="Normal"/>
-    <w:next w:val="Normal"/>
-    <w:qFormat/>
-    <w:rsid w:val="0057645B"/>
-    <w:pPr>
-      <w:keepNext/>
-      <w:keepLines/>
-      <w:pBdr>
-        <w:bottom w:val="single" w:sz="12" w:space="1" w:color="306785" w:themeColor="accent1" w:themeShade="BF"/>
-      </w:pBdr>
-      <w:spacing w:before="0" w:after="240"/>
-      <w:jc w:val="center"/>
-      <w:outlineLvl w:val="0"/>
-    </w:pPr>
-    <w:rPr>
-      <w:rFonts w:eastAsiaTheme="majorEastAsia" w:cstheme="majorBidi"/>
-      <w:b/>
-      <w:bCs/>
-      <w:color w:val="004A7D"/>
-      <w:sz w:val="36"/>
-      <w:szCs w:val="36"/>
-    </w:rPr>
-  </w:style>
-  <w:style w:type="paragraph" w:styleId="Heading2">
-    <w:name w:val="heading 2"/>
-    <w:basedOn w:val="Normal"/>
-    <w:next w:val="Normal"/>
-    <w:unhideWhenUsed/>
-    <w:qFormat/>
-    <w:rsid w:val="00F67AFF"/>
-    <w:pPr>
-      <w:shd w:val="clear" w:color="auto" w:fill="CBCBC4"/>
-      <w:outlineLvl w:val="1"/>
-    </w:pPr>
-    <w:rPr>
-      <w:rFonts w:eastAsiaTheme="majorEastAsia" w:cstheme="majorBidi"/>
-      <w:b/>
-      <w:bCs/>
-      <w:color w:val="0078C9"/>
-      <w:sz w:val="24"/>
-    </w:rPr>
-  </w:style>
-  <w:style w:type="paragraph" w:styleId="Heading3">
-    <w:name w:val="heading 3"/>
-    <w:basedOn w:val="Normal"/>
-    <w:next w:val="Normal"/>
-    <w:link w:val="Heading3Char"/>
-    <w:unhideWhenUsed/>
-    <w:qFormat/>
-    <w:rsid w:val="0057645B"/>
-    <w:pPr>
-      <w:spacing w:after="0"/>
-      <w:outlineLvl w:val="2"/>
-    </w:pPr>
-    <w:rPr>
-      <w:rFonts w:eastAsiaTheme="majorEastAsia" w:cstheme="majorBidi"/>
-      <w:color w:val="0078C9"/>
-      <w:sz w:val="24"/>
-      <w:szCs w:val="24"/>
-    </w:rPr>
-  </w:style>
-  <w:style w:type="character" w:default="1" w:styleId="DefaultParagraphFont">
-    <w:name w:val="Default Paragraph Font"/>
-    <w:uiPriority w:val="1"/>
-    <w:semiHidden/>
-    <w:unhideWhenUsed/>
-  </w:style>
-  <w:style w:type="table" w:default="1" w:styleId="TableNormal">
-    <w:name w:val="Normal Table"/>
-    <w:uiPriority w:val="99"/>
-    <w:semiHidden/>
-    <w:unhideWhenUsed/>
-    <w:tblPr>
-      <w:tblInd w:w="0" w:type="dxa"/>
-      <w:tblCellMar>
-        <w:top w:w="0" w:type="dxa"/>
-        <w:left w:w="108" w:type="dxa"/>
-        <w:bottom w:w="0" w:type="dxa"/>
-        <w:right w:w="108" w:type="dxa"/>
-      </w:tblCellMar>
-    </w:tblPr>
-  </w:style>
-  <w:style w:type="numbering" w:default="1" w:styleId="NoList">
-    <w:name w:val="No List"/>
-    <w:uiPriority w:val="99"/>
-    <w:semiHidden/>
-    <w:unhideWhenUsed/>
-  </w:style>
-  <w:style w:type="table" w:styleId="TableGrid">
-    <w:name w:val="Table Grid"/>
-    <w:basedOn w:val="TableNormal"/>
-    <w:uiPriority w:val="39"/>
-    <w:pPr>
-      <w:spacing w:after="0" w:line="240" w:lineRule="auto"/>
-    </w:pPr>
-    <w:tblPr>
-      <w:tblInd w:w="0" w:type="dxa"/>
-      <w:tblBorders>
-        <w:top w:val="single" w:sz="4" w:space="0" w:color="auto"/>
-        <w:left w:val="single" w:sz="4" w:space="0" w:color="auto"/>
-        <w:bottom w:val="single" w:sz="4" w:space="0" w:color="auto"/>
-        <w:right w:val="single" w:sz="4" w:space="0" w:color="auto"/>
-        <w:insideH w:val="single" w:sz="4" w:space="0" w:color="auto"/>
-        <w:insideV w:val="single" w:sz="4" w:space="0" w:color="auto"/>
-      </w:tblBorders>
-      <w:tblCellMar>
-        <w:top w:w="0" w:type="dxa"/>
-        <w:left w:w="108" w:type="dxa"/>
-        <w:bottom w:w="0" w:type="dxa"/>
-        <w:right w:w="108" w:type="dxa"/>
-      </w:tblCellMar>
-    </w:tblPr>
-  </w:style>
-  <w:style w:type="table" w:customStyle="1" w:styleId="GridTable1Light">
-    <w:name w:val="Grid Table 1 Light"/>
-    <w:basedOn w:val="TableNormal"/>
-    <w:uiPriority w:val="46"/>
-    <w:pPr>
-      <w:spacing w:after="0" w:line="240" w:lineRule="auto"/>
-    </w:pPr>
-    <w:tblPr>
-      <w:tblStyleRowBandSize w:val="1"/>
-      <w:tblStyleColBandSize w:val="1"/>
-      <w:tblInd w:w="0" w:type="dxa"/>
-      <w:tblBorders>
-        <w:top w:val="single" w:sz="4" w:space="0" w:color="999999" w:themeColor="text1" w:themeTint="66"/>
-        <w:left w:val="single" w:sz="4" w:space="0" w:color="999999" w:themeColor="text1" w:themeTint="66"/>
-        <w:bottom w:val="single" w:sz="4" w:space="0" w:color="999999" w:themeColor="text1" w:themeTint="66"/>
-        <w:right w:val="single" w:sz="4" w:space="0" w:color="999999" w:themeColor="text1" w:themeTint="66"/>
-        <w:insideH w:val="single" w:sz="4" w:space="0" w:color="999999" w:themeColor="text1" w:themeTint="66"/>
-        <w:insideV w:val="single" w:sz="4" w:space="0" w:color="999999" w:themeColor="text1" w:themeTint="66"/>
-      </w:tblBorders>
-      <w:tblCellMar>
-        <w:top w:w="0" w:type="dxa"/>
-        <w:left w:w="108" w:type="dxa"/>
-        <w:bottom w:w="0" w:type="dxa"/>
-        <w:right w:w="108" w:type="dxa"/>
-      </w:tblCellMar>
-    </w:tblPr>
-    <w:tblStylePr w:type="firstRow">
-      <w:rPr>
-        <w:b/>
-        <w:bCs/>
-      </w:rPr>
-      <w:tblPr/>
-      <w:tcPr>
-        <w:tcBorders>
-          <w:bottom w:val="single" w:sz="12" w:space="0" w:color="666666" w:themeColor="text1" w:themeTint="99"/>
-        </w:tcBorders>
-      </w:tcPr>
-    </w:tblStylePr>
-    <w:tblStylePr w:type="lastRow">
-      <w:rPr>
-        <w:b/>
-        <w:bCs/>
-      </w:rPr>
-      <w:tblPr/>
-      <w:tcPr>
-        <w:tcBorders>
-          <w:top w:val="double" w:sz="2" w:space="0" w:color="666666" w:themeColor="text1" w:themeTint="99"/>
-        </w:tcBorders>
-      </w:tcPr>
-    </w:tblStylePr>
-    <w:tblStylePr w:type="firstCol">
-      <w:rPr>
-        <w:b/>
-        <w:bCs/>
-      </w:rPr>
-    </w:tblStylePr>
-    <w:tblStylePr w:type="lastCol">
-      <w:rPr>
-        <w:b/>
-        <w:bCs/>
-      </w:rPr>
-    </w:tblStylePr>
-  </w:style>
-  <w:style w:type="table" w:customStyle="1" w:styleId="GridTableLight">
-    <w:name w:val="Grid Table Light"/>
-    <w:basedOn w:val="TableNormal"/>
-    <w:uiPriority w:val="40"/>
-    <w:pPr>
-      <w:spacing w:after="0" w:line="240" w:lineRule="auto"/>
-    </w:pPr>
-    <w:tblPr>
-      <w:tblInd w:w="0" w:type="dxa"/>
-      <w:tblBorders>
-        <w:top w:val="single" w:sz="4" w:space="0" w:color="BFBFBF" w:themeColor="background1" w:themeShade="BF"/>
-        <w:left w:val="single" w:sz="4" w:space="0" w:color="BFBFBF" w:themeColor="background1" w:themeShade="BF"/>
-        <w:bottom w:val="single" w:sz="4" w:space="0" w:color="BFBFBF" w:themeColor="background1" w:themeShade="BF"/>
-        <w:right w:val="single" w:sz="4" w:space="0" w:color="BFBFBF" w:themeColor="background1" w:themeShade="BF"/>
-        <w:insideH w:val="single" w:sz="4" w:space="0" w:color="BFBFBF" w:themeColor="background1" w:themeShade="BF"/>
-        <w:insideV w:val="single" w:sz="4" w:space="0" w:color="BFBFBF" w:themeColor="background1" w:themeShade="BF"/>
-      </w:tblBorders>
-      <w:tblCellMar>
-        <w:top w:w="0" w:type="dxa"/>
-        <w:left w:w="108" w:type="dxa"/>
-        <w:bottom w:w="0" w:type="dxa"/>
-        <w:right w:w="108" w:type="dxa"/>
-      </w:tblCellMar>
-    </w:tblPr>
-  </w:style>
-  <w:style w:type="character" w:styleId="PlaceholderText">
-    <w:name w:val="Placeholder Text"/>
-    <w:basedOn w:val="DefaultParagraphFont"/>
-    <w:uiPriority w:val="99"/>
-    <w:semiHidden/>
-    <w:rPr>
-      <w:color w:val="808080"/>
-    </w:rPr>
-  </w:style>
-  <w:style w:type="paragraph" w:styleId="Footer">
-    <w:name w:val="footer"/>
-    <w:basedOn w:val="Normal"/>
-    <w:link w:val="FooterChar"/>
-    <w:uiPriority w:val="99"/>
-    <w:unhideWhenUsed/>
-    <w:rsid w:val="00093BCB"/>
-    <w:pPr>
-      <w:tabs>
-        <w:tab w:val="center" w:pos="4680"/>
-        <w:tab w:val="right" w:pos="9360"/>
-      </w:tabs>
-      <w:spacing w:before="0" w:after="0"/>
-      <w:jc w:val="center"/>
-    </w:pPr>
-  </w:style>
-  <w:style w:type="character" w:customStyle="1" w:styleId="FooterChar">
-    <w:name w:val="Footer Char"/>
-    <w:basedOn w:val="DefaultParagraphFont"/>
-    <w:link w:val="Footer"/>
-    <w:uiPriority w:val="99"/>
-    <w:rsid w:val="00093BCB"/>
-    <w:rPr>
-      <w:rFonts w:ascii="Proxima Nova Rg" w:hAnsi="Proxima Nova Rg"/>
-    </w:rPr>
-  </w:style>
-  <w:style w:type="paragraph" w:styleId="BalloonText">
-    <w:name w:val="Balloon Text"/>
-    <w:basedOn w:val="Normal"/>
-    <w:link w:val="BalloonTextChar"/>
-    <w:uiPriority w:val="99"/>
-    <w:semiHidden/>
-    <w:unhideWhenUsed/>
-    <w:rsid w:val="00847DCC"/>
-    <w:pPr>
-      <w:spacing w:before="0" w:after="0"/>
-    </w:pPr>
-    <w:rPr>
-      <w:rFonts w:ascii="Tahoma" w:hAnsi="Tahoma" w:cs="Tahoma"/>
-      <w:sz w:val="16"/>
-      <w:szCs w:val="16"/>
-    </w:rPr>
-  </w:style>
-  <w:style w:type="character" w:customStyle="1" w:styleId="BalloonTextChar">
-    <w:name w:val="Balloon Text Char"/>
-    <w:basedOn w:val="DefaultParagraphFont"/>
-    <w:link w:val="BalloonText"/>
-    <w:uiPriority w:val="99"/>
-    <w:semiHidden/>
-    <w:rsid w:val="00847DCC"/>
-    <w:rPr>
-      <w:rFonts w:ascii="Tahoma" w:hAnsi="Tahoma" w:cs="Tahoma"/>
-      <w:sz w:val="16"/>
-      <w:szCs w:val="16"/>
-    </w:rPr>
-  </w:style>
-  <w:style w:type="paragraph" w:styleId="Header">
-    <w:name w:val="header"/>
-    <w:basedOn w:val="Normal"/>
-    <w:link w:val="HeaderChar"/>
-    <w:uiPriority w:val="99"/>
-    <w:unhideWhenUsed/>
-    <w:rsid w:val="00E40B58"/>
-    <w:pPr>
-      <w:tabs>
-        <w:tab w:val="center" w:pos="4680"/>
-        <w:tab w:val="right" w:pos="9360"/>
-      </w:tabs>
-      <w:spacing w:before="0" w:after="0"/>
-    </w:pPr>
-  </w:style>
-  <w:style w:type="character" w:customStyle="1" w:styleId="HeaderChar">
-    <w:name w:val="Header Char"/>
-    <w:basedOn w:val="DefaultParagraphFont"/>
-    <w:link w:val="Header"/>
-    <w:uiPriority w:val="99"/>
-    <w:rsid w:val="00E40B58"/>
-  </w:style>
-  <w:style w:type="paragraph" w:styleId="ListParagraph">
-    <w:name w:val="List Paragraph"/>
-    <w:basedOn w:val="Normal"/>
-    <w:uiPriority w:val="34"/>
-    <w:unhideWhenUsed/>
-    <w:qFormat/>
-    <w:rsid w:val="005F3DA6"/>
-    <w:pPr>
-      <w:ind w:left="720"/>
-      <w:contextualSpacing/>
-    </w:pPr>
-  </w:style>
-  <w:style w:type="paragraph" w:customStyle="1" w:styleId="Section">
-    <w:name w:val="Section"/>
-    <w:basedOn w:val="Heading3"/>
-    <w:qFormat/>
-    <w:rsid w:val="003B24D9"/>
-    <w:pPr>
-      <w:numPr>
-        <w:numId w:val="2"/>
-      </w:numPr>
-      <w:spacing w:before="120" w:after="120"/>
-      <w:ind w:left="360"/>
-    </w:pPr>
-    <w:rPr>
-      <w:sz w:val="36"/>
-      <w:szCs w:val="36"/>
-    </w:rPr>
-  </w:style>
-  <w:style w:type="character" w:styleId="CommentReference">
-    <w:name w:val="annotation reference"/>
-    <w:basedOn w:val="DefaultParagraphFont"/>
-    <w:uiPriority w:val="99"/>
-    <w:semiHidden/>
-    <w:unhideWhenUsed/>
-    <w:rsid w:val="001408F2"/>
-    <w:rPr>
-      <w:sz w:val="16"/>
-      <w:szCs w:val="16"/>
-    </w:rPr>
-  </w:style>
-  <w:style w:type="paragraph" w:styleId="CommentText">
-    <w:name w:val="annotation text"/>
-    <w:basedOn w:val="Normal"/>
-    <w:link w:val="CommentTextChar"/>
-    <w:uiPriority w:val="99"/>
-    <w:semiHidden/>
-    <w:unhideWhenUsed/>
-    <w:rsid w:val="001408F2"/>
-    <w:rPr>
-      <w:sz w:val="20"/>
-      <w:szCs w:val="20"/>
-    </w:rPr>
-  </w:style>
-  <w:style w:type="character" w:customStyle="1" w:styleId="CommentTextChar">
-    <w:name w:val="Comment Text Char"/>
-    <w:basedOn w:val="DefaultParagraphFont"/>
-    <w:link w:val="CommentText"/>
-    <w:uiPriority w:val="99"/>
-    <w:semiHidden/>
-    <w:rsid w:val="001408F2"/>
-    <w:rPr>
-      <w:rFonts w:ascii="Proxima Nova Rg" w:hAnsi="Proxima Nova Rg"/>
-      <w:sz w:val="20"/>
-      <w:szCs w:val="20"/>
-    </w:rPr>
-  </w:style>
-  <w:style w:type="paragraph" w:styleId="CommentSubject">
-    <w:name w:val="annotation subject"/>
-    <w:basedOn w:val="CommentText"/>
-    <w:next w:val="CommentText"/>
-    <w:link w:val="CommentSubjectChar"/>
-    <w:uiPriority w:val="99"/>
-    <w:semiHidden/>
-    <w:unhideWhenUsed/>
-    <w:rsid w:val="001408F2"/>
-    <w:rPr>
-      <w:b/>
-      <w:bCs/>
-    </w:rPr>
-  </w:style>
-  <w:style w:type="character" w:customStyle="1" w:styleId="CommentSubjectChar">
-    <w:name w:val="Comment Subject Char"/>
-    <w:basedOn w:val="CommentTextChar"/>
-    <w:link w:val="CommentSubject"/>
-    <w:uiPriority w:val="99"/>
-    <w:semiHidden/>
-    <w:rsid w:val="001408F2"/>
-    <w:rPr>
-      <w:rFonts w:ascii="Proxima Nova Rg" w:hAnsi="Proxima Nova Rg"/>
-      <w:b/>
-      <w:bCs/>
-      <w:sz w:val="20"/>
-      <w:szCs w:val="20"/>
-    </w:rPr>
-  </w:style>
-  <w:style w:type="character" w:customStyle="1" w:styleId="Heading3Char">
-    <w:name w:val="Heading 3 Char"/>
-    <w:basedOn w:val="DefaultParagraphFont"/>
-    <w:link w:val="Heading3"/>
-    <w:rsid w:val="00A82D9C"/>
-    <w:rPr>
-      <w:rFonts w:ascii="Proxima Nova Rg" w:eastAsiaTheme="majorEastAsia" w:hAnsi="Proxima Nova Rg" w:cstheme="majorBidi"/>
-      <w:color w:val="0078C9"/>
-      <w:sz w:val="24"/>
-      <w:szCs w:val="24"/>
-    </w:rPr>
-  </w:style>
-  <w:style w:type="character" w:styleId="Hyperlink">
-    <w:name w:val="Hyperlink"/>
-    <w:basedOn w:val="DefaultParagraphFont"/>
-    <w:uiPriority w:val="99"/>
-    <w:unhideWhenUsed/>
-    <w:rsid w:val="00F2153B"/>
-    <w:rPr>
-      <w:color w:val="F59E00" w:themeColor="hyperlink"/>
-      <w:u w:val="single"/>
-    </w:rPr>
-  </w:style>
-  <w:style w:type="paragraph" w:styleId="Revision">
-    <w:name w:val="Revision"/>
-    <w:hidden/>
-    <w:uiPriority w:val="99"/>
-    <w:semiHidden/>
-    <w:rsid w:val="009567DC"/>
-    <w:pPr>
-      <w:spacing w:after="0" w:line="240" w:lineRule="auto"/>
-    </w:pPr>
-    <w:rPr>
-      <w:rFonts w:ascii="Proxima Nova Rg" w:hAnsi="Proxima Nova Rg"/>
-    </w:rPr>
-  </w:style>
-  <w:style w:type="character" w:styleId="FollowedHyperlink">
-    <w:name w:val="FollowedHyperlink"/>
-    <w:basedOn w:val="DefaultParagraphFont"/>
-    <w:uiPriority w:val="99"/>
-    <w:semiHidden/>
-    <w:unhideWhenUsed/>
-    <w:rsid w:val="005A0605"/>
-    <w:rPr>
-      <w:color w:val="B2B2B2" w:themeColor="followedHyperlink"/>
-      <w:u w:val="single"/>
-    </w:rPr>
-  </w:style>
-</w:styles>
-</file>
-
 <file path=word/glossary/document.xml><?xml version="1.0" encoding="utf-8"?>
-<w:glossaryDocument xmlns:wpc="http://schemas.microsoft.com/office/word/2010/wordprocessingCanvas" xmlns:mo="http://schemas.microsoft.com/office/mac/office/2008/main" xmlns:mc="http://schemas.openxmlformats.org/markup-compatibility/2006" xmlns:mv="urn:schemas-microsoft-com:mac:vml" xmlns:o="urn:schemas-microsoft-com:office:office" xmlns:r="http://schemas.openxmlformats.org/officeDocument/2006/relationships" xmlns:m="http://schemas.openxmlformats.org/officeDocument/2006/math" xmlns:v="urn:schemas-microsoft-com:vml" xmlns:wp14="http://schemas.microsoft.com/office/word/2010/wordprocessingDrawing" xmlns:wp="http://schemas.openxmlformats.org/drawingml/2006/wordprocessingDrawing" xmlns:w10="urn:schemas-microsoft-com:office:word" xmlns:w="http://schemas.openxmlformats.org/wordprocessingml/2006/main" xmlns:w14="http://schemas.microsoft.com/office/word/2010/wordml" xmlns:wpg="http://schemas.microsoft.com/office/word/2010/wordprocessingGroup" xmlns:wpi="http://schemas.microsoft.com/office/word/2010/wordprocessingInk" xmlns:wne="http://schemas.microsoft.com/office/word/2006/wordml" xmlns:wps="http://schemas.microsoft.com/office/word/2010/wordprocessingShape" mc:Ignorable="w14 wp14">
+<w:glossaryDocument xmlns:wpc="http://schemas.microsoft.com/office/word/2010/wordprocessingCanvas" xmlns:mo="http://schemas.microsoft.com/office/mac/office/2008/main" xmlns:mc="http://schemas.openxmlformats.org/markup-compatibility/2006" xmlns:mv="urn:schemas-microsoft-com:mac:vml" xmlns:o="urn:schemas-microsoft-com:office:office" xmlns:r="http://schemas.openxmlformats.org/officeDocument/2006/relationships" xmlns:m="http://schemas.openxmlformats.org/officeDocument/2006/math" xmlns:v="urn:schemas-microsoft-com:vml" xmlns:wp14="http://schemas.microsoft.com/office/word/2010/wordprocessingDrawing" xmlns:wp="http://schemas.openxmlformats.org/drawingml/2006/wordprocessingDrawing" xmlns:w10="urn:schemas-microsoft-com:office:word" xmlns:w="http://schemas.openxmlformats.org/wordprocessingml/2006/main" xmlns:w14="http://schemas.microsoft.com/office/word/2010/wordml" xmlns:w15="http://schemas.microsoft.com/office/word/2012/wordml" xmlns:wpg="http://schemas.microsoft.com/office/word/2010/wordprocessingGroup" xmlns:wpi="http://schemas.microsoft.com/office/word/2010/wordprocessingInk" xmlns:wne="http://schemas.microsoft.com/office/word/2006/wordml" xmlns:wps="http://schemas.microsoft.com/office/word/2010/wordprocessingShape" mc:Ignorable="w14 w15 wp14">
   <w:docParts>
     <w:docPart>
       <w:docPartPr>
@@ -4681,7 +4449,7 @@
 </file>
 
 <file path=word/glossary/fontTable.xml><?xml version="1.0" encoding="utf-8"?>
-<w:fonts xmlns:mc="http://schemas.openxmlformats.org/markup-compatibility/2006" xmlns:r="http://schemas.openxmlformats.org/officeDocument/2006/relationships" xmlns:w="http://schemas.openxmlformats.org/wordprocessingml/2006/main" xmlns:w14="http://schemas.microsoft.com/office/word/2010/wordml" mc:Ignorable="w14">
+<w:fonts xmlns:mc="http://schemas.openxmlformats.org/markup-compatibility/2006" xmlns:r="http://schemas.openxmlformats.org/officeDocument/2006/relationships" xmlns:w="http://schemas.openxmlformats.org/wordprocessingml/2006/main" xmlns:w14="http://schemas.microsoft.com/office/word/2010/wordml" xmlns:w15="http://schemas.microsoft.com/office/word/2012/wordml" mc:Ignorable="w14 w15">
   <w:font w:name="Wingdings">
     <w:panose1 w:val="05000000000000000000"/>
     <w:charset w:val="02"/>
@@ -4690,17 +4458,17 @@
     <w:sig w:usb0="00000000" w:usb1="10000000" w:usb2="00000000" w:usb3="00000000" w:csb0="80000000" w:csb1="00000000"/>
   </w:font>
   <w:font w:name="ＭＳ ゴシック">
-    <w:charset w:val="4E"/>
+    <w:charset w:val="80"/>
     <w:family w:val="auto"/>
     <w:pitch w:val="variable"/>
-    <w:sig w:usb0="00000001" w:usb1="08070000" w:usb2="00000010" w:usb3="00000000" w:csb0="00020000" w:csb1="00000000"/>
+    <w:sig w:usb0="E00002FF" w:usb1="6AC7FDFB" w:usb2="08000012" w:usb3="00000000" w:csb0="0002009F" w:csb1="00000000"/>
   </w:font>
   <w:font w:name="Times New Roman">
     <w:panose1 w:val="02020603050405020304"/>
     <w:charset w:val="00"/>
     <w:family w:val="auto"/>
     <w:pitch w:val="variable"/>
-    <w:sig w:usb0="E0002AFF" w:usb1="C0007841" w:usb2="00000009" w:usb3="00000000" w:csb0="000001FF" w:csb1="00000000"/>
+    <w:sig w:usb0="E0002AEF" w:usb1="C0007841" w:usb2="00000009" w:usb3="00000000" w:csb0="000001FF" w:csb1="00000000"/>
   </w:font>
   <w:font w:name="Courier New">
     <w:panose1 w:val="02070309020205020404"/>
@@ -4710,7 +4478,7 @@
     <w:sig w:usb0="E0002AFF" w:usb1="C0007843" w:usb2="00000009" w:usb3="00000000" w:csb0="000001FF" w:csb1="00000000"/>
   </w:font>
   <w:font w:name="Symbol">
-    <w:panose1 w:val="00000000000000000000"/>
+    <w:panose1 w:val="05050102010706020507"/>
     <w:charset w:val="02"/>
     <w:family w:val="auto"/>
     <w:pitch w:val="variable"/>
@@ -4721,7 +4489,7 @@
     <w:charset w:val="00"/>
     <w:family w:val="auto"/>
     <w:pitch w:val="variable"/>
-    <w:sig w:usb0="00000003" w:usb1="00000000" w:usb2="00000000" w:usb3="00000000" w:csb0="00000001" w:csb1="00000000"/>
+    <w:sig w:usb0="00000287" w:usb1="00000000" w:usb2="00000000" w:usb3="00000000" w:csb0="0000009F" w:csb1="00000000"/>
   </w:font>
   <w:font w:name="Proxima Nova Rg">
     <w:altName w:val="Arial"/>
@@ -4737,7 +4505,7 @@
     <w:charset w:val="00"/>
     <w:family w:val="auto"/>
     <w:pitch w:val="variable"/>
-    <w:sig w:usb0="00000003" w:usb1="00000000" w:usb2="00000000" w:usb3="00000000" w:csb0="00000001" w:csb1="00000000"/>
+    <w:sig w:usb0="E1002EFF" w:usb1="C000605B" w:usb2="00000029" w:usb3="00000000" w:csb0="000101FF" w:csb1="00000000"/>
   </w:font>
   <w:font w:name="Proxima Nova Lt">
     <w:altName w:val="Arial"/>
@@ -4755,31 +4523,39 @@
     <w:pitch w:val="variable"/>
     <w:sig w:usb0="E0002AFF" w:usb1="C0007843" w:usb2="00000009" w:usb3="00000000" w:csb0="000001FF" w:csb1="00000000"/>
   </w:font>
-  <w:font w:name="Cambria">
-    <w:panose1 w:val="02040503050406030204"/>
-    <w:charset w:val="00"/>
-    <w:family w:val="auto"/>
-    <w:pitch w:val="variable"/>
-    <w:sig w:usb0="E00002FF" w:usb1="400004FF" w:usb2="00000000" w:usb3="00000000" w:csb0="0000019F" w:csb1="00000000"/>
-  </w:font>
-  <w:font w:name="ＭＳ 明朝">
-    <w:charset w:val="4E"/>
-    <w:family w:val="auto"/>
-    <w:pitch w:val="variable"/>
-    <w:sig w:usb0="00000001" w:usb1="08070000" w:usb2="00000010" w:usb3="00000000" w:csb0="00020000" w:csb1="00000000"/>
-  </w:font>
   <w:font w:name="Calibri">
     <w:panose1 w:val="020F0502020204030204"/>
     <w:charset w:val="00"/>
     <w:family w:val="auto"/>
     <w:pitch w:val="variable"/>
-    <w:sig w:usb0="E10002FF" w:usb1="4000ACFF" w:usb2="00000009" w:usb3="00000000" w:csb0="0000019F" w:csb1="00000000"/>
+    <w:sig w:usb0="E00002FF" w:usb1="4000ACFF" w:usb2="00000001" w:usb3="00000000" w:csb0="0000019F" w:csb1="00000000"/>
+  </w:font>
+  <w:font w:name="Yu Mincho">
+    <w:panose1 w:val="02020400000000000000"/>
+    <w:charset w:val="80"/>
+    <w:family w:val="auto"/>
+    <w:pitch w:val="variable"/>
+    <w:sig w:usb0="800002E7" w:usb1="2AC7FCFF" w:usb2="00000012" w:usb3="00000000" w:csb0="0002009F" w:csb1="00000000"/>
+  </w:font>
+  <w:font w:name="Yu Gothic Light">
+    <w:panose1 w:val="020B0300000000000000"/>
+    <w:charset w:val="80"/>
+    <w:family w:val="auto"/>
+    <w:pitch w:val="variable"/>
+    <w:sig w:usb0="E00002FF" w:usb1="2AC7FDFF" w:usb2="00000016" w:usb3="00000000" w:csb0="0002009F" w:csb1="00000000"/>
+  </w:font>
+  <w:font w:name="Calibri Light">
+    <w:panose1 w:val="020F0302020204030204"/>
+    <w:charset w:val="00"/>
+    <w:family w:val="auto"/>
+    <w:pitch w:val="variable"/>
+    <w:sig w:usb0="A00002EF" w:usb1="4000207B" w:usb2="00000000" w:usb3="00000000" w:csb0="0000019F" w:csb1="00000000"/>
   </w:font>
 </w:fonts>
 </file>
 
 <file path=word/glossary/settings.xml><?xml version="1.0" encoding="utf-8"?>
-<w:settings xmlns:mc="http://schemas.openxmlformats.org/markup-compatibility/2006" xmlns:o="urn:schemas-microsoft-com:office:office" xmlns:r="http://schemas.openxmlformats.org/officeDocument/2006/relationships" xmlns:m="http://schemas.openxmlformats.org/officeDocument/2006/math" xmlns:v="urn:schemas-microsoft-com:vml" xmlns:w10="urn:schemas-microsoft-com:office:word" xmlns:w="http://schemas.openxmlformats.org/wordprocessingml/2006/main" xmlns:w14="http://schemas.microsoft.com/office/word/2010/wordml" xmlns:sl="http://schemas.openxmlformats.org/schemaLibrary/2006/main" mc:Ignorable="w14">
+<w:settings xmlns:mc="http://schemas.openxmlformats.org/markup-compatibility/2006" xmlns:o="urn:schemas-microsoft-com:office:office" xmlns:r="http://schemas.openxmlformats.org/officeDocument/2006/relationships" xmlns:m="http://schemas.openxmlformats.org/officeDocument/2006/math" xmlns:v="urn:schemas-microsoft-com:vml" xmlns:w10="urn:schemas-microsoft-com:office:word" xmlns:w="http://schemas.openxmlformats.org/wordprocessingml/2006/main" xmlns:w14="http://schemas.microsoft.com/office/word/2010/wordml" xmlns:w15="http://schemas.microsoft.com/office/word/2012/wordml" xmlns:sl="http://schemas.openxmlformats.org/schemaLibrary/2006/main" mc:Ignorable="w14 w15">
   <w:view w:val="normal"/>
   <w:defaultTabStop w:val="720"/>
   <w:characterSpacingControl w:val="doNotCompress"/>
@@ -4807,6 +4583,7 @@
     <w:rsid w:val="00A40974"/>
     <w:rsid w:val="00B178F7"/>
     <w:rsid w:val="00D60FFC"/>
+    <w:rsid w:val="00DE34FC"/>
   </w:rsids>
   <m:mathPr>
     <m:mathFont m:val="Cambria Math"/>
@@ -4821,7 +4598,7 @@
     <m:intLim m:val="subSup"/>
     <m:naryLim m:val="undOvr"/>
   </m:mathPr>
-  <w:themeFontLang w:val="en-US" w:eastAsia="ja-JP"/>
+  <w:themeFontLang w:val="en-US" w:eastAsia="ja-JP" w:bidi="x-none"/>
   <w:clrSchemeMapping w:bg1="light1" w:t1="dark1" w:bg2="light2" w:t2="dark2" w:accent1="accent1" w:accent2="accent2" w:accent3="accent3" w:accent4="accent4" w:accent5="accent5" w:accent6="accent6" w:hyperlink="hyperlink" w:followedHyperlink="followedHyperlink"/>
   <w:doNotAutoCompressPictures/>
   <w:decimalSymbol w:val="."/>
@@ -4830,7 +4607,7 @@
 </file>
 
 <file path=word/glossary/styles.xml><?xml version="1.0" encoding="utf-8"?>
-<w:styles xmlns:mc="http://schemas.openxmlformats.org/markup-compatibility/2006" xmlns:r="http://schemas.openxmlformats.org/officeDocument/2006/relationships" xmlns:w="http://schemas.openxmlformats.org/wordprocessingml/2006/main" xmlns:w14="http://schemas.microsoft.com/office/word/2010/wordml" mc:Ignorable="w14">
+<w:styles xmlns:mc="http://schemas.openxmlformats.org/markup-compatibility/2006" xmlns:r="http://schemas.openxmlformats.org/officeDocument/2006/relationships" xmlns:w="http://schemas.openxmlformats.org/wordprocessingml/2006/main" xmlns:w14="http://schemas.microsoft.com/office/word/2010/wordml" xmlns:w15="http://schemas.microsoft.com/office/word/2012/wordml" mc:Ignorable="w14 w15">
   <w:docDefaults>
     <w:rPrDefault>
       <w:rPr>
@@ -4846,144 +4623,389 @@
       </w:pPr>
     </w:pPrDefault>
   </w:docDefaults>
-  <w:latentStyles w:defLockedState="0" w:defUIPriority="99" w:defSemiHidden="1" w:defUnhideWhenUsed="1" w:defQFormat="0" w:count="276">
-    <w:lsdException w:name="Normal" w:semiHidden="0" w:uiPriority="0" w:unhideWhenUsed="0" w:qFormat="1"/>
-    <w:lsdException w:name="heading 1" w:semiHidden="0" w:uiPriority="9" w:unhideWhenUsed="0" w:qFormat="1"/>
-    <w:lsdException w:name="heading 2" w:uiPriority="9" w:qFormat="1"/>
-    <w:lsdException w:name="heading 3" w:uiPriority="9" w:qFormat="1"/>
-    <w:lsdException w:name="heading 4" w:uiPriority="9" w:qFormat="1"/>
-    <w:lsdException w:name="heading 5" w:uiPriority="9" w:qFormat="1"/>
-    <w:lsdException w:name="heading 6" w:uiPriority="9" w:qFormat="1"/>
-    <w:lsdException w:name="heading 7" w:uiPriority="9" w:qFormat="1"/>
-    <w:lsdException w:name="heading 8" w:uiPriority="9" w:qFormat="1"/>
-    <w:lsdException w:name="heading 9" w:uiPriority="9" w:qFormat="1"/>
-    <w:lsdException w:name="toc 1" w:uiPriority="39"/>
-    <w:lsdException w:name="toc 2" w:uiPriority="39"/>
-    <w:lsdException w:name="toc 3" w:uiPriority="39"/>
-    <w:lsdException w:name="toc 4" w:uiPriority="39"/>
-    <w:lsdException w:name="toc 5" w:uiPriority="39"/>
-    <w:lsdException w:name="toc 6" w:uiPriority="39"/>
-    <w:lsdException w:name="toc 7" w:uiPriority="39"/>
-    <w:lsdException w:name="toc 8" w:uiPriority="39"/>
-    <w:lsdException w:name="toc 9" w:uiPriority="39"/>
-    <w:lsdException w:name="caption" w:uiPriority="35" w:qFormat="1"/>
-    <w:lsdException w:name="Title" w:semiHidden="0" w:uiPriority="10" w:unhideWhenUsed="0" w:qFormat="1"/>
-    <w:lsdException w:name="Default Paragraph Font" w:uiPriority="1"/>
-    <w:lsdException w:name="Subtitle" w:semiHidden="0" w:uiPriority="11" w:unhideWhenUsed="0" w:qFormat="1"/>
-    <w:lsdException w:name="Strong" w:semiHidden="0" w:uiPriority="22" w:unhideWhenUsed="0" w:qFormat="1"/>
-    <w:lsdException w:name="Emphasis" w:semiHidden="0" w:uiPriority="20" w:unhideWhenUsed="0" w:qFormat="1"/>
-    <w:lsdException w:name="Table Grid" w:semiHidden="0" w:uiPriority="59" w:unhideWhenUsed="0"/>
-    <w:lsdException w:name="Placeholder Text" w:unhideWhenUsed="0"/>
-    <w:lsdException w:name="No Spacing" w:semiHidden="0" w:uiPriority="1" w:unhideWhenUsed="0" w:qFormat="1"/>
-    <w:lsdException w:name="Light Shading" w:semiHidden="0" w:uiPriority="60" w:unhideWhenUsed="0"/>
-    <w:lsdException w:name="Light List" w:semiHidden="0" w:uiPriority="61" w:unhideWhenUsed="0"/>
-    <w:lsdException w:name="Light Grid" w:semiHidden="0" w:uiPriority="62" w:unhideWhenUsed="0"/>
-    <w:lsdException w:name="Medium Shading 1" w:semiHidden="0" w:uiPriority="63" w:unhideWhenUsed="0"/>
-    <w:lsdException w:name="Medium Shading 2" w:semiHidden="0" w:uiPriority="64" w:unhideWhenUsed="0"/>
-    <w:lsdException w:name="Medium List 1" w:semiHidden="0" w:uiPriority="65" w:unhideWhenUsed="0"/>
-    <w:lsdException w:name="Medium List 2" w:semiHidden="0" w:uiPriority="66" w:unhideWhenUsed="0"/>
-    <w:lsdException w:name="Medium Grid 1" w:semiHidden="0" w:uiPriority="67" w:unhideWhenUsed="0"/>
-    <w:lsdException w:name="Medium Grid 2" w:semiHidden="0" w:uiPriority="68" w:unhideWhenUsed="0"/>
-    <w:lsdException w:name="Medium Grid 3" w:semiHidden="0" w:uiPriority="69" w:unhideWhenUsed="0"/>
-    <w:lsdException w:name="Dark List" w:semiHidden="0" w:uiPriority="70" w:unhideWhenUsed="0"/>
-    <w:lsdException w:name="Colorful Shading" w:semiHidden="0" w:uiPriority="71" w:unhideWhenUsed="0"/>
-    <w:lsdException w:name="Colorful List" w:semiHidden="0" w:uiPriority="72" w:unhideWhenUsed="0"/>
-    <w:lsdException w:name="Colorful Grid" w:semiHidden="0" w:uiPriority="73" w:unhideWhenUsed="0"/>
-    <w:lsdException w:name="Light Shading Accent 1" w:semiHidden="0" w:uiPriority="60" w:unhideWhenUsed="0"/>
-    <w:lsdException w:name="Light List Accent 1" w:semiHidden="0" w:uiPriority="61" w:unhideWhenUsed="0"/>
-    <w:lsdException w:name="Light Grid Accent 1" w:semiHidden="0" w:uiPriority="62" w:unhideWhenUsed="0"/>
-    <w:lsdException w:name="Medium Shading 1 Accent 1" w:semiHidden="0" w:uiPriority="63" w:unhideWhenUsed="0"/>
-    <w:lsdException w:name="Medium Shading 2 Accent 1" w:semiHidden="0" w:uiPriority="64" w:unhideWhenUsed="0"/>
-    <w:lsdException w:name="Medium List 1 Accent 1" w:semiHidden="0" w:uiPriority="65" w:unhideWhenUsed="0"/>
-    <w:lsdException w:name="Revision" w:unhideWhenUsed="0"/>
-    <w:lsdException w:name="List Paragraph" w:semiHidden="0" w:uiPriority="34" w:unhideWhenUsed="0" w:qFormat="1"/>
-    <w:lsdException w:name="Quote" w:semiHidden="0" w:uiPriority="29" w:unhideWhenUsed="0" w:qFormat="1"/>
-    <w:lsdException w:name="Intense Quote" w:semiHidden="0" w:uiPriority="30" w:unhideWhenUsed="0" w:qFormat="1"/>
-    <w:lsdException w:name="Medium List 2 Accent 1" w:semiHidden="0" w:uiPriority="66" w:unhideWhenUsed="0"/>
-    <w:lsdException w:name="Medium Grid 1 Accent 1" w:semiHidden="0" w:uiPriority="67" w:unhideWhenUsed="0"/>
-    <w:lsdException w:name="Medium Grid 2 Accent 1" w:semiHidden="0" w:uiPriority="68" w:unhideWhenUsed="0"/>
-    <w:lsdException w:name="Medium Grid 3 Accent 1" w:semiHidden="0" w:uiPriority="69" w:unhideWhenUsed="0"/>
-    <w:lsdException w:name="Dark List Accent 1" w:semiHidden="0" w:uiPriority="70" w:unhideWhenUsed="0"/>
-    <w:lsdException w:name="Colorful Shading Accent 1" w:semiHidden="0" w:uiPriority="71" w:unhideWhenUsed="0"/>
-    <w:lsdException w:name="Colorful List Accent 1" w:semiHidden="0" w:uiPriority="72" w:unhideWhenUsed="0"/>
-    <w:lsdException w:name="Colorful Grid Accent 1" w:semiHidden="0" w:uiPriority="73" w:unhideWhenUsed="0"/>
-    <w:lsdException w:name="Light Shading Accent 2" w:semiHidden="0" w:uiPriority="60" w:unhideWhenUsed="0"/>
-    <w:lsdException w:name="Light List Accent 2" w:semiHidden="0" w:uiPriority="61" w:unhideWhenUsed="0"/>
-    <w:lsdException w:name="Light Grid Accent 2" w:semiHidden="0" w:uiPriority="62" w:unhideWhenUsed="0"/>
-    <w:lsdException w:name="Medium Shading 1 Accent 2" w:semiHidden="0" w:uiPriority="63" w:unhideWhenUsed="0"/>
-    <w:lsdException w:name="Medium Shading 2 Accent 2" w:semiHidden="0" w:uiPriority="64" w:unhideWhenUsed="0"/>
-    <w:lsdException w:name="Medium List 1 Accent 2" w:semiHidden="0" w:uiPriority="65" w:unhideWhenUsed="0"/>
-    <w:lsdException w:name="Medium List 2 Accent 2" w:semiHidden="0" w:uiPriority="66" w:unhideWhenUsed="0"/>
-    <w:lsdException w:name="Medium Grid 1 Accent 2" w:semiHidden="0" w:uiPriority="67" w:unhideWhenUsed="0"/>
-    <w:lsdException w:name="Medium Grid 2 Accent 2" w:semiHidden="0" w:uiPriority="68" w:unhideWhenUsed="0"/>
-    <w:lsdException w:name="Medium Grid 3 Accent 2" w:semiHidden="0" w:uiPriority="69" w:unhideWhenUsed="0"/>
-    <w:lsdException w:name="Dark List Accent 2" w:semiHidden="0" w:uiPriority="70" w:unhideWhenUsed="0"/>
-    <w:lsdException w:name="Colorful Shading Accent 2" w:semiHidden="0" w:uiPriority="71" w:unhideWhenUsed="0"/>
-    <w:lsdException w:name="Colorful List Accent 2" w:semiHidden="0" w:uiPriority="72" w:unhideWhenUsed="0"/>
-    <w:lsdException w:name="Colorful Grid Accent 2" w:semiHidden="0" w:uiPriority="73" w:unhideWhenUsed="0"/>
-    <w:lsdException w:name="Light Shading Accent 3" w:semiHidden="0" w:uiPriority="60" w:unhideWhenUsed="0"/>
-    <w:lsdException w:name="Light List Accent 3" w:semiHidden="0" w:uiPriority="61" w:unhideWhenUsed="0"/>
-    <w:lsdException w:name="Light Grid Accent 3" w:semiHidden="0" w:uiPriority="62" w:unhideWhenUsed="0"/>
-    <w:lsdException w:name="Medium Shading 1 Accent 3" w:semiHidden="0" w:uiPriority="63" w:unhideWhenUsed="0"/>
-    <w:lsdException w:name="Medium Shading 2 Accent 3" w:semiHidden="0" w:uiPriority="64" w:unhideWhenUsed="0"/>
-    <w:lsdException w:name="Medium List 1 Accent 3" w:semiHidden="0" w:uiPriority="65" w:unhideWhenUsed="0"/>
-    <w:lsdException w:name="Medium List 2 Accent 3" w:semiHidden="0" w:uiPriority="66" w:unhideWhenUsed="0"/>
-    <w:lsdException w:name="Medium Grid 1 Accent 3" w:semiHidden="0" w:uiPriority="67" w:unhideWhenUsed="0"/>
-    <w:lsdException w:name="Medium Grid 2 Accent 3" w:semiHidden="0" w:uiPriority="68" w:unhideWhenUsed="0"/>
-    <w:lsdException w:name="Medium Grid 3 Accent 3" w:semiHidden="0" w:uiPriority="69" w:unhideWhenUsed="0"/>
-    <w:lsdException w:name="Dark List Accent 3" w:semiHidden="0" w:uiPriority="70" w:unhideWhenUsed="0"/>
-    <w:lsdException w:name="Colorful Shading Accent 3" w:semiHidden="0" w:uiPriority="71" w:unhideWhenUsed="0"/>
-    <w:lsdException w:name="Colorful List Accent 3" w:semiHidden="0" w:uiPriority="72" w:unhideWhenUsed="0"/>
-    <w:lsdException w:name="Colorful Grid Accent 3" w:semiHidden="0" w:uiPriority="73" w:unhideWhenUsed="0"/>
-    <w:lsdException w:name="Light Shading Accent 4" w:semiHidden="0" w:uiPriority="60" w:unhideWhenUsed="0"/>
-    <w:lsdException w:name="Light List Accent 4" w:semiHidden="0" w:uiPriority="61" w:unhideWhenUsed="0"/>
-    <w:lsdException w:name="Light Grid Accent 4" w:semiHidden="0" w:uiPriority="62" w:unhideWhenUsed="0"/>
-    <w:lsdException w:name="Medium Shading 1 Accent 4" w:semiHidden="0" w:uiPriority="63" w:unhideWhenUsed="0"/>
-    <w:lsdException w:name="Medium Shading 2 Accent 4" w:semiHidden="0" w:uiPriority="64" w:unhideWhenUsed="0"/>
-    <w:lsdException w:name="Medium List 1 Accent 4" w:semiHidden="0" w:uiPriority="65" w:unhideWhenUsed="0"/>
-    <w:lsdException w:name="Medium List 2 Accent 4" w:semiHidden="0" w:uiPriority="66" w:unhideWhenUsed="0"/>
-    <w:lsdException w:name="Medium Grid 1 Accent 4" w:semiHidden="0" w:uiPriority="67" w:unhideWhenUsed="0"/>
-    <w:lsdException w:name="Medium Grid 2 Accent 4" w:semiHidden="0" w:uiPriority="68" w:unhideWhenUsed="0"/>
-    <w:lsdException w:name="Medium Grid 3 Accent 4" w:semiHidden="0" w:uiPriority="69" w:unhideWhenUsed="0"/>
-    <w:lsdException w:name="Dark List Accent 4" w:semiHidden="0" w:uiPriority="70" w:unhideWhenUsed="0"/>
-    <w:lsdException w:name="Colorful Shading Accent 4" w:semiHidden="0" w:uiPriority="71" w:unhideWhenUsed="0"/>
-    <w:lsdException w:name="Colorful List Accent 4" w:semiHidden="0" w:uiPriority="72" w:unhideWhenUsed="0"/>
-    <w:lsdException w:name="Colorful Grid Accent 4" w:semiHidden="0" w:uiPriority="73" w:unhideWhenUsed="0"/>
-    <w:lsdException w:name="Light Shading Accent 5" w:semiHidden="0" w:uiPriority="60" w:unhideWhenUsed="0"/>
-    <w:lsdException w:name="Light List Accent 5" w:semiHidden="0" w:uiPriority="61" w:unhideWhenUsed="0"/>
-    <w:lsdException w:name="Light Grid Accent 5" w:semiHidden="0" w:uiPriority="62" w:unhideWhenUsed="0"/>
-    <w:lsdException w:name="Medium Shading 1 Accent 5" w:semiHidden="0" w:uiPriority="63" w:unhideWhenUsed="0"/>
-    <w:lsdException w:name="Medium Shading 2 Accent 5" w:semiHidden="0" w:uiPriority="64" w:unhideWhenUsed="0"/>
-    <w:lsdException w:name="Medium List 1 Accent 5" w:semiHidden="0" w:uiPriority="65" w:unhideWhenUsed="0"/>
-    <w:lsdException w:name="Medium List 2 Accent 5" w:semiHidden="0" w:uiPriority="66" w:unhideWhenUsed="0"/>
-    <w:lsdException w:name="Medium Grid 1 Accent 5" w:semiHidden="0" w:uiPriority="67" w:unhideWhenUsed="0"/>
-    <w:lsdException w:name="Medium Grid 2 Accent 5" w:semiHidden="0" w:uiPriority="68" w:unhideWhenUsed="0"/>
-    <w:lsdException w:name="Medium Grid 3 Accent 5" w:semiHidden="0" w:uiPriority="69" w:unhideWhenUsed="0"/>
-    <w:lsdException w:name="Dark List Accent 5" w:semiHidden="0" w:uiPriority="70" w:unhideWhenUsed="0"/>
-    <w:lsdException w:name="Colorful Shading Accent 5" w:semiHidden="0" w:uiPriority="71" w:unhideWhenUsed="0"/>
-    <w:lsdException w:name="Colorful List Accent 5" w:semiHidden="0" w:uiPriority="72" w:unhideWhenUsed="0"/>
-    <w:lsdException w:name="Colorful Grid Accent 5" w:semiHidden="0" w:uiPriority="73" w:unhideWhenUsed="0"/>
-    <w:lsdException w:name="Light Shading Accent 6" w:semiHidden="0" w:uiPriority="60" w:unhideWhenUsed="0"/>
-    <w:lsdException w:name="Light List Accent 6" w:semiHidden="0" w:uiPriority="61" w:unhideWhenUsed="0"/>
-    <w:lsdException w:name="Light Grid Accent 6" w:semiHidden="0" w:uiPriority="62" w:unhideWhenUsed="0"/>
-    <w:lsdException w:name="Medium Shading 1 Accent 6" w:semiHidden="0" w:uiPriority="63" w:unhideWhenUsed="0"/>
-    <w:lsdException w:name="Medium Shading 2 Accent 6" w:semiHidden="0" w:uiPriority="64" w:unhideWhenUsed="0"/>
-    <w:lsdException w:name="Medium List 1 Accent 6" w:semiHidden="0" w:uiPriority="65" w:unhideWhenUsed="0"/>
-    <w:lsdException w:name="Medium List 2 Accent 6" w:semiHidden="0" w:uiPriority="66" w:unhideWhenUsed="0"/>
-    <w:lsdException w:name="Medium Grid 1 Accent 6" w:semiHidden="0" w:uiPriority="67" w:unhideWhenUsed="0"/>
-    <w:lsdException w:name="Medium Grid 2 Accent 6" w:semiHidden="0" w:uiPriority="68" w:unhideWhenUsed="0"/>
-    <w:lsdException w:name="Medium Grid 3 Accent 6" w:semiHidden="0" w:uiPriority="69" w:unhideWhenUsed="0"/>
-    <w:lsdException w:name="Dark List Accent 6" w:semiHidden="0" w:uiPriority="70" w:unhideWhenUsed="0"/>
-    <w:lsdException w:name="Colorful Shading Accent 6" w:semiHidden="0" w:uiPriority="71" w:unhideWhenUsed="0"/>
-    <w:lsdException w:name="Colorful List Accent 6" w:semiHidden="0" w:uiPriority="72" w:unhideWhenUsed="0"/>
-    <w:lsdException w:name="Colorful Grid Accent 6" w:semiHidden="0" w:uiPriority="73" w:unhideWhenUsed="0"/>
-    <w:lsdException w:name="Subtle Emphasis" w:semiHidden="0" w:uiPriority="19" w:unhideWhenUsed="0" w:qFormat="1"/>
-    <w:lsdException w:name="Intense Emphasis" w:semiHidden="0" w:uiPriority="21" w:unhideWhenUsed="0" w:qFormat="1"/>
-    <w:lsdException w:name="Subtle Reference" w:semiHidden="0" w:uiPriority="31" w:unhideWhenUsed="0" w:qFormat="1"/>
-    <w:lsdException w:name="Intense Reference" w:semiHidden="0" w:uiPriority="32" w:unhideWhenUsed="0" w:qFormat="1"/>
-    <w:lsdException w:name="Book Title" w:semiHidden="0" w:uiPriority="33" w:unhideWhenUsed="0" w:qFormat="1"/>
-    <w:lsdException w:name="Bibliography" w:uiPriority="37"/>
-    <w:lsdException w:name="TOC Heading" w:uiPriority="39" w:qFormat="1"/>
+  <w:latentStyles w:defLockedState="0" w:defUIPriority="99" w:defSemiHidden="0" w:defUnhideWhenUsed="0" w:defQFormat="0" w:count="382">
+    <w:lsdException w:name="Normal" w:uiPriority="0" w:qFormat="1"/>
+    <w:lsdException w:name="heading 1" w:uiPriority="9" w:qFormat="1"/>
+    <w:lsdException w:name="heading 2" w:semiHidden="1" w:uiPriority="9" w:unhideWhenUsed="1" w:qFormat="1"/>
+    <w:lsdException w:name="heading 3" w:semiHidden="1" w:uiPriority="9" w:unhideWhenUsed="1" w:qFormat="1"/>
+    <w:lsdException w:name="heading 4" w:semiHidden="1" w:uiPriority="9" w:unhideWhenUsed="1" w:qFormat="1"/>
+    <w:lsdException w:name="heading 5" w:semiHidden="1" w:uiPriority="9" w:unhideWhenUsed="1" w:qFormat="1"/>
+    <w:lsdException w:name="heading 6" w:semiHidden="1" w:uiPriority="9" w:unhideWhenUsed="1" w:qFormat="1"/>
+    <w:lsdException w:name="heading 7" w:semiHidden="1" w:uiPriority="9" w:unhideWhenUsed="1" w:qFormat="1"/>
+    <w:lsdException w:name="heading 8" w:semiHidden="1" w:uiPriority="9" w:unhideWhenUsed="1" w:qFormat="1"/>
+    <w:lsdException w:name="heading 9" w:semiHidden="1" w:uiPriority="9" w:unhideWhenUsed="1" w:qFormat="1"/>
+    <w:lsdException w:name="index 1" w:semiHidden="1" w:unhideWhenUsed="1"/>
+    <w:lsdException w:name="index 2" w:semiHidden="1" w:unhideWhenUsed="1"/>
+    <w:lsdException w:name="index 3" w:semiHidden="1" w:unhideWhenUsed="1"/>
+    <w:lsdException w:name="index 4" w:semiHidden="1" w:unhideWhenUsed="1"/>
+    <w:lsdException w:name="index 5" w:semiHidden="1" w:unhideWhenUsed="1"/>
+    <w:lsdException w:name="index 6" w:semiHidden="1" w:unhideWhenUsed="1"/>
+    <w:lsdException w:name="index 7" w:semiHidden="1" w:unhideWhenUsed="1"/>
+    <w:lsdException w:name="index 8" w:semiHidden="1" w:unhideWhenUsed="1"/>
+    <w:lsdException w:name="index 9" w:semiHidden="1" w:unhideWhenUsed="1"/>
+    <w:lsdException w:name="toc 1" w:semiHidden="1" w:uiPriority="39" w:unhideWhenUsed="1"/>
+    <w:lsdException w:name="toc 2" w:semiHidden="1" w:uiPriority="39" w:unhideWhenUsed="1"/>
+    <w:lsdException w:name="toc 3" w:semiHidden="1" w:uiPriority="39" w:unhideWhenUsed="1"/>
+    <w:lsdException w:name="toc 4" w:semiHidden="1" w:uiPriority="39" w:unhideWhenUsed="1"/>
+    <w:lsdException w:name="toc 5" w:semiHidden="1" w:uiPriority="39" w:unhideWhenUsed="1"/>
+    <w:lsdException w:name="toc 6" w:semiHidden="1" w:uiPriority="39" w:unhideWhenUsed="1"/>
+    <w:lsdException w:name="toc 7" w:semiHidden="1" w:uiPriority="39" w:unhideWhenUsed="1"/>
+    <w:lsdException w:name="toc 8" w:semiHidden="1" w:uiPriority="39" w:unhideWhenUsed="1"/>
+    <w:lsdException w:name="toc 9" w:semiHidden="1" w:uiPriority="39" w:unhideWhenUsed="1"/>
+    <w:lsdException w:name="Normal Indent" w:semiHidden="1" w:unhideWhenUsed="1"/>
+    <w:lsdException w:name="footnote text" w:semiHidden="1" w:unhideWhenUsed="1"/>
+    <w:lsdException w:name="annotation text" w:semiHidden="1" w:unhideWhenUsed="1"/>
+    <w:lsdException w:name="header" w:semiHidden="1" w:unhideWhenUsed="1"/>
+    <w:lsdException w:name="footer" w:semiHidden="1" w:unhideWhenUsed="1"/>
+    <w:lsdException w:name="index heading" w:semiHidden="1" w:unhideWhenUsed="1"/>
+    <w:lsdException w:name="caption" w:semiHidden="1" w:uiPriority="35" w:unhideWhenUsed="1" w:qFormat="1"/>
+    <w:lsdException w:name="table of figures" w:semiHidden="1" w:unhideWhenUsed="1"/>
+    <w:lsdException w:name="envelope address" w:semiHidden="1" w:unhideWhenUsed="1"/>
+    <w:lsdException w:name="envelope return" w:semiHidden="1" w:unhideWhenUsed="1"/>
+    <w:lsdException w:name="footnote reference" w:semiHidden="1" w:unhideWhenUsed="1"/>
+    <w:lsdException w:name="annotation reference" w:semiHidden="1" w:unhideWhenUsed="1"/>
+    <w:lsdException w:name="line number" w:semiHidden="1" w:unhideWhenUsed="1"/>
+    <w:lsdException w:name="page number" w:semiHidden="1" w:unhideWhenUsed="1"/>
+    <w:lsdException w:name="endnote reference" w:semiHidden="1" w:unhideWhenUsed="1"/>
+    <w:lsdException w:name="endnote text" w:semiHidden="1" w:unhideWhenUsed="1"/>
+    <w:lsdException w:name="table of authorities" w:semiHidden="1" w:unhideWhenUsed="1"/>
+    <w:lsdException w:name="macro" w:semiHidden="1" w:unhideWhenUsed="1"/>
+    <w:lsdException w:name="toa heading" w:semiHidden="1" w:unhideWhenUsed="1"/>
+    <w:lsdException w:name="List" w:semiHidden="1" w:unhideWhenUsed="1"/>
+    <w:lsdException w:name="List Bullet" w:semiHidden="1" w:unhideWhenUsed="1"/>
+    <w:lsdException w:name="List Number" w:semiHidden="1" w:unhideWhenUsed="1"/>
+    <w:lsdException w:name="List 2" w:semiHidden="1" w:unhideWhenUsed="1"/>
+    <w:lsdException w:name="List 3" w:semiHidden="1" w:unhideWhenUsed="1"/>
+    <w:lsdException w:name="List 4" w:semiHidden="1" w:unhideWhenUsed="1"/>
+    <w:lsdException w:name="List 5" w:semiHidden="1" w:unhideWhenUsed="1"/>
+    <w:lsdException w:name="List Bullet 2" w:semiHidden="1" w:unhideWhenUsed="1"/>
+    <w:lsdException w:name="List Bullet 3" w:semiHidden="1" w:unhideWhenUsed="1"/>
+    <w:lsdException w:name="List Bullet 4" w:semiHidden="1" w:unhideWhenUsed="1"/>
+    <w:lsdException w:name="List Bullet 5" w:semiHidden="1" w:unhideWhenUsed="1"/>
+    <w:lsdException w:name="List Number 2" w:semiHidden="1" w:unhideWhenUsed="1"/>
+    <w:lsdException w:name="List Number 3" w:semiHidden="1" w:unhideWhenUsed="1"/>
+    <w:lsdException w:name="List Number 4" w:semiHidden="1" w:unhideWhenUsed="1"/>
+    <w:lsdException w:name="List Number 5" w:semiHidden="1" w:unhideWhenUsed="1"/>
+    <w:lsdException w:name="Title" w:uiPriority="10" w:qFormat="1"/>
+    <w:lsdException w:name="Closing" w:semiHidden="1" w:unhideWhenUsed="1"/>
+    <w:lsdException w:name="Signature" w:semiHidden="1" w:unhideWhenUsed="1"/>
+    <w:lsdException w:name="Default Paragraph Font" w:semiHidden="1" w:uiPriority="1" w:unhideWhenUsed="1"/>
+    <w:lsdException w:name="Body Text" w:semiHidden="1" w:unhideWhenUsed="1"/>
+    <w:lsdException w:name="Body Text Indent" w:semiHidden="1" w:unhideWhenUsed="1"/>
+    <w:lsdException w:name="List Continue" w:semiHidden="1" w:unhideWhenUsed="1"/>
+    <w:lsdException w:name="List Continue 2" w:semiHidden="1" w:unhideWhenUsed="1"/>
+    <w:lsdException w:name="List Continue 3" w:semiHidden="1" w:unhideWhenUsed="1"/>
+    <w:lsdException w:name="List Continue 4" w:semiHidden="1" w:unhideWhenUsed="1"/>
+    <w:lsdException w:name="List Continue 5" w:semiHidden="1" w:unhideWhenUsed="1"/>
+    <w:lsdException w:name="Message Header" w:semiHidden="1" w:unhideWhenUsed="1"/>
+    <w:lsdException w:name="Subtitle" w:uiPriority="11" w:qFormat="1"/>
+    <w:lsdException w:name="Salutation" w:semiHidden="1" w:unhideWhenUsed="1"/>
+    <w:lsdException w:name="Date" w:semiHidden="1" w:unhideWhenUsed="1"/>
+    <w:lsdException w:name="Body Text First Indent" w:semiHidden="1" w:unhideWhenUsed="1"/>
+    <w:lsdException w:name="Body Text First Indent 2" w:semiHidden="1" w:unhideWhenUsed="1"/>
+    <w:lsdException w:name="Note Heading" w:semiHidden="1" w:unhideWhenUsed="1"/>
+    <w:lsdException w:name="Body Text 2" w:semiHidden="1" w:unhideWhenUsed="1"/>
+    <w:lsdException w:name="Body Text 3" w:semiHidden="1" w:unhideWhenUsed="1"/>
+    <w:lsdException w:name="Body Text Indent 2" w:semiHidden="1" w:unhideWhenUsed="1"/>
+    <w:lsdException w:name="Body Text Indent 3" w:semiHidden="1" w:unhideWhenUsed="1"/>
+    <w:lsdException w:name="Block Text" w:semiHidden="1" w:unhideWhenUsed="1"/>
+    <w:lsdException w:name="Hyperlink" w:semiHidden="1" w:unhideWhenUsed="1"/>
+    <w:lsdException w:name="FollowedHyperlink" w:semiHidden="1" w:unhideWhenUsed="1"/>
+    <w:lsdException w:name="Strong" w:uiPriority="22" w:qFormat="1"/>
+    <w:lsdException w:name="Emphasis" w:uiPriority="20" w:qFormat="1"/>
+    <w:lsdException w:name="Document Map" w:semiHidden="1" w:unhideWhenUsed="1"/>
+    <w:lsdException w:name="Plain Text" w:semiHidden="1" w:unhideWhenUsed="1"/>
+    <w:lsdException w:name="E-mail Signature" w:semiHidden="1" w:unhideWhenUsed="1"/>
+    <w:lsdException w:name="HTML Top of Form" w:semiHidden="1" w:unhideWhenUsed="1"/>
+    <w:lsdException w:name="HTML Bottom of Form" w:semiHidden="1" w:unhideWhenUsed="1"/>
+    <w:lsdException w:name="Normal (Web)" w:semiHidden="1" w:unhideWhenUsed="1"/>
+    <w:lsdException w:name="HTML Acronym" w:semiHidden="1" w:unhideWhenUsed="1"/>
+    <w:lsdException w:name="HTML Address" w:semiHidden="1" w:unhideWhenUsed="1"/>
+    <w:lsdException w:name="HTML Cite" w:semiHidden="1" w:unhideWhenUsed="1"/>
+    <w:lsdException w:name="HTML Code" w:semiHidden="1" w:unhideWhenUsed="1"/>
+    <w:lsdException w:name="HTML Definition" w:semiHidden="1" w:unhideWhenUsed="1"/>
+    <w:lsdException w:name="HTML Keyboard" w:semiHidden="1" w:unhideWhenUsed="1"/>
+    <w:lsdException w:name="HTML Preformatted" w:semiHidden="1" w:unhideWhenUsed="1"/>
+    <w:lsdException w:name="HTML Sample" w:semiHidden="1" w:unhideWhenUsed="1"/>
+    <w:lsdException w:name="HTML Typewriter" w:semiHidden="1" w:unhideWhenUsed="1"/>
+    <w:lsdException w:name="HTML Variable" w:semiHidden="1" w:unhideWhenUsed="1"/>
+    <w:lsdException w:name="Normal Table" w:semiHidden="1" w:unhideWhenUsed="1"/>
+    <w:lsdException w:name="annotation subject" w:semiHidden="1" w:unhideWhenUsed="1"/>
+    <w:lsdException w:name="No List" w:semiHidden="1" w:unhideWhenUsed="1"/>
+    <w:lsdException w:name="Outline List 1" w:semiHidden="1" w:unhideWhenUsed="1"/>
+    <w:lsdException w:name="Outline List 2" w:semiHidden="1" w:unhideWhenUsed="1"/>
+    <w:lsdException w:name="Outline List 3" w:semiHidden="1" w:unhideWhenUsed="1"/>
+    <w:lsdException w:name="Table Simple 1" w:semiHidden="1" w:unhideWhenUsed="1"/>
+    <w:lsdException w:name="Table Simple 2" w:semiHidden="1" w:unhideWhenUsed="1"/>
+    <w:lsdException w:name="Table Simple 3" w:semiHidden="1" w:unhideWhenUsed="1"/>
+    <w:lsdException w:name="Table Classic 1" w:semiHidden="1" w:unhideWhenUsed="1"/>
+    <w:lsdException w:name="Table Classic 2" w:semiHidden="1" w:unhideWhenUsed="1"/>
+    <w:lsdException w:name="Table Classic 3" w:semiHidden="1" w:unhideWhenUsed="1"/>
+    <w:lsdException w:name="Table Classic 4" w:semiHidden="1" w:unhideWhenUsed="1"/>
+    <w:lsdException w:name="Table Colorful 1" w:semiHidden="1" w:unhideWhenUsed="1"/>
+    <w:lsdException w:name="Table Colorful 2" w:semiHidden="1" w:unhideWhenUsed="1"/>
+    <w:lsdException w:name="Table Colorful 3" w:semiHidden="1" w:unhideWhenUsed="1"/>
+    <w:lsdException w:name="Table Columns 1" w:semiHidden="1" w:unhideWhenUsed="1"/>
+    <w:lsdException w:name="Table Columns 2" w:semiHidden="1" w:unhideWhenUsed="1"/>
+    <w:lsdException w:name="Table Columns 3" w:semiHidden="1" w:unhideWhenUsed="1"/>
+    <w:lsdException w:name="Table Columns 4" w:semiHidden="1" w:unhideWhenUsed="1"/>
+    <w:lsdException w:name="Table Columns 5" w:semiHidden="1" w:unhideWhenUsed="1"/>
+    <w:lsdException w:name="Table Grid 1" w:semiHidden="1" w:unhideWhenUsed="1"/>
+    <w:lsdException w:name="Table Grid 2" w:semiHidden="1" w:unhideWhenUsed="1"/>
+    <w:lsdException w:name="Table Grid 3" w:semiHidden="1" w:unhideWhenUsed="1"/>
+    <w:lsdException w:name="Table Grid 4" w:semiHidden="1" w:unhideWhenUsed="1"/>
+    <w:lsdException w:name="Table Grid 5" w:semiHidden="1" w:unhideWhenUsed="1"/>
+    <w:lsdException w:name="Table Grid 6" w:semiHidden="1" w:unhideWhenUsed="1"/>
+    <w:lsdException w:name="Table Grid 7" w:semiHidden="1" w:unhideWhenUsed="1"/>
+    <w:lsdException w:name="Table Grid 8" w:semiHidden="1" w:unhideWhenUsed="1"/>
+    <w:lsdException w:name="Table List 1" w:semiHidden="1" w:unhideWhenUsed="1"/>
+    <w:lsdException w:name="Table List 2" w:semiHidden="1" w:unhideWhenUsed="1"/>
+    <w:lsdException w:name="Table List 3" w:semiHidden="1" w:unhideWhenUsed="1"/>
+    <w:lsdException w:name="Table List 4" w:semiHidden="1" w:unhideWhenUsed="1"/>
+    <w:lsdException w:name="Table List 5" w:semiHidden="1" w:unhideWhenUsed="1"/>
+    <w:lsdException w:name="Table List 6" w:semiHidden="1" w:unhideWhenUsed="1"/>
+    <w:lsdException w:name="Table List 7" w:semiHidden="1" w:unhideWhenUsed="1"/>
+    <w:lsdException w:name="Table List 8" w:semiHidden="1" w:unhideWhenUsed="1"/>
+    <w:lsdException w:name="Table 3D effects 1" w:semiHidden="1" w:unhideWhenUsed="1"/>
+    <w:lsdException w:name="Table 3D effects 2" w:semiHidden="1" w:unhideWhenUsed="1"/>
+    <w:lsdException w:name="Table 3D effects 3" w:semiHidden="1" w:unhideWhenUsed="1"/>
+    <w:lsdException w:name="Table Contemporary" w:semiHidden="1" w:unhideWhenUsed="1"/>
+    <w:lsdException w:name="Table Elegant" w:semiHidden="1" w:unhideWhenUsed="1"/>
+    <w:lsdException w:name="Table Professional" w:semiHidden="1" w:unhideWhenUsed="1"/>
+    <w:lsdException w:name="Table Subtle 1" w:semiHidden="1" w:unhideWhenUsed="1"/>
+    <w:lsdException w:name="Table Subtle 2" w:semiHidden="1" w:unhideWhenUsed="1"/>
+    <w:lsdException w:name="Table Web 1" w:semiHidden="1" w:unhideWhenUsed="1"/>
+    <w:lsdException w:name="Table Web 2" w:semiHidden="1" w:unhideWhenUsed="1"/>
+    <w:lsdException w:name="Table Web 3" w:semiHidden="1" w:unhideWhenUsed="1"/>
+    <w:lsdException w:name="Balloon Text" w:semiHidden="1" w:unhideWhenUsed="1"/>
+    <w:lsdException w:name="Table Grid" w:uiPriority="59"/>
+    <w:lsdException w:name="Table Theme" w:semiHidden="1" w:unhideWhenUsed="1"/>
+    <w:lsdException w:name="Note Level 1" w:semiHidden="1" w:unhideWhenUsed="1"/>
+    <w:lsdException w:name="Note Level 2" w:semiHidden="1" w:unhideWhenUsed="1"/>
+    <w:lsdException w:name="Note Level 3" w:semiHidden="1" w:unhideWhenUsed="1"/>
+    <w:lsdException w:name="Note Level 4" w:semiHidden="1" w:unhideWhenUsed="1"/>
+    <w:lsdException w:name="Note Level 5" w:semiHidden="1" w:unhideWhenUsed="1"/>
+    <w:lsdException w:name="Note Level 6" w:semiHidden="1" w:unhideWhenUsed="1"/>
+    <w:lsdException w:name="Note Level 7" w:semiHidden="1" w:unhideWhenUsed="1"/>
+    <w:lsdException w:name="Note Level 8" w:semiHidden="1" w:unhideWhenUsed="1"/>
+    <w:lsdException w:name="Note Level 9" w:semiHidden="1" w:unhideWhenUsed="1"/>
+    <w:lsdException w:name="Placeholder Text" w:semiHidden="1"/>
+    <w:lsdException w:name="No Spacing" w:uiPriority="1" w:qFormat="1"/>
+    <w:lsdException w:name="Light Shading" w:uiPriority="60"/>
+    <w:lsdException w:name="Light List" w:uiPriority="61"/>
+    <w:lsdException w:name="Light Grid" w:uiPriority="62"/>
+    <w:lsdException w:name="Medium Shading 1" w:uiPriority="63"/>
+    <w:lsdException w:name="Medium Shading 2" w:uiPriority="64"/>
+    <w:lsdException w:name="Medium List 1" w:uiPriority="65"/>
+    <w:lsdException w:name="Medium List 2" w:uiPriority="66"/>
+    <w:lsdException w:name="Medium Grid 1" w:uiPriority="67"/>
+    <w:lsdException w:name="Medium Grid 2" w:uiPriority="68"/>
+    <w:lsdException w:name="Medium Grid 3" w:uiPriority="69"/>
+    <w:lsdException w:name="Dark List" w:uiPriority="70"/>
+    <w:lsdException w:name="Colorful Shading" w:uiPriority="71"/>
+    <w:lsdException w:name="Colorful List" w:uiPriority="72"/>
+    <w:lsdException w:name="Colorful Grid" w:uiPriority="73"/>
+    <w:lsdException w:name="Light Shading Accent 1" w:uiPriority="60"/>
+    <w:lsdException w:name="Light List Accent 1" w:uiPriority="61"/>
+    <w:lsdException w:name="Light Grid Accent 1" w:uiPriority="62"/>
+    <w:lsdException w:name="Medium Shading 1 Accent 1" w:uiPriority="63"/>
+    <w:lsdException w:name="Medium Shading 2 Accent 1" w:uiPriority="64"/>
+    <w:lsdException w:name="Medium List 1 Accent 1" w:uiPriority="65"/>
+    <w:lsdException w:name="Revision" w:semiHidden="1"/>
+    <w:lsdException w:name="List Paragraph" w:uiPriority="34" w:qFormat="1"/>
+    <w:lsdException w:name="Quote" w:uiPriority="29" w:qFormat="1"/>
+    <w:lsdException w:name="Intense Quote" w:uiPriority="30" w:qFormat="1"/>
+    <w:lsdException w:name="Medium List 2 Accent 1" w:uiPriority="66"/>
+    <w:lsdException w:name="Medium Grid 1 Accent 1" w:uiPriority="67"/>
+    <w:lsdException w:name="Medium Grid 2 Accent 1" w:uiPriority="68"/>
+    <w:lsdException w:name="Medium Grid 3 Accent 1" w:uiPriority="69"/>
+    <w:lsdException w:name="Dark List Accent 1" w:uiPriority="70"/>
+    <w:lsdException w:name="Colorful Shading Accent 1" w:uiPriority="71"/>
+    <w:lsdException w:name="Colorful List Accent 1" w:uiPriority="72"/>
+    <w:lsdException w:name="Colorful Grid Accent 1" w:uiPriority="73"/>
+    <w:lsdException w:name="Light Shading Accent 2" w:uiPriority="60"/>
+    <w:lsdException w:name="Light List Accent 2" w:uiPriority="61"/>
+    <w:lsdException w:name="Light Grid Accent 2" w:uiPriority="62"/>
+    <w:lsdException w:name="Medium Shading 1 Accent 2" w:uiPriority="63"/>
+    <w:lsdException w:name="Medium Shading 2 Accent 2" w:uiPriority="64"/>
+    <w:lsdException w:name="Medium List 1 Accent 2" w:uiPriority="65"/>
+    <w:lsdException w:name="Medium List 2 Accent 2" w:uiPriority="66"/>
+    <w:lsdException w:name="Medium Grid 1 Accent 2" w:uiPriority="67"/>
+    <w:lsdException w:name="Medium Grid 2 Accent 2" w:uiPriority="68"/>
+    <w:lsdException w:name="Medium Grid 3 Accent 2" w:uiPriority="69"/>
+    <w:lsdException w:name="Dark List Accent 2" w:uiPriority="70"/>
+    <w:lsdException w:name="Colorful Shading Accent 2" w:uiPriority="71"/>
+    <w:lsdException w:name="Colorful List Accent 2" w:uiPriority="72"/>
+    <w:lsdException w:name="Colorful Grid Accent 2" w:uiPriority="73"/>
+    <w:lsdException w:name="Light Shading Accent 3" w:uiPriority="60"/>
+    <w:lsdException w:name="Light List Accent 3" w:uiPriority="61"/>
+    <w:lsdException w:name="Light Grid Accent 3" w:uiPriority="62"/>
+    <w:lsdException w:name="Medium Shading 1 Accent 3" w:uiPriority="63"/>
+    <w:lsdException w:name="Medium Shading 2 Accent 3" w:uiPriority="64"/>
+    <w:lsdException w:name="Medium List 1 Accent 3" w:uiPriority="65"/>
+    <w:lsdException w:name="Medium List 2 Accent 3" w:uiPriority="66"/>
+    <w:lsdException w:name="Medium Grid 1 Accent 3" w:uiPriority="67"/>
+    <w:lsdException w:name="Medium Grid 2 Accent 3" w:uiPriority="68"/>
+    <w:lsdException w:name="Medium Grid 3 Accent 3" w:uiPriority="69"/>
+    <w:lsdException w:name="Dark List Accent 3" w:uiPriority="70"/>
+    <w:lsdException w:name="Colorful Shading Accent 3" w:uiPriority="71"/>
+    <w:lsdException w:name="Colorful List Accent 3" w:uiPriority="72"/>
+    <w:lsdException w:name="Colorful Grid Accent 3" w:uiPriority="73"/>
+    <w:lsdException w:name="Light Shading Accent 4" w:uiPriority="60"/>
+    <w:lsdException w:name="Light List Accent 4" w:uiPriority="61"/>
+    <w:lsdException w:name="Light Grid Accent 4" w:uiPriority="62"/>
+    <w:lsdException w:name="Medium Shading 1 Accent 4" w:uiPriority="63"/>
+    <w:lsdException w:name="Medium Shading 2 Accent 4" w:uiPriority="64"/>
+    <w:lsdException w:name="Medium List 1 Accent 4" w:uiPriority="65"/>
+    <w:lsdException w:name="Medium List 2 Accent 4" w:uiPriority="66"/>
+    <w:lsdException w:name="Medium Grid 1 Accent 4" w:uiPriority="67"/>
+    <w:lsdException w:name="Medium Grid 2 Accent 4" w:uiPriority="68"/>
+    <w:lsdException w:name="Medium Grid 3 Accent 4" w:uiPriority="69"/>
+    <w:lsdException w:name="Dark List Accent 4" w:uiPriority="70"/>
+    <w:lsdException w:name="Colorful Shading Accent 4" w:uiPriority="71"/>
+    <w:lsdException w:name="Colorful List Accent 4" w:uiPriority="72"/>
+    <w:lsdException w:name="Colorful Grid Accent 4" w:uiPriority="73"/>
+    <w:lsdException w:name="Light Shading Accent 5" w:uiPriority="60"/>
+    <w:lsdException w:name="Light List Accent 5" w:uiPriority="61"/>
+    <w:lsdException w:name="Light Grid Accent 5" w:uiPriority="62"/>
+    <w:lsdException w:name="Medium Shading 1 Accent 5" w:uiPriority="63"/>
+    <w:lsdException w:name="Medium Shading 2 Accent 5" w:uiPriority="64"/>
+    <w:lsdException w:name="Medium List 1 Accent 5" w:uiPriority="65"/>
+    <w:lsdException w:name="Medium List 2 Accent 5" w:uiPriority="66"/>
+    <w:lsdException w:name="Medium Grid 1 Accent 5" w:uiPriority="67"/>
+    <w:lsdException w:name="Medium Grid 2 Accent 5" w:uiPriority="68"/>
+    <w:lsdException w:name="Medium Grid 3 Accent 5" w:uiPriority="69"/>
+    <w:lsdException w:name="Dark List Accent 5" w:uiPriority="70"/>
+    <w:lsdException w:name="Colorful Shading Accent 5" w:uiPriority="71"/>
+    <w:lsdException w:name="Colorful List Accent 5" w:uiPriority="72"/>
+    <w:lsdException w:name="Colorful Grid Accent 5" w:uiPriority="73"/>
+    <w:lsdException w:name="Light Shading Accent 6" w:uiPriority="60"/>
+    <w:lsdException w:name="Light List Accent 6" w:uiPriority="61"/>
+    <w:lsdException w:name="Light Grid Accent 6" w:uiPriority="62"/>
+    <w:lsdException w:name="Medium Shading 1 Accent 6" w:uiPriority="63"/>
+    <w:lsdException w:name="Medium Shading 2 Accent 6" w:uiPriority="64"/>
+    <w:lsdException w:name="Medium List 1 Accent 6" w:uiPriority="65"/>
+    <w:lsdException w:name="Medium List 2 Accent 6" w:uiPriority="66"/>
+    <w:lsdException w:name="Medium Grid 1 Accent 6" w:uiPriority="67"/>
+    <w:lsdException w:name="Medium Grid 2 Accent 6" w:uiPriority="68"/>
+    <w:lsdException w:name="Medium Grid 3 Accent 6" w:uiPriority="69"/>
+    <w:lsdException w:name="Dark List Accent 6" w:uiPriority="70"/>
+    <w:lsdException w:name="Colorful Shading Accent 6" w:uiPriority="71"/>
+    <w:lsdException w:name="Colorful List Accent 6" w:uiPriority="72"/>
+    <w:lsdException w:name="Colorful Grid Accent 6" w:uiPriority="73"/>
+    <w:lsdException w:name="Subtle Emphasis" w:uiPriority="19" w:qFormat="1"/>
+    <w:lsdException w:name="Intense Emphasis" w:uiPriority="21" w:qFormat="1"/>
+    <w:lsdException w:name="Subtle Reference" w:uiPriority="31" w:qFormat="1"/>
+    <w:lsdException w:name="Intense Reference" w:uiPriority="32" w:qFormat="1"/>
+    <w:lsdException w:name="Book Title" w:uiPriority="33" w:qFormat="1"/>
+    <w:lsdException w:name="Bibliography" w:semiHidden="1" w:uiPriority="37" w:unhideWhenUsed="1"/>
+    <w:lsdException w:name="TOC Heading" w:semiHidden="1" w:uiPriority="39" w:unhideWhenUsed="1" w:qFormat="1"/>
+    <w:lsdException w:name="Plain Table 1" w:uiPriority="41"/>
+    <w:lsdException w:name="Plain Table 2" w:uiPriority="42"/>
+    <w:lsdException w:name="Plain Table 3" w:uiPriority="43"/>
+    <w:lsdException w:name="Plain Table 4" w:uiPriority="44"/>
+    <w:lsdException w:name="Plain Table 5" w:uiPriority="45"/>
+    <w:lsdException w:name="Grid Table Light" w:uiPriority="40"/>
+    <w:lsdException w:name="Grid Table 1 Light" w:uiPriority="46"/>
+    <w:lsdException w:name="Grid Table 2" w:uiPriority="47"/>
+    <w:lsdException w:name="Grid Table 3" w:uiPriority="48"/>
+    <w:lsdException w:name="Grid Table 4" w:uiPriority="49"/>
+    <w:lsdException w:name="Grid Table 5 Dark" w:uiPriority="50"/>
+    <w:lsdException w:name="Grid Table 6 Colorful" w:uiPriority="51"/>
+    <w:lsdException w:name="Grid Table 7 Colorful" w:uiPriority="52"/>
+    <w:lsdException w:name="Grid Table 1 Light Accent 1" w:uiPriority="46"/>
+    <w:lsdException w:name="Grid Table 2 Accent 1" w:uiPriority="47"/>
+    <w:lsdException w:name="Grid Table 3 Accent 1" w:uiPriority="48"/>
+    <w:lsdException w:name="Grid Table 4 Accent 1" w:uiPriority="49"/>
+    <w:lsdException w:name="Grid Table 5 Dark Accent 1" w:uiPriority="50"/>
+    <w:lsdException w:name="Grid Table 6 Colorful Accent 1" w:uiPriority="51"/>
+    <w:lsdException w:name="Grid Table 7 Colorful Accent 1" w:uiPriority="52"/>
+    <w:lsdException w:name="Grid Table 1 Light Accent 2" w:uiPriority="46"/>
+    <w:lsdException w:name="Grid Table 2 Accent 2" w:uiPriority="47"/>
+    <w:lsdException w:name="Grid Table 3 Accent 2" w:uiPriority="48"/>
+    <w:lsdException w:name="Grid Table 4 Accent 2" w:uiPriority="49"/>
+    <w:lsdException w:name="Grid Table 5 Dark Accent 2" w:uiPriority="50"/>
+    <w:lsdException w:name="Grid Table 6 Colorful Accent 2" w:uiPriority="51"/>
+    <w:lsdException w:name="Grid Table 7 Colorful Accent 2" w:uiPriority="52"/>
+    <w:lsdException w:name="Grid Table 1 Light Accent 3" w:uiPriority="46"/>
+    <w:lsdException w:name="Grid Table 2 Accent 3" w:uiPriority="47"/>
+    <w:lsdException w:name="Grid Table 3 Accent 3" w:uiPriority="48"/>
+    <w:lsdException w:name="Grid Table 4 Accent 3" w:uiPriority="49"/>
+    <w:lsdException w:name="Grid Table 5 Dark Accent 3" w:uiPriority="50"/>
+    <w:lsdException w:name="Grid Table 6 Colorful Accent 3" w:uiPriority="51"/>
+    <w:lsdException w:name="Grid Table 7 Colorful Accent 3" w:uiPriority="52"/>
+    <w:lsdException w:name="Grid Table 1 Light Accent 4" w:uiPriority="46"/>
+    <w:lsdException w:name="Grid Table 2 Accent 4" w:uiPriority="47"/>
+    <w:lsdException w:name="Grid Table 3 Accent 4" w:uiPriority="48"/>
+    <w:lsdException w:name="Grid Table 4 Accent 4" w:uiPriority="49"/>
+    <w:lsdException w:name="Grid Table 5 Dark Accent 4" w:uiPriority="50"/>
+    <w:lsdException w:name="Grid Table 6 Colorful Accent 4" w:uiPriority="51"/>
+    <w:lsdException w:name="Grid Table 7 Colorful Accent 4" w:uiPriority="52"/>
+    <w:lsdException w:name="Grid Table 1 Light Accent 5" w:uiPriority="46"/>
+    <w:lsdException w:name="Grid Table 2 Accent 5" w:uiPriority="47"/>
+    <w:lsdException w:name="Grid Table 3 Accent 5" w:uiPriority="48"/>
+    <w:lsdException w:name="Grid Table 4 Accent 5" w:uiPriority="49"/>
+    <w:lsdException w:name="Grid Table 5 Dark Accent 5" w:uiPriority="50"/>
+    <w:lsdException w:name="Grid Table 6 Colorful Accent 5" w:uiPriority="51"/>
+    <w:lsdException w:name="Grid Table 7 Colorful Accent 5" w:uiPriority="52"/>
+    <w:lsdException w:name="Grid Table 1 Light Accent 6" w:uiPriority="46"/>
+    <w:lsdException w:name="Grid Table 2 Accent 6" w:uiPriority="47"/>
+    <w:lsdException w:name="Grid Table 3 Accent 6" w:uiPriority="48"/>
+    <w:lsdException w:name="Grid Table 4 Accent 6" w:uiPriority="49"/>
+    <w:lsdException w:name="Grid Table 5 Dark Accent 6" w:uiPriority="50"/>
+    <w:lsdException w:name="Grid Table 6 Colorful Accent 6" w:uiPriority="51"/>
+    <w:lsdException w:name="Grid Table 7 Colorful Accent 6" w:uiPriority="52"/>
+    <w:lsdException w:name="List Table 1 Light" w:uiPriority="46"/>
+    <w:lsdException w:name="List Table 2" w:uiPriority="47"/>
+    <w:lsdException w:name="List Table 3" w:uiPriority="48"/>
+    <w:lsdException w:name="List Table 4" w:uiPriority="49"/>
+    <w:lsdException w:name="List Table 5 Dark" w:uiPriority="50"/>
+    <w:lsdException w:name="List Table 6 Colorful" w:uiPriority="51"/>
+    <w:lsdException w:name="List Table 7 Colorful" w:uiPriority="52"/>
+    <w:lsdException w:name="List Table 1 Light Accent 1" w:uiPriority="46"/>
+    <w:lsdException w:name="List Table 2 Accent 1" w:uiPriority="47"/>
+    <w:lsdException w:name="List Table 3 Accent 1" w:uiPriority="48"/>
+    <w:lsdException w:name="List Table 4 Accent 1" w:uiPriority="49"/>
+    <w:lsdException w:name="List Table 5 Dark Accent 1" w:uiPriority="50"/>
+    <w:lsdException w:name="List Table 6 Colorful Accent 1" w:uiPriority="51"/>
+    <w:lsdException w:name="List Table 7 Colorful Accent 1" w:uiPriority="52"/>
+    <w:lsdException w:name="List Table 1 Light Accent 2" w:uiPriority="46"/>
+    <w:lsdException w:name="List Table 2 Accent 2" w:uiPriority="47"/>
+    <w:lsdException w:name="List Table 3 Accent 2" w:uiPriority="48"/>
+    <w:lsdException w:name="List Table 4 Accent 2" w:uiPriority="49"/>
+    <w:lsdException w:name="List Table 5 Dark Accent 2" w:uiPriority="50"/>
+    <w:lsdException w:name="List Table 6 Colorful Accent 2" w:uiPriority="51"/>
+    <w:lsdException w:name="List Table 7 Colorful Accent 2" w:uiPriority="52"/>
+    <w:lsdException w:name="List Table 1 Light Accent 3" w:uiPriority="46"/>
+    <w:lsdException w:name="List Table 2 Accent 3" w:uiPriority="47"/>
+    <w:lsdException w:name="List Table 3 Accent 3" w:uiPriority="48"/>
+    <w:lsdException w:name="List Table 4 Accent 3" w:uiPriority="49"/>
+    <w:lsdException w:name="List Table 5 Dark Accent 3" w:uiPriority="50"/>
+    <w:lsdException w:name="List Table 6 Colorful Accent 3" w:uiPriority="51"/>
+    <w:lsdException w:name="List Table 7 Colorful Accent 3" w:uiPriority="52"/>
+    <w:lsdException w:name="List Table 1 Light Accent 4" w:uiPriority="46"/>
+    <w:lsdException w:name="List Table 2 Accent 4" w:uiPriority="47"/>
+    <w:lsdException w:name="List Table 3 Accent 4" w:uiPriority="48"/>
+    <w:lsdException w:name="List Table 4 Accent 4" w:uiPriority="49"/>
+    <w:lsdException w:name="List Table 5 Dark Accent 4" w:uiPriority="50"/>
+    <w:lsdException w:name="List Table 6 Colorful Accent 4" w:uiPriority="51"/>
+    <w:lsdException w:name="List Table 7 Colorful Accent 4" w:uiPriority="52"/>
+    <w:lsdException w:name="List Table 1 Light Accent 5" w:uiPriority="46"/>
+    <w:lsdException w:name="List Table 2 Accent 5" w:uiPriority="47"/>
+    <w:lsdException w:name="List Table 3 Accent 5" w:uiPriority="48"/>
+    <w:lsdException w:name="List Table 4 Accent 5" w:uiPriority="49"/>
+    <w:lsdException w:name="List Table 5 Dark Accent 5" w:uiPriority="50"/>
+    <w:lsdException w:name="List Table 6 Colorful Accent 5" w:uiPriority="51"/>
+    <w:lsdException w:name="List Table 7 Colorful Accent 5" w:uiPriority="52"/>
+    <w:lsdException w:name="List Table 1 Light Accent 6" w:uiPriority="46"/>
+    <w:lsdException w:name="List Table 2 Accent 6" w:uiPriority="47"/>
+    <w:lsdException w:name="List Table 3 Accent 6" w:uiPriority="48"/>
+    <w:lsdException w:name="List Table 4 Accent 6" w:uiPriority="49"/>
+    <w:lsdException w:name="List Table 5 Dark Accent 6" w:uiPriority="50"/>
+    <w:lsdException w:name="List Table 6 Colorful Accent 6" w:uiPriority="51"/>
+    <w:lsdException w:name="List Table 7 Colorful Accent 6" w:uiPriority="52"/>
+    <w:lsdException w:name="Mention" w:semiHidden="1" w:unhideWhenUsed="1"/>
+    <w:lsdException w:name="Smart Hyperlink" w:semiHidden="1" w:unhideWhenUsed="1"/>
   </w:latentStyles>
   <w:style w:type="paragraph" w:default="1" w:styleId="Normal">
     <w:name w:val="Normal"/>
@@ -5142,321 +5164,8 @@
 </w:styles>
 </file>
 
-<file path=word/glossary/stylesWithEffects.xml><?xml version="1.0" encoding="utf-8"?>
-<w:styles xmlns:wpc="http://schemas.microsoft.com/office/word/2010/wordprocessingCanvas" xmlns:mo="http://schemas.microsoft.com/office/mac/office/2008/main" xmlns:mc="http://schemas.openxmlformats.org/markup-compatibility/2006" xmlns:mv="urn:schemas-microsoft-com:mac:vml" xmlns:o="urn:schemas-microsoft-com:office:office" xmlns:r="http://schemas.openxmlformats.org/officeDocument/2006/relationships" xmlns:m="http://schemas.openxmlformats.org/officeDocument/2006/math" xmlns:v="urn:schemas-microsoft-com:vml" xmlns:wp14="http://schemas.microsoft.com/office/word/2010/wordprocessingDrawing" xmlns:wp="http://schemas.openxmlformats.org/drawingml/2006/wordprocessingDrawing" xmlns:w10="urn:schemas-microsoft-com:office:word" xmlns:w="http://schemas.openxmlformats.org/wordprocessingml/2006/main" xmlns:w14="http://schemas.microsoft.com/office/word/2010/wordml" xmlns:wpg="http://schemas.microsoft.com/office/word/2010/wordprocessingGroup" xmlns:wpi="http://schemas.microsoft.com/office/word/2010/wordprocessingInk" xmlns:wne="http://schemas.microsoft.com/office/word/2006/wordml" xmlns:wps="http://schemas.microsoft.com/office/word/2010/wordprocessingShape" mc:Ignorable="w14 wp14">
-  <w:docDefaults>
-    <w:rPrDefault>
-      <w:rPr>
-        <w:rFonts w:asciiTheme="minorHAnsi" w:eastAsiaTheme="minorEastAsia" w:hAnsiTheme="minorHAnsi" w:cstheme="minorBidi"/>
-        <w:sz w:val="22"/>
-        <w:szCs w:val="22"/>
-        <w:lang w:val="en-US" w:eastAsia="en-US" w:bidi="ar-SA"/>
-      </w:rPr>
-    </w:rPrDefault>
-    <w:pPrDefault>
-      <w:pPr>
-        <w:spacing w:after="200" w:line="276" w:lineRule="auto"/>
-      </w:pPr>
-    </w:pPrDefault>
-  </w:docDefaults>
-  <w:latentStyles w:defLockedState="0" w:defUIPriority="99" w:defSemiHidden="1" w:defUnhideWhenUsed="1" w:defQFormat="0" w:count="276">
-    <w:lsdException w:name="Normal" w:semiHidden="0" w:uiPriority="0" w:unhideWhenUsed="0" w:qFormat="1"/>
-    <w:lsdException w:name="heading 1" w:semiHidden="0" w:uiPriority="9" w:unhideWhenUsed="0" w:qFormat="1"/>
-    <w:lsdException w:name="heading 2" w:uiPriority="9" w:qFormat="1"/>
-    <w:lsdException w:name="heading 3" w:uiPriority="9" w:qFormat="1"/>
-    <w:lsdException w:name="heading 4" w:uiPriority="9" w:qFormat="1"/>
-    <w:lsdException w:name="heading 5" w:uiPriority="9" w:qFormat="1"/>
-    <w:lsdException w:name="heading 6" w:uiPriority="9" w:qFormat="1"/>
-    <w:lsdException w:name="heading 7" w:uiPriority="9" w:qFormat="1"/>
-    <w:lsdException w:name="heading 8" w:uiPriority="9" w:qFormat="1"/>
-    <w:lsdException w:name="heading 9" w:uiPriority="9" w:qFormat="1"/>
-    <w:lsdException w:name="toc 1" w:uiPriority="39"/>
-    <w:lsdException w:name="toc 2" w:uiPriority="39"/>
-    <w:lsdException w:name="toc 3" w:uiPriority="39"/>
-    <w:lsdException w:name="toc 4" w:uiPriority="39"/>
-    <w:lsdException w:name="toc 5" w:uiPriority="39"/>
-    <w:lsdException w:name="toc 6" w:uiPriority="39"/>
-    <w:lsdException w:name="toc 7" w:uiPriority="39"/>
-    <w:lsdException w:name="toc 8" w:uiPriority="39"/>
-    <w:lsdException w:name="toc 9" w:uiPriority="39"/>
-    <w:lsdException w:name="caption" w:uiPriority="35" w:qFormat="1"/>
-    <w:lsdException w:name="Title" w:semiHidden="0" w:uiPriority="10" w:unhideWhenUsed="0" w:qFormat="1"/>
-    <w:lsdException w:name="Default Paragraph Font" w:uiPriority="1"/>
-    <w:lsdException w:name="Subtitle" w:semiHidden="0" w:uiPriority="11" w:unhideWhenUsed="0" w:qFormat="1"/>
-    <w:lsdException w:name="Strong" w:semiHidden="0" w:uiPriority="22" w:unhideWhenUsed="0" w:qFormat="1"/>
-    <w:lsdException w:name="Emphasis" w:semiHidden="0" w:uiPriority="20" w:unhideWhenUsed="0" w:qFormat="1"/>
-    <w:lsdException w:name="Table Grid" w:semiHidden="0" w:uiPriority="59" w:unhideWhenUsed="0"/>
-    <w:lsdException w:name="Placeholder Text" w:unhideWhenUsed="0"/>
-    <w:lsdException w:name="No Spacing" w:semiHidden="0" w:uiPriority="1" w:unhideWhenUsed="0" w:qFormat="1"/>
-    <w:lsdException w:name="Light Shading" w:semiHidden="0" w:uiPriority="60" w:unhideWhenUsed="0"/>
-    <w:lsdException w:name="Light List" w:semiHidden="0" w:uiPriority="61" w:unhideWhenUsed="0"/>
-    <w:lsdException w:name="Light Grid" w:semiHidden="0" w:uiPriority="62" w:unhideWhenUsed="0"/>
-    <w:lsdException w:name="Medium Shading 1" w:semiHidden="0" w:uiPriority="63" w:unhideWhenUsed="0"/>
-    <w:lsdException w:name="Medium Shading 2" w:semiHidden="0" w:uiPriority="64" w:unhideWhenUsed="0"/>
-    <w:lsdException w:name="Medium List 1" w:semiHidden="0" w:uiPriority="65" w:unhideWhenUsed="0"/>
-    <w:lsdException w:name="Medium List 2" w:semiHidden="0" w:uiPriority="66" w:unhideWhenUsed="0"/>
-    <w:lsdException w:name="Medium Grid 1" w:semiHidden="0" w:uiPriority="67" w:unhideWhenUsed="0"/>
-    <w:lsdException w:name="Medium Grid 2" w:semiHidden="0" w:uiPriority="68" w:unhideWhenUsed="0"/>
-    <w:lsdException w:name="Medium Grid 3" w:semiHidden="0" w:uiPriority="69" w:unhideWhenUsed="0"/>
-    <w:lsdException w:name="Dark List" w:semiHidden="0" w:uiPriority="70" w:unhideWhenUsed="0"/>
-    <w:lsdException w:name="Colorful Shading" w:semiHidden="0" w:uiPriority="71" w:unhideWhenUsed="0"/>
-    <w:lsdException w:name="Colorful List" w:semiHidden="0" w:uiPriority="72" w:unhideWhenUsed="0"/>
-    <w:lsdException w:name="Colorful Grid" w:semiHidden="0" w:uiPriority="73" w:unhideWhenUsed="0"/>
-    <w:lsdException w:name="Light Shading Accent 1" w:semiHidden="0" w:uiPriority="60" w:unhideWhenUsed="0"/>
-    <w:lsdException w:name="Light List Accent 1" w:semiHidden="0" w:uiPriority="61" w:unhideWhenUsed="0"/>
-    <w:lsdException w:name="Light Grid Accent 1" w:semiHidden="0" w:uiPriority="62" w:unhideWhenUsed="0"/>
-    <w:lsdException w:name="Medium Shading 1 Accent 1" w:semiHidden="0" w:uiPriority="63" w:unhideWhenUsed="0"/>
-    <w:lsdException w:name="Medium Shading 2 Accent 1" w:semiHidden="0" w:uiPriority="64" w:unhideWhenUsed="0"/>
-    <w:lsdException w:name="Medium List 1 Accent 1" w:semiHidden="0" w:uiPriority="65" w:unhideWhenUsed="0"/>
-    <w:lsdException w:name="Revision" w:unhideWhenUsed="0"/>
-    <w:lsdException w:name="List Paragraph" w:semiHidden="0" w:uiPriority="34" w:unhideWhenUsed="0" w:qFormat="1"/>
-    <w:lsdException w:name="Quote" w:semiHidden="0" w:uiPriority="29" w:unhideWhenUsed="0" w:qFormat="1"/>
-    <w:lsdException w:name="Intense Quote" w:semiHidden="0" w:uiPriority="30" w:unhideWhenUsed="0" w:qFormat="1"/>
-    <w:lsdException w:name="Medium List 2 Accent 1" w:semiHidden="0" w:uiPriority="66" w:unhideWhenUsed="0"/>
-    <w:lsdException w:name="Medium Grid 1 Accent 1" w:semiHidden="0" w:uiPriority="67" w:unhideWhenUsed="0"/>
-    <w:lsdException w:name="Medium Grid 2 Accent 1" w:semiHidden="0" w:uiPriority="68" w:unhideWhenUsed="0"/>
-    <w:lsdException w:name="Medium Grid 3 Accent 1" w:semiHidden="0" w:uiPriority="69" w:unhideWhenUsed="0"/>
-    <w:lsdException w:name="Dark List Accent 1" w:semiHidden="0" w:uiPriority="70" w:unhideWhenUsed="0"/>
-    <w:lsdException w:name="Colorful Shading Accent 1" w:semiHidden="0" w:uiPriority="71" w:unhideWhenUsed="0"/>
-    <w:lsdException w:name="Colorful List Accent 1" w:semiHidden="0" w:uiPriority="72" w:unhideWhenUsed="0"/>
-    <w:lsdException w:name="Colorful Grid Accent 1" w:semiHidden="0" w:uiPriority="73" w:unhideWhenUsed="0"/>
-    <w:lsdException w:name="Light Shading Accent 2" w:semiHidden="0" w:uiPriority="60" w:unhideWhenUsed="0"/>
-    <w:lsdException w:name="Light List Accent 2" w:semiHidden="0" w:uiPriority="61" w:unhideWhenUsed="0"/>
-    <w:lsdException w:name="Light Grid Accent 2" w:semiHidden="0" w:uiPriority="62" w:unhideWhenUsed="0"/>
-    <w:lsdException w:name="Medium Shading 1 Accent 2" w:semiHidden="0" w:uiPriority="63" w:unhideWhenUsed="0"/>
-    <w:lsdException w:name="Medium Shading 2 Accent 2" w:semiHidden="0" w:uiPriority="64" w:unhideWhenUsed="0"/>
-    <w:lsdException w:name="Medium List 1 Accent 2" w:semiHidden="0" w:uiPriority="65" w:unhideWhenUsed="0"/>
-    <w:lsdException w:name="Medium List 2 Accent 2" w:semiHidden="0" w:uiPriority="66" w:unhideWhenUsed="0"/>
-    <w:lsdException w:name="Medium Grid 1 Accent 2" w:semiHidden="0" w:uiPriority="67" w:unhideWhenUsed="0"/>
-    <w:lsdException w:name="Medium Grid 2 Accent 2" w:semiHidden="0" w:uiPriority="68" w:unhideWhenUsed="0"/>
-    <w:lsdException w:name="Medium Grid 3 Accent 2" w:semiHidden="0" w:uiPriority="69" w:unhideWhenUsed="0"/>
-    <w:lsdException w:name="Dark List Accent 2" w:semiHidden="0" w:uiPriority="70" w:unhideWhenUsed="0"/>
-    <w:lsdException w:name="Colorful Shading Accent 2" w:semiHidden="0" w:uiPriority="71" w:unhideWhenUsed="0"/>
-    <w:lsdException w:name="Colorful List Accent 2" w:semiHidden="0" w:uiPriority="72" w:unhideWhenUsed="0"/>
-    <w:lsdException w:name="Colorful Grid Accent 2" w:semiHidden="0" w:uiPriority="73" w:unhideWhenUsed="0"/>
-    <w:lsdException w:name="Light Shading Accent 3" w:semiHidden="0" w:uiPriority="60" w:unhideWhenUsed="0"/>
-    <w:lsdException w:name="Light List Accent 3" w:semiHidden="0" w:uiPriority="61" w:unhideWhenUsed="0"/>
-    <w:lsdException w:name="Light Grid Accent 3" w:semiHidden="0" w:uiPriority="62" w:unhideWhenUsed="0"/>
-    <w:lsdException w:name="Medium Shading 1 Accent 3" w:semiHidden="0" w:uiPriority="63" w:unhideWhenUsed="0"/>
-    <w:lsdException w:name="Medium Shading 2 Accent 3" w:semiHidden="0" w:uiPriority="64" w:unhideWhenUsed="0"/>
-    <w:lsdException w:name="Medium List 1 Accent 3" w:semiHidden="0" w:uiPriority="65" w:unhideWhenUsed="0"/>
-    <w:lsdException w:name="Medium List 2 Accent 3" w:semiHidden="0" w:uiPriority="66" w:unhideWhenUsed="0"/>
-    <w:lsdException w:name="Medium Grid 1 Accent 3" w:semiHidden="0" w:uiPriority="67" w:unhideWhenUsed="0"/>
-    <w:lsdException w:name="Medium Grid 2 Accent 3" w:semiHidden="0" w:uiPriority="68" w:unhideWhenUsed="0"/>
-    <w:lsdException w:name="Medium Grid 3 Accent 3" w:semiHidden="0" w:uiPriority="69" w:unhideWhenUsed="0"/>
-    <w:lsdException w:name="Dark List Accent 3" w:semiHidden="0" w:uiPriority="70" w:unhideWhenUsed="0"/>
-    <w:lsdException w:name="Colorful Shading Accent 3" w:semiHidden="0" w:uiPriority="71" w:unhideWhenUsed="0"/>
-    <w:lsdException w:name="Colorful List Accent 3" w:semiHidden="0" w:uiPriority="72" w:unhideWhenUsed="0"/>
-    <w:lsdException w:name="Colorful Grid Accent 3" w:semiHidden="0" w:uiPriority="73" w:unhideWhenUsed="0"/>
-    <w:lsdException w:name="Light Shading Accent 4" w:semiHidden="0" w:uiPriority="60" w:unhideWhenUsed="0"/>
-    <w:lsdException w:name="Light List Accent 4" w:semiHidden="0" w:uiPriority="61" w:unhideWhenUsed="0"/>
-    <w:lsdException w:name="Light Grid Accent 4" w:semiHidden="0" w:uiPriority="62" w:unhideWhenUsed="0"/>
-    <w:lsdException w:name="Medium Shading 1 Accent 4" w:semiHidden="0" w:uiPriority="63" w:unhideWhenUsed="0"/>
-    <w:lsdException w:name="Medium Shading 2 Accent 4" w:semiHidden="0" w:uiPriority="64" w:unhideWhenUsed="0"/>
-    <w:lsdException w:name="Medium List 1 Accent 4" w:semiHidden="0" w:uiPriority="65" w:unhideWhenUsed="0"/>
-    <w:lsdException w:name="Medium List 2 Accent 4" w:semiHidden="0" w:uiPriority="66" w:unhideWhenUsed="0"/>
-    <w:lsdException w:name="Medium Grid 1 Accent 4" w:semiHidden="0" w:uiPriority="67" w:unhideWhenUsed="0"/>
-    <w:lsdException w:name="Medium Grid 2 Accent 4" w:semiHidden="0" w:uiPriority="68" w:unhideWhenUsed="0"/>
-    <w:lsdException w:name="Medium Grid 3 Accent 4" w:semiHidden="0" w:uiPriority="69" w:unhideWhenUsed="0"/>
-    <w:lsdException w:name="Dark List Accent 4" w:semiHidden="0" w:uiPriority="70" w:unhideWhenUsed="0"/>
-    <w:lsdException w:name="Colorful Shading Accent 4" w:semiHidden="0" w:uiPriority="71" w:unhideWhenUsed="0"/>
-    <w:lsdException w:name="Colorful List Accent 4" w:semiHidden="0" w:uiPriority="72" w:unhideWhenUsed="0"/>
-    <w:lsdException w:name="Colorful Grid Accent 4" w:semiHidden="0" w:uiPriority="73" w:unhideWhenUsed="0"/>
-    <w:lsdException w:name="Light Shading Accent 5" w:semiHidden="0" w:uiPriority="60" w:unhideWhenUsed="0"/>
-    <w:lsdException w:name="Light List Accent 5" w:semiHidden="0" w:uiPriority="61" w:unhideWhenUsed="0"/>
-    <w:lsdException w:name="Light Grid Accent 5" w:semiHidden="0" w:uiPriority="62" w:unhideWhenUsed="0"/>
-    <w:lsdException w:name="Medium Shading 1 Accent 5" w:semiHidden="0" w:uiPriority="63" w:unhideWhenUsed="0"/>
-    <w:lsdException w:name="Medium Shading 2 Accent 5" w:semiHidden="0" w:uiPriority="64" w:unhideWhenUsed="0"/>
-    <w:lsdException w:name="Medium List 1 Accent 5" w:semiHidden="0" w:uiPriority="65" w:unhideWhenUsed="0"/>
-    <w:lsdException w:name="Medium List 2 Accent 5" w:semiHidden="0" w:uiPriority="66" w:unhideWhenUsed="0"/>
-    <w:lsdException w:name="Medium Grid 1 Accent 5" w:semiHidden="0" w:uiPriority="67" w:unhideWhenUsed="0"/>
-    <w:lsdException w:name="Medium Grid 2 Accent 5" w:semiHidden="0" w:uiPriority="68" w:unhideWhenUsed="0"/>
-    <w:lsdException w:name="Medium Grid 3 Accent 5" w:semiHidden="0" w:uiPriority="69" w:unhideWhenUsed="0"/>
-    <w:lsdException w:name="Dark List Accent 5" w:semiHidden="0" w:uiPriority="70" w:unhideWhenUsed="0"/>
-    <w:lsdException w:name="Colorful Shading Accent 5" w:semiHidden="0" w:uiPriority="71" w:unhideWhenUsed="0"/>
-    <w:lsdException w:name="Colorful List Accent 5" w:semiHidden="0" w:uiPriority="72" w:unhideWhenUsed="0"/>
-    <w:lsdException w:name="Colorful Grid Accent 5" w:semiHidden="0" w:uiPriority="73" w:unhideWhenUsed="0"/>
-    <w:lsdException w:name="Light Shading Accent 6" w:semiHidden="0" w:uiPriority="60" w:unhideWhenUsed="0"/>
-    <w:lsdException w:name="Light List Accent 6" w:semiHidden="0" w:uiPriority="61" w:unhideWhenUsed="0"/>
-    <w:lsdException w:name="Light Grid Accent 6" w:semiHidden="0" w:uiPriority="62" w:unhideWhenUsed="0"/>
-    <w:lsdException w:name="Medium Shading 1 Accent 6" w:semiHidden="0" w:uiPriority="63" w:unhideWhenUsed="0"/>
-    <w:lsdException w:name="Medium Shading 2 Accent 6" w:semiHidden="0" w:uiPriority="64" w:unhideWhenUsed="0"/>
-    <w:lsdException w:name="Medium List 1 Accent 6" w:semiHidden="0" w:uiPriority="65" w:unhideWhenUsed="0"/>
-    <w:lsdException w:name="Medium List 2 Accent 6" w:semiHidden="0" w:uiPriority="66" w:unhideWhenUsed="0"/>
-    <w:lsdException w:name="Medium Grid 1 Accent 6" w:semiHidden="0" w:uiPriority="67" w:unhideWhenUsed="0"/>
-    <w:lsdException w:name="Medium Grid 2 Accent 6" w:semiHidden="0" w:uiPriority="68" w:unhideWhenUsed="0"/>
-    <w:lsdException w:name="Medium Grid 3 Accent 6" w:semiHidden="0" w:uiPriority="69" w:unhideWhenUsed="0"/>
-    <w:lsdException w:name="Dark List Accent 6" w:semiHidden="0" w:uiPriority="70" w:unhideWhenUsed="0"/>
-    <w:lsdException w:name="Colorful Shading Accent 6" w:semiHidden="0" w:uiPriority="71" w:unhideWhenUsed="0"/>
-    <w:lsdException w:name="Colorful List Accent 6" w:semiHidden="0" w:uiPriority="72" w:unhideWhenUsed="0"/>
-    <w:lsdException w:name="Colorful Grid Accent 6" w:semiHidden="0" w:uiPriority="73" w:unhideWhenUsed="0"/>
-    <w:lsdException w:name="Subtle Emphasis" w:semiHidden="0" w:uiPriority="19" w:unhideWhenUsed="0" w:qFormat="1"/>
-    <w:lsdException w:name="Intense Emphasis" w:semiHidden="0" w:uiPriority="21" w:unhideWhenUsed="0" w:qFormat="1"/>
-    <w:lsdException w:name="Subtle Reference" w:semiHidden="0" w:uiPriority="31" w:unhideWhenUsed="0" w:qFormat="1"/>
-    <w:lsdException w:name="Intense Reference" w:semiHidden="0" w:uiPriority="32" w:unhideWhenUsed="0" w:qFormat="1"/>
-    <w:lsdException w:name="Book Title" w:semiHidden="0" w:uiPriority="33" w:unhideWhenUsed="0" w:qFormat="1"/>
-    <w:lsdException w:name="Bibliography" w:uiPriority="37"/>
-    <w:lsdException w:name="TOC Heading" w:uiPriority="39" w:qFormat="1"/>
-  </w:latentStyles>
-  <w:style w:type="paragraph" w:default="1" w:styleId="Normal">
-    <w:name w:val="Normal"/>
-    <w:qFormat/>
-  </w:style>
-  <w:style w:type="character" w:default="1" w:styleId="DefaultParagraphFont">
-    <w:name w:val="Default Paragraph Font"/>
-    <w:uiPriority w:val="1"/>
-    <w:semiHidden/>
-    <w:unhideWhenUsed/>
-  </w:style>
-  <w:style w:type="table" w:default="1" w:styleId="TableNormal">
-    <w:name w:val="Normal Table"/>
-    <w:uiPriority w:val="99"/>
-    <w:semiHidden/>
-    <w:unhideWhenUsed/>
-    <w:tblPr>
-      <w:tblInd w:w="0" w:type="dxa"/>
-      <w:tblCellMar>
-        <w:top w:w="0" w:type="dxa"/>
-        <w:left w:w="108" w:type="dxa"/>
-        <w:bottom w:w="0" w:type="dxa"/>
-        <w:right w:w="108" w:type="dxa"/>
-      </w:tblCellMar>
-    </w:tblPr>
-  </w:style>
-  <w:style w:type="numbering" w:default="1" w:styleId="NoList">
-    <w:name w:val="No List"/>
-    <w:uiPriority w:val="99"/>
-    <w:semiHidden/>
-    <w:unhideWhenUsed/>
-  </w:style>
-  <w:style w:type="paragraph" w:customStyle="1" w:styleId="15702229CD5547AD8E6A8ECE18977AD1">
-    <w:name w:val="15702229CD5547AD8E6A8ECE18977AD1"/>
-  </w:style>
-  <w:style w:type="paragraph" w:customStyle="1" w:styleId="566892BFD4384FE08705BC4B71C60C53">
-    <w:name w:val="566892BFD4384FE08705BC4B71C60C53"/>
-  </w:style>
-  <w:style w:type="paragraph" w:customStyle="1" w:styleId="D187800FD7D145A2A21A183AF7B65684">
-    <w:name w:val="D187800FD7D145A2A21A183AF7B65684"/>
-  </w:style>
-  <w:style w:type="paragraph" w:customStyle="1" w:styleId="DC225BBEE0024DBCA8CD7B9CEC5DBEB7">
-    <w:name w:val="DC225BBEE0024DBCA8CD7B9CEC5DBEB7"/>
-  </w:style>
-  <w:style w:type="paragraph" w:customStyle="1" w:styleId="78F75357394840FD82EE70A6CBBE0E21">
-    <w:name w:val="78F75357394840FD82EE70A6CBBE0E21"/>
-  </w:style>
-  <w:style w:type="paragraph" w:customStyle="1" w:styleId="BFBD08D730064C5A93008C8B7D2AC772">
-    <w:name w:val="BFBD08D730064C5A93008C8B7D2AC772"/>
-    <w:rsid w:val="002465FD"/>
-  </w:style>
-  <w:style w:type="paragraph" w:customStyle="1" w:styleId="0C760E082D104EF8BBFFB3C054528C87">
-    <w:name w:val="0C760E082D104EF8BBFFB3C054528C87"/>
-    <w:rsid w:val="002465FD"/>
-  </w:style>
-  <w:style w:type="paragraph" w:customStyle="1" w:styleId="5E1D10D264C9441D9616C673E3619D0B">
-    <w:name w:val="5E1D10D264C9441D9616C673E3619D0B"/>
-    <w:rsid w:val="002465FD"/>
-  </w:style>
-  <w:style w:type="paragraph" w:customStyle="1" w:styleId="54258939A32249DC9289718319E77519">
-    <w:name w:val="54258939A32249DC9289718319E77519"/>
-    <w:rsid w:val="002465FD"/>
-  </w:style>
-  <w:style w:type="paragraph" w:customStyle="1" w:styleId="4BA5BA7ECE0D4FC9B9DA46DF3306D2D3">
-    <w:name w:val="4BA5BA7ECE0D4FC9B9DA46DF3306D2D3"/>
-    <w:rsid w:val="002465FD"/>
-  </w:style>
-  <w:style w:type="paragraph" w:customStyle="1" w:styleId="D28E329C8A2449AEB9ABB195284D0546">
-    <w:name w:val="D28E329C8A2449AEB9ABB195284D0546"/>
-    <w:rsid w:val="0046134F"/>
-  </w:style>
-  <w:style w:type="paragraph" w:customStyle="1" w:styleId="9BDDE7FB2C04481C85384BED7186B657">
-    <w:name w:val="9BDDE7FB2C04481C85384BED7186B657"/>
-    <w:rsid w:val="0046134F"/>
-  </w:style>
-  <w:style w:type="paragraph" w:customStyle="1" w:styleId="3F62EDA1D6E248D2994226F3F480858D">
-    <w:name w:val="3F62EDA1D6E248D2994226F3F480858D"/>
-    <w:rsid w:val="0046134F"/>
-  </w:style>
-  <w:style w:type="paragraph" w:customStyle="1" w:styleId="3FC4BA835F1A464C9B466E9470FDC32B">
-    <w:name w:val="3FC4BA835F1A464C9B466E9470FDC32B"/>
-    <w:rsid w:val="0046134F"/>
-  </w:style>
-  <w:style w:type="paragraph" w:customStyle="1" w:styleId="CC3DA7D5F39249DE89E5870CECC37DD8">
-    <w:name w:val="CC3DA7D5F39249DE89E5870CECC37DD8"/>
-    <w:rsid w:val="0046134F"/>
-  </w:style>
-  <w:style w:type="paragraph" w:customStyle="1" w:styleId="72726EA0D611454CA6526A898B93BC9D">
-    <w:name w:val="72726EA0D611454CA6526A898B93BC9D"/>
-    <w:rsid w:val="0046134F"/>
-  </w:style>
-  <w:style w:type="paragraph" w:customStyle="1" w:styleId="55D9E3BC59114583AFEC00297E8477D5">
-    <w:name w:val="55D9E3BC59114583AFEC00297E8477D5"/>
-    <w:rsid w:val="0046134F"/>
-  </w:style>
-  <w:style w:type="paragraph" w:customStyle="1" w:styleId="C9DF6DFDBC5A4B81BF0BD9180AEB1434">
-    <w:name w:val="C9DF6DFDBC5A4B81BF0BD9180AEB1434"/>
-    <w:rsid w:val="0046134F"/>
-  </w:style>
-  <w:style w:type="paragraph" w:customStyle="1" w:styleId="8503CB801A8444A3AC80B75CAF084012">
-    <w:name w:val="8503CB801A8444A3AC80B75CAF084012"/>
-    <w:rsid w:val="0046134F"/>
-  </w:style>
-  <w:style w:type="paragraph" w:customStyle="1" w:styleId="FA6988C281DA4E8592136B7AF5512C30">
-    <w:name w:val="FA6988C281DA4E8592136B7AF5512C30"/>
-    <w:rsid w:val="0046134F"/>
-  </w:style>
-  <w:style w:type="paragraph" w:customStyle="1" w:styleId="2201AB070C234B9C9F0ADC95214C4BC7">
-    <w:name w:val="2201AB070C234B9C9F0ADC95214C4BC7"/>
-    <w:rsid w:val="003817E4"/>
-  </w:style>
-  <w:style w:type="paragraph" w:customStyle="1" w:styleId="23BE37C77D4D401E9C962CBD0AD38276">
-    <w:name w:val="23BE37C77D4D401E9C962CBD0AD38276"/>
-    <w:rsid w:val="003817E4"/>
-  </w:style>
-  <w:style w:type="paragraph" w:customStyle="1" w:styleId="BBEF51B4773D470799BA216310AF7252">
-    <w:name w:val="BBEF51B4773D470799BA216310AF7252"/>
-    <w:rsid w:val="003817E4"/>
-  </w:style>
-  <w:style w:type="paragraph" w:customStyle="1" w:styleId="71C9141CD32042A3BA8952144E3AF864">
-    <w:name w:val="71C9141CD32042A3BA8952144E3AF864"/>
-    <w:rsid w:val="003817E4"/>
-  </w:style>
-  <w:style w:type="paragraph" w:customStyle="1" w:styleId="9272AB8BF4754E9E80ACCC3FEFF16971">
-    <w:name w:val="9272AB8BF4754E9E80ACCC3FEFF16971"/>
-    <w:rsid w:val="003817E4"/>
-  </w:style>
-  <w:style w:type="paragraph" w:customStyle="1" w:styleId="8FCCFC9318F3423681E7945253A80B17">
-    <w:name w:val="8FCCFC9318F3423681E7945253A80B17"/>
-    <w:rsid w:val="003817E4"/>
-  </w:style>
-  <w:style w:type="paragraph" w:customStyle="1" w:styleId="837A1F4BC7644182B94834013B3FB7F3">
-    <w:name w:val="837A1F4BC7644182B94834013B3FB7F3"/>
-    <w:rsid w:val="003817E4"/>
-  </w:style>
-  <w:style w:type="paragraph" w:customStyle="1" w:styleId="D1F5D85219CD4829BFEA7A88C82C6FD5">
-    <w:name w:val="D1F5D85219CD4829BFEA7A88C82C6FD5"/>
-    <w:rsid w:val="003817E4"/>
-  </w:style>
-  <w:style w:type="paragraph" w:customStyle="1" w:styleId="2F0E53C8D1FA4A8784E2A1EAFEC356EC">
-    <w:name w:val="2F0E53C8D1FA4A8784E2A1EAFEC356EC"/>
-    <w:rsid w:val="003817E4"/>
-  </w:style>
-  <w:style w:type="paragraph" w:customStyle="1" w:styleId="CBF8B7EC039446B1828DEEB487D1C18F">
-    <w:name w:val="CBF8B7EC039446B1828DEEB487D1C18F"/>
-    <w:rsid w:val="003817E4"/>
-  </w:style>
-  <w:style w:type="paragraph" w:customStyle="1" w:styleId="F1B0B01837254513A6412F578647464F">
-    <w:name w:val="F1B0B01837254513A6412F578647464F"/>
-    <w:rsid w:val="003817E4"/>
-  </w:style>
-  <w:style w:type="paragraph" w:customStyle="1" w:styleId="A0966BEDFA7347BC845ABAB48FF4121E">
-    <w:name w:val="A0966BEDFA7347BC845ABAB48FF4121E"/>
-    <w:rsid w:val="003817E4"/>
-  </w:style>
-</w:styles>
-</file>
-
 <file path=word/glossary/webSettings.xml><?xml version="1.0" encoding="utf-8"?>
-<w:webSettings xmlns:mc="http://schemas.openxmlformats.org/markup-compatibility/2006" xmlns:r="http://schemas.openxmlformats.org/officeDocument/2006/relationships" xmlns:w="http://schemas.openxmlformats.org/wordprocessingml/2006/main" xmlns:w14="http://schemas.microsoft.com/office/word/2010/wordml" mc:Ignorable="w14">
+<w:webSettings xmlns:mc="http://schemas.openxmlformats.org/markup-compatibility/2006" xmlns:r="http://schemas.openxmlformats.org/officeDocument/2006/relationships" xmlns:w="http://schemas.openxmlformats.org/wordprocessingml/2006/main" xmlns:w14="http://schemas.microsoft.com/office/word/2010/wordml" xmlns:w15="http://schemas.microsoft.com/office/word/2012/wordml" mc:Ignorable="w14 w15">
   <w:optimizeForBrowser/>
   <w:allowPNG/>
   <w:doNotSaveAsSingleFile/>
@@ -5718,7 +5427,7 @@
   <a:extraClrSchemeLst/>
   <a:extLst>
     <a:ext uri="{05A4C25C-085E-4340-85A3-A5531E510DB2}">
-      <thm15:themeFamily xmlns:thm15="http://schemas.microsoft.com/office/thememl/2012/main" xmlns="" name="Office Theme" id="{62F939B6-93AF-4DB8-9C6B-D6C7DFDC589F}" vid="{4A3C46E8-61CC-4603-A589-7422A47A8E4A}"/>
+      <thm15:themeFamily xmlns:thm15="http://schemas.microsoft.com/office/thememl/2012/main" name="Office Theme" id="{62F939B6-93AF-4DB8-9C6B-D6C7DFDC589F}" vid="{4A3C46E8-61CC-4603-A589-7422A47A8E4A}"/>
     </a:ext>
   </a:extLst>
 </a:theme>

</xml_diff>